<commit_message>
Updating docs & adding 1.0.3 DU
</commit_message>
<xml_diff>
--- a/Delta Queries and Server-Side Pagination with XSOData.docx
+++ b/Delta Queries and Server-Side Pagination with XSOData.docx
@@ -468,10 +468,241 @@
     </w:p>
     <w:p>
       <w:pPr>
-        <w:rPr>
-          <w:lang w:val="en-US"/>
-        </w:rPr>
-      </w:pPr>
+        <w:pStyle w:val="NoSpacing"/>
+        <w:rPr>
+          <w:lang w:val="en-US"/>
+        </w:rPr>
+      </w:pPr>
+    </w:p>
+    <w:p>
+      <w:pPr>
+        <w:pStyle w:val="Heading2"/>
+        <w:rPr>
+          <w:lang w:val="en-US"/>
+        </w:rPr>
+      </w:pPr>
+      <w:r>
+        <w:rPr>
+          <w:lang w:val="en-US"/>
+        </w:rPr>
+        <w:t>1.0.3</w:t>
+      </w:r>
+    </w:p>
+    <w:p>
+      <w:pPr>
+        <w:pStyle w:val="NoSpacing"/>
+        <w:rPr>
+          <w:lang w:val="en-US"/>
+        </w:rPr>
+      </w:pPr>
+      <w:r>
+        <w:rPr>
+          <w:lang w:val="en-US"/>
+        </w:rPr>
+        <w:t>Fixed concurrent modification issue in delta token postprocessor</w:t>
+      </w:r>
+    </w:p>
+    <w:p>
+      <w:pPr>
+        <w:pStyle w:val="NoSpacing"/>
+        <w:rPr>
+          <w:lang w:val="en-US"/>
+        </w:rPr>
+      </w:pPr>
+      <w:r>
+        <w:rPr>
+          <w:lang w:val="en-US"/>
+        </w:rPr>
+        <w:t>Fixed</w:t>
+      </w:r>
+      <w:r>
+        <w:rPr>
+          <w:lang w:val="en-US"/>
+        </w:rPr>
+        <w:t xml:space="preserve"> crash when service query path had trailing slashes</w:t>
+      </w:r>
+    </w:p>
+    <w:p>
+      <w:pPr>
+        <w:pStyle w:val="NoSpacing"/>
+        <w:rPr>
+          <w:lang w:val="en-US"/>
+        </w:rPr>
+      </w:pPr>
+      <w:r>
+        <w:rPr>
+          <w:lang w:val="en-US"/>
+        </w:rPr>
+        <w:t>Fixed or</w:t>
+      </w:r>
+      <w:r>
+        <w:rPr>
+          <w:lang w:val="en-US"/>
+        </w:rPr>
+        <w:t>dering problem of</w:t>
+      </w:r>
+      <w:r>
+        <w:rPr>
+          <w:lang w:val="en-US"/>
+        </w:rPr>
+        <w:t xml:space="preserve"> decorators with URL rewriting</w:t>
+      </w:r>
+    </w:p>
+    <w:p>
+      <w:pPr>
+        <w:pStyle w:val="NoSpacing"/>
+        <w:rPr>
+          <w:lang w:val="en-US"/>
+        </w:rPr>
+      </w:pPr>
+      <w:r>
+        <w:rPr>
+          <w:lang w:val="en-US"/>
+        </w:rPr>
+        <w:t>Fixed that sometimes prevented the skip token decorator to take effect</w:t>
+      </w:r>
+    </w:p>
+    <w:p>
+      <w:pPr>
+        <w:pStyle w:val="NoSpacing"/>
+        <w:rPr>
+          <w:lang w:val="en-US"/>
+        </w:rPr>
+      </w:pPr>
+      <w:r>
+        <w:rPr>
+          <w:lang w:val="en-US"/>
+        </w:rPr>
+        <w:t>Fixed response failing to determine media type</w:t>
+      </w:r>
+    </w:p>
+    <w:p>
+      <w:pPr>
+        <w:pStyle w:val="NoSpacing"/>
+        <w:rPr>
+          <w:lang w:val="en-US"/>
+        </w:rPr>
+      </w:pPr>
+      <w:r>
+        <w:rPr>
+          <w:lang w:val="en-US"/>
+        </w:rPr>
+        <w:t>Fixed response failing to return correct media type</w:t>
+      </w:r>
+    </w:p>
+    <w:p>
+      <w:pPr>
+        <w:pStyle w:val="NoSpacing"/>
+        <w:rPr>
+          <w:lang w:val="en-US"/>
+        </w:rPr>
+      </w:pPr>
+      <w:r>
+        <w:rPr>
+          <w:lang w:val="en-US"/>
+        </w:rPr>
+        <w:t>Fixed upstream request sometimes generating erroneous bodies</w:t>
+      </w:r>
+    </w:p>
+    <w:p>
+      <w:pPr>
+        <w:pStyle w:val="NoSpacing"/>
+        <w:rPr>
+          <w:lang w:val="en-US"/>
+        </w:rPr>
+      </w:pPr>
+      <w:r>
+        <w:rPr>
+          <w:lang w:val="en-US"/>
+        </w:rPr>
+        <w:t>Fixed $batch sub-entities failing to request JSON content</w:t>
+      </w:r>
+    </w:p>
+    <w:p>
+      <w:pPr>
+        <w:pStyle w:val="NoSpacing"/>
+        <w:rPr>
+          <w:lang w:val="en-US"/>
+        </w:rPr>
+      </w:pPr>
+      <w:r>
+        <w:rPr>
+          <w:lang w:val="en-US"/>
+        </w:rPr>
+        <w:t>Fixed a crash when retrieving single entities</w:t>
+      </w:r>
+    </w:p>
+    <w:p>
+      <w:pPr>
+        <w:pStyle w:val="NoSpacing"/>
+        <w:rPr>
+          <w:lang w:val="en-US"/>
+        </w:rPr>
+      </w:pPr>
+      <w:r>
+        <w:rPr>
+          <w:lang w:val="en-US"/>
+        </w:rPr>
+        <w:t>Fixed a crash due to trailing slashes</w:t>
+      </w:r>
+    </w:p>
+    <w:p>
+      <w:pPr>
+        <w:pStyle w:val="NoSpacing"/>
+        <w:rPr>
+          <w:lang w:val="en-US"/>
+        </w:rPr>
+      </w:pPr>
+      <w:bookmarkStart w:id="0" w:name="_GoBack"/>
+      <w:r>
+        <w:rPr>
+          <w:lang w:val="en-US"/>
+        </w:rPr>
+        <w:t>Fixed a crash due to failure to read configuration</w:t>
+      </w:r>
+    </w:p>
+    <w:bookmarkEnd w:id="0"/>
+    <w:p>
+      <w:pPr>
+        <w:pStyle w:val="NoSpacing"/>
+        <w:rPr>
+          <w:lang w:val="en-US"/>
+        </w:rPr>
+      </w:pPr>
+      <w:r>
+        <w:rPr>
+          <w:lang w:val="en-US"/>
+        </w:rPr>
+        <w:t xml:space="preserve">Added </w:t>
+      </w:r>
+      <w:proofErr w:type="spellStart"/>
+      <w:r>
+        <w:rPr>
+          <w:lang w:val="en-US"/>
+        </w:rPr>
+        <w:t>postprocessing</w:t>
+      </w:r>
+      <w:proofErr w:type="spellEnd"/>
+      <w:r>
+        <w:rPr>
+          <w:lang w:val="en-US"/>
+        </w:rPr>
+        <w:t xml:space="preserve"> error handling</w:t>
+      </w:r>
+    </w:p>
+    <w:p>
+      <w:pPr>
+        <w:pStyle w:val="NoSpacing"/>
+        <w:rPr>
+          <w:lang w:val="en-US"/>
+        </w:rPr>
+      </w:pPr>
+      <w:r>
+        <w:rPr>
+          <w:lang w:val="en-US"/>
+        </w:rPr>
+        <w:t>Improved debug traces</w:t>
+      </w:r>
       <w:r>
         <w:rPr>
           <w:lang w:val="en-US"/>
@@ -486,20 +717,12 @@
           <w:lang w:val="en-US"/>
         </w:rPr>
       </w:pPr>
-      <w:bookmarkStart w:id="0" w:name="_GoBack"/>
-      <w:bookmarkEnd w:id="0"/>
       <w:r>
         <w:rPr>
           <w:lang w:val="en-US"/>
         </w:rPr>
         <w:lastRenderedPageBreak/>
-        <w:t>I</w:t>
-      </w:r>
-      <w:r>
-        <w:rPr>
-          <w:lang w:val="en-US"/>
-        </w:rPr>
-        <w:t>mportant Notes and Limitations</w:t>
+        <w:t>Important Notes and Limitations</w:t>
       </w:r>
     </w:p>
     <w:p>
@@ -20515,7 +20738,7 @@
 </file>
 
 <file path=customXml/itemProps1.xml><?xml version="1.0" encoding="utf-8"?>
-<ds:datastoreItem xmlns:ds="http://schemas.openxmlformats.org/officeDocument/2006/customXml" ds:itemID="{0813B7BD-8DEA-4A15-80D3-79F5ED96E994}">
+<ds:datastoreItem xmlns:ds="http://schemas.openxmlformats.org/officeDocument/2006/customXml" ds:itemID="{F81EAEE7-DEAC-466E-BF0F-42CE98CE650F}">
   <ds:schemaRefs>
     <ds:schemaRef ds:uri="http://schemas.openxmlformats.org/officeDocument/2006/bibliography"/>
   </ds:schemaRefs>

</xml_diff>

<commit_message>
Updating docs & adding 1.1.3 DU
</commit_message>
<xml_diff>
--- a/Delta Queries and Server-Side Pagination with XSOData.docx
+++ b/Delta Queries and Server-Side Pagination with XSOData.docx
@@ -863,156 +863,213 @@
           <w:lang w:val="en-US"/>
         </w:rPr>
       </w:pPr>
+    </w:p>
+    <w:p>
+      <w:pPr>
+        <w:pStyle w:val="Heading2"/>
+        <w:rPr>
+          <w:lang w:val="en-US"/>
+        </w:rPr>
+      </w:pPr>
+      <w:r>
+        <w:rPr>
+          <w:lang w:val="en-US"/>
+        </w:rPr>
+        <w:t>1.1.1</w:t>
+      </w:r>
+    </w:p>
+    <w:p>
+      <w:pPr>
+        <w:pStyle w:val="NoSpacing"/>
+        <w:rPr>
+          <w:lang w:val="en-US"/>
+        </w:rPr>
+      </w:pPr>
+      <w:r>
+        <w:rPr>
+          <w:lang w:val="en-US"/>
+        </w:rPr>
+        <w:t>URL rewriting now also affects location header</w:t>
+      </w:r>
+    </w:p>
+    <w:p>
+      <w:pPr>
+        <w:pStyle w:val="NoSpacing"/>
+        <w:rPr>
+          <w:lang w:val="en-US"/>
+        </w:rPr>
+      </w:pPr>
+      <w:r>
+        <w:rPr>
+          <w:lang w:val="en-US"/>
+        </w:rPr>
+        <w:t>Simpler roles for configuration user (“</w:t>
+      </w:r>
+      <w:proofErr w:type="spellStart"/>
+      <w:r>
+        <w:rPr>
+          <w:lang w:val="en-US"/>
+        </w:rPr>
+        <w:t>conf</w:t>
+      </w:r>
+      <w:proofErr w:type="spellEnd"/>
+      <w:r>
+        <w:rPr>
+          <w:lang w:val="en-US"/>
+        </w:rPr>
+        <w:t>” role)</w:t>
+      </w:r>
+    </w:p>
+    <w:p>
+      <w:pPr>
+        <w:pStyle w:val="NoSpacing"/>
+        <w:rPr>
+          <w:lang w:val="en-US"/>
+        </w:rPr>
+      </w:pPr>
+      <w:r>
+        <w:rPr>
+          <w:lang w:val="en-US"/>
+        </w:rPr>
+        <w:t>Fixing an issue that would sometimes prevent proper $batch entity body parsing</w:t>
+      </w:r>
+    </w:p>
+    <w:p>
+      <w:pPr>
+        <w:pStyle w:val="NoSpacing"/>
+        <w:rPr>
+          <w:lang w:val="en-US"/>
+        </w:rPr>
+      </w:pPr>
+      <w:r>
+        <w:rPr>
+          <w:lang w:val="en-US"/>
+        </w:rPr>
+        <w:t>Added outbound response logging</w:t>
+      </w:r>
+    </w:p>
+    <w:p>
+      <w:pPr>
+        <w:pStyle w:val="NoSpacing"/>
+        <w:rPr>
+          <w:lang w:val="en-US"/>
+        </w:rPr>
+      </w:pPr>
+      <w:r>
+        <w:rPr>
+          <w:lang w:val="en-US"/>
+        </w:rPr>
+        <w:t>Fixing bad multipart responses</w:t>
+      </w:r>
+    </w:p>
+    <w:p>
+      <w:pPr>
+        <w:pStyle w:val="NoSpacing"/>
+        <w:rPr>
+          <w:lang w:val="en-US"/>
+        </w:rPr>
+      </w:pPr>
+    </w:p>
+    <w:p>
+      <w:pPr>
+        <w:pStyle w:val="Heading2"/>
+        <w:rPr>
+          <w:lang w:val="en-US"/>
+        </w:rPr>
+      </w:pPr>
+      <w:r>
+        <w:rPr>
+          <w:lang w:val="en-US"/>
+        </w:rPr>
+        <w:t>1.1.2</w:t>
+      </w:r>
+    </w:p>
+    <w:p>
+      <w:pPr>
+        <w:pStyle w:val="NoSpacing"/>
+        <w:rPr>
+          <w:lang w:val="en-US"/>
+        </w:rPr>
+      </w:pPr>
+      <w:r>
+        <w:rPr>
+          <w:lang w:val="en-US"/>
+        </w:rPr>
+        <w:t>URL rewriting now works both ways</w:t>
+      </w:r>
+    </w:p>
+    <w:p>
+      <w:pPr>
+        <w:pStyle w:val="NoSpacing"/>
+        <w:rPr>
+          <w:lang w:val="en-US"/>
+        </w:rPr>
+      </w:pPr>
+    </w:p>
+    <w:p>
+      <w:pPr>
+        <w:pStyle w:val="Heading2"/>
+        <w:rPr>
+          <w:lang w:val="en-US"/>
+        </w:rPr>
+      </w:pPr>
+      <w:r>
+        <w:rPr>
+          <w:lang w:val="en-US"/>
+        </w:rPr>
+        <w:lastRenderedPageBreak/>
+        <w:t>1.1.3</w:t>
+      </w:r>
+    </w:p>
+    <w:p>
+      <w:pPr>
+        <w:pStyle w:val="NoSpacing"/>
+        <w:rPr>
+          <w:lang w:val="en-US"/>
+        </w:rPr>
+      </w:pPr>
+      <w:r>
+        <w:rPr>
+          <w:lang w:val="en-US"/>
+        </w:rPr>
+        <w:t>Far better source code documentation</w:t>
+      </w:r>
+    </w:p>
+    <w:p>
+      <w:pPr>
+        <w:pStyle w:val="NoSpacing"/>
+        <w:rPr>
+          <w:lang w:val="en-US"/>
+        </w:rPr>
+      </w:pPr>
+      <w:r>
+        <w:rPr>
+          <w:lang w:val="en-US"/>
+        </w:rPr>
+        <w:t>Fixing an issues that prevented upstream response headers to be returned properly</w:t>
+      </w:r>
+    </w:p>
+    <w:p>
+      <w:pPr>
+        <w:pStyle w:val="NoSpacing"/>
+        <w:rPr>
+          <w:lang w:val="en-US"/>
+        </w:rPr>
+      </w:pPr>
+      <w:r>
+        <w:rPr>
+          <w:lang w:val="en-US"/>
+        </w:rPr>
+        <w:t>Fixing missing content-length recalculation in manipulated $batch s</w:t>
+      </w:r>
       <w:bookmarkStart w:id="0" w:name="_GoBack"/>
       <w:bookmarkEnd w:id="0"/>
-    </w:p>
-    <w:p>
-      <w:pPr>
-        <w:pStyle w:val="Heading2"/>
-        <w:rPr>
-          <w:lang w:val="en-US"/>
-        </w:rPr>
-      </w:pPr>
-      <w:r>
-        <w:rPr>
-          <w:lang w:val="en-US"/>
-        </w:rPr>
-        <w:t>1.1.1</w:t>
-      </w:r>
-    </w:p>
-    <w:p>
-      <w:pPr>
-        <w:pStyle w:val="NoSpacing"/>
-        <w:rPr>
-          <w:lang w:val="en-US"/>
-        </w:rPr>
-      </w:pPr>
-      <w:r>
-        <w:rPr>
-          <w:lang w:val="en-US"/>
-        </w:rPr>
-        <w:t>URL rewriting now also affects location header</w:t>
-      </w:r>
-    </w:p>
-    <w:p>
-      <w:pPr>
-        <w:pStyle w:val="NoSpacing"/>
-        <w:rPr>
-          <w:lang w:val="en-US"/>
-        </w:rPr>
-      </w:pPr>
-      <w:r>
-        <w:rPr>
-          <w:lang w:val="en-US"/>
-        </w:rPr>
-        <w:t>Simpler roles for configuration user (“</w:t>
-      </w:r>
-      <w:proofErr w:type="spellStart"/>
-      <w:r>
-        <w:rPr>
-          <w:lang w:val="en-US"/>
-        </w:rPr>
-        <w:t>conf</w:t>
-      </w:r>
-      <w:proofErr w:type="spellEnd"/>
-      <w:r>
-        <w:rPr>
-          <w:lang w:val="en-US"/>
-        </w:rPr>
-        <w:t>” role)</w:t>
-      </w:r>
-    </w:p>
-    <w:p>
-      <w:pPr>
-        <w:pStyle w:val="NoSpacing"/>
-        <w:rPr>
-          <w:lang w:val="en-US"/>
-        </w:rPr>
-      </w:pPr>
-      <w:r>
-        <w:rPr>
-          <w:lang w:val="en-US"/>
-        </w:rPr>
-        <w:t>Fixing an issue that would sometimes prevent proper $batch entity body parsing</w:t>
-      </w:r>
-    </w:p>
-    <w:p>
-      <w:pPr>
-        <w:pStyle w:val="NoSpacing"/>
-        <w:rPr>
-          <w:lang w:val="en-US"/>
-        </w:rPr>
-      </w:pPr>
-      <w:r>
-        <w:rPr>
-          <w:lang w:val="en-US"/>
-        </w:rPr>
-        <w:t>Added outbound response logging</w:t>
-      </w:r>
-    </w:p>
-    <w:p>
-      <w:pPr>
-        <w:pStyle w:val="NoSpacing"/>
-        <w:rPr>
-          <w:lang w:val="en-US"/>
-        </w:rPr>
-      </w:pPr>
-      <w:r>
-        <w:rPr>
-          <w:lang w:val="en-US"/>
-        </w:rPr>
-        <w:t>Fixing bad multipart responses</w:t>
-      </w:r>
-    </w:p>
-    <w:p>
-      <w:pPr>
-        <w:pStyle w:val="NoSpacing"/>
-        <w:rPr>
-          <w:lang w:val="en-US"/>
-        </w:rPr>
-      </w:pPr>
-    </w:p>
-    <w:p>
-      <w:pPr>
-        <w:pStyle w:val="Heading2"/>
-        <w:rPr>
-          <w:lang w:val="en-US"/>
-        </w:rPr>
-      </w:pPr>
-      <w:r>
-        <w:rPr>
-          <w:lang w:val="en-US"/>
-        </w:rPr>
-        <w:t>1.1.2</w:t>
-      </w:r>
-    </w:p>
-    <w:p>
-      <w:pPr>
-        <w:pStyle w:val="NoSpacing"/>
-        <w:rPr>
-          <w:lang w:val="en-US"/>
-        </w:rPr>
-      </w:pPr>
-      <w:r>
-        <w:rPr>
-          <w:lang w:val="en-US"/>
-        </w:rPr>
-        <w:t xml:space="preserve">URL rewriting </w:t>
-      </w:r>
-      <w:r>
-        <w:rPr>
-          <w:lang w:val="en-US"/>
-        </w:rPr>
-        <w:t>now works both ways</w:t>
-      </w:r>
-    </w:p>
-    <w:p>
-      <w:pPr>
-        <w:pStyle w:val="NoSpacing"/>
-        <w:rPr>
-          <w:lang w:val="en-US"/>
-        </w:rPr>
-      </w:pPr>
+      <w:r>
+        <w:rPr>
+          <w:lang w:val="en-US"/>
+        </w:rPr>
+        <w:t>ub-entity request bodies</w:t>
+      </w:r>
       <w:r>
         <w:rPr>
           <w:lang w:val="en-US"/>
@@ -21133,7 +21190,7 @@
 </file>
 
 <file path=customXml/itemProps1.xml><?xml version="1.0" encoding="utf-8"?>
-<ds:datastoreItem xmlns:ds="http://schemas.openxmlformats.org/officeDocument/2006/customXml" ds:itemID="{EFE52218-DFBE-487B-A1A3-321F49BDE3C8}">
+<ds:datastoreItem xmlns:ds="http://schemas.openxmlformats.org/officeDocument/2006/customXml" ds:itemID="{E78B1548-FCB0-4799-AF0E-AD15550295A2}">
   <ds:schemaRefs>
     <ds:schemaRef ds:uri="http://schemas.openxmlformats.org/officeDocument/2006/bibliography"/>
   </ds:schemaRefs>

</xml_diff>

<commit_message>
Added skiptoken.maxContentLength option to impose a hard limit on number of bytes returned
</commit_message>
<xml_diff>
--- a/Delta Queries and Server-Side Pagination with XSOData.docx
+++ b/Delta Queries and Server-Side Pagination with XSOData.docx
@@ -1,6 +1,6 @@
 
 <file path=word/document.xml><?xml version="1.0" encoding="utf-8"?>
-<w:document xmlns:wpc="http://schemas.microsoft.com/office/word/2010/wordprocessingCanvas" xmlns:mc="http://schemas.openxmlformats.org/markup-compatibility/2006" xmlns:o="urn:schemas-microsoft-com:office:office" xmlns:r="http://schemas.openxmlformats.org/officeDocument/2006/relationships" xmlns:m="http://schemas.openxmlformats.org/officeDocument/2006/math" xmlns:v="urn:schemas-microsoft-com:vml" xmlns:wp14="http://schemas.microsoft.com/office/word/2010/wordprocessingDrawing" xmlns:wp="http://schemas.openxmlformats.org/drawingml/2006/wordprocessingDrawing" xmlns:w10="urn:schemas-microsoft-com:office:word" xmlns:w="http://schemas.openxmlformats.org/wordprocessingml/2006/main" xmlns:w14="http://schemas.microsoft.com/office/word/2010/wordml" xmlns:w15="http://schemas.microsoft.com/office/word/2012/wordml" xmlns:wpg="http://schemas.microsoft.com/office/word/2010/wordprocessingGroup" xmlns:wpi="http://schemas.microsoft.com/office/word/2010/wordprocessingInk" xmlns:wne="http://schemas.microsoft.com/office/word/2006/wordml" xmlns:wps="http://schemas.microsoft.com/office/word/2010/wordprocessingShape" mc:Ignorable="w14 w15 wp14">
+<w:document xmlns:wpc="http://schemas.microsoft.com/office/word/2010/wordprocessingCanvas" xmlns:cx="http://schemas.microsoft.com/office/drawing/2014/chartex" xmlns:cx1="http://schemas.microsoft.com/office/drawing/2015/9/8/chartex" xmlns:cx2="http://schemas.microsoft.com/office/drawing/2015/10/21/chartex" xmlns:cx3="http://schemas.microsoft.com/office/drawing/2016/5/9/chartex" xmlns:cx4="http://schemas.microsoft.com/office/drawing/2016/5/10/chartex" xmlns:cx5="http://schemas.microsoft.com/office/drawing/2016/5/11/chartex" xmlns:mc="http://schemas.openxmlformats.org/markup-compatibility/2006" xmlns:o="urn:schemas-microsoft-com:office:office" xmlns:r="http://schemas.openxmlformats.org/officeDocument/2006/relationships" xmlns:m="http://schemas.openxmlformats.org/officeDocument/2006/math" xmlns:v="urn:schemas-microsoft-com:vml" xmlns:wp14="http://schemas.microsoft.com/office/word/2010/wordprocessingDrawing" xmlns:wp="http://schemas.openxmlformats.org/drawingml/2006/wordprocessingDrawing" xmlns:w10="urn:schemas-microsoft-com:office:word" xmlns:w="http://schemas.openxmlformats.org/wordprocessingml/2006/main" xmlns:w14="http://schemas.microsoft.com/office/word/2010/wordml" xmlns:w15="http://schemas.microsoft.com/office/word/2012/wordml" xmlns:w16se="http://schemas.microsoft.com/office/word/2015/wordml/symex" xmlns:wpg="http://schemas.microsoft.com/office/word/2010/wordprocessingGroup" xmlns:wpi="http://schemas.microsoft.com/office/word/2010/wordprocessingInk" xmlns:wne="http://schemas.microsoft.com/office/word/2006/wordml" xmlns:wps="http://schemas.microsoft.com/office/word/2010/wordprocessingShape" mc:Ignorable="w14 w15 w16se wp14">
   <w:body>
     <w:p>
       <w:pPr>
@@ -683,21 +683,7 @@
         <w:rPr>
           <w:lang w:val="en-US"/>
         </w:rPr>
-        <w:t xml:space="preserve">Added </w:t>
-      </w:r>
-      <w:proofErr w:type="spellStart"/>
-      <w:r>
-        <w:rPr>
-          <w:lang w:val="en-US"/>
-        </w:rPr>
-        <w:t>postprocessing</w:t>
-      </w:r>
-      <w:proofErr w:type="spellEnd"/>
-      <w:r>
-        <w:rPr>
-          <w:lang w:val="en-US"/>
-        </w:rPr>
-        <w:t xml:space="preserve"> error handling</w:t>
+        <w:t>Added postprocessing error handling</w:t>
       </w:r>
     </w:p>
     <w:p>
@@ -1210,15 +1196,7 @@
         <w:rPr>
           <w:lang w:val="en-US"/>
         </w:rPr>
-        <w:t>Fixing slow processing times of large $ba</w:t>
-      </w:r>
-      <w:bookmarkStart w:id="0" w:name="_GoBack"/>
-      <w:bookmarkEnd w:id="0"/>
-      <w:r>
-        <w:rPr>
-          <w:lang w:val="en-US"/>
-        </w:rPr>
-        <w:t>tch bodies</w:t>
+        <w:t>Fixing slow processing times of large $batch bodies</w:t>
       </w:r>
     </w:p>
     <w:p>
@@ -1233,6 +1211,58 @@
           <w:lang w:val="en-US"/>
         </w:rPr>
         <w:t>Fixing decoding utf-8 responses as latin1</w:t>
+      </w:r>
+    </w:p>
+    <w:p>
+      <w:pPr>
+        <w:pStyle w:val="NoSpacing"/>
+        <w:rPr>
+          <w:lang w:val="en-US"/>
+        </w:rPr>
+      </w:pPr>
+    </w:p>
+    <w:p>
+      <w:pPr>
+        <w:pStyle w:val="Heading2"/>
+        <w:rPr>
+          <w:lang w:val="en-US"/>
+        </w:rPr>
+      </w:pPr>
+      <w:r>
+        <w:rPr>
+          <w:lang w:val="en-US"/>
+        </w:rPr>
+        <w:t>1.2.0</w:t>
+      </w:r>
+    </w:p>
+    <w:p>
+      <w:pPr>
+        <w:pStyle w:val="NoSpacing"/>
+        <w:rPr>
+          <w:lang w:val="en-US"/>
+        </w:rPr>
+      </w:pPr>
+      <w:r>
+        <w:rPr>
+          <w:lang w:val="en-US"/>
+        </w:rPr>
+        <w:t xml:space="preserve">Added </w:t>
+      </w:r>
+      <w:proofErr w:type="spellStart"/>
+      <w:proofErr w:type="gramStart"/>
+      <w:r>
+        <w:rPr>
+          <w:lang w:val="en-US"/>
+        </w:rPr>
+        <w:t>skiptoken.maxContentLength</w:t>
+      </w:r>
+      <w:proofErr w:type="spellEnd"/>
+      <w:proofErr w:type="gramEnd"/>
+      <w:r>
+        <w:rPr>
+          <w:lang w:val="en-US"/>
+        </w:rPr>
+        <w:t xml:space="preserve"> option to impose a hard limit on number of bytes returned</w:t>
       </w:r>
       <w:r>
         <w:rPr>
@@ -1708,21 +1738,7 @@
         <w:rPr>
           <w:lang w:val="en-US"/>
         </w:rPr>
-        <w:t xml:space="preserve">a large number of tombstones, i.e. entries referring to deleted entries. It is recommended that a policy is implemented in order to keep this number rather small. For instance, client applications could be forced to perform a full re-sync after one month of not connecting, and server-side a daily XSJS </w:t>
-      </w:r>
-      <w:proofErr w:type="spellStart"/>
-      <w:r>
-        <w:rPr>
-          <w:lang w:val="en-US"/>
-        </w:rPr>
-        <w:t>cronjob</w:t>
-      </w:r>
-      <w:proofErr w:type="spellEnd"/>
-      <w:r>
-        <w:rPr>
-          <w:lang w:val="en-US"/>
-        </w:rPr>
-        <w:t xml:space="preserve"> could </w:t>
+        <w:t xml:space="preserve">a large number of tombstones, i.e. entries referring to deleted entries. It is recommended that a policy is implemented in order to keep this number rather small. For instance, client applications could be forced to perform a full re-sync after one month of not connecting, and server-side a daily XSJS cronjob could </w:t>
       </w:r>
       <w:r>
         <w:rPr>
@@ -1964,6 +1980,50 @@
       <w:pPr>
         <w:pStyle w:val="NoSpacing"/>
         <w:rPr>
+          <w:lang w:val="en-US"/>
+        </w:rPr>
+      </w:pPr>
+      <w:r>
+        <w:rPr>
+          <w:lang w:val="en-US"/>
+        </w:rPr>
+        <w:fldChar w:fldCharType="end"/>
+      </w:r>
+    </w:p>
+    <w:p>
+      <w:pPr>
+        <w:pStyle w:val="Heading2"/>
+        <w:rPr>
+          <w:lang w:val="en-US"/>
+        </w:rPr>
+      </w:pPr>
+      <w:r>
+        <w:rPr>
+          <w:lang w:val="en-US"/>
+        </w:rPr>
+        <w:t>Server-Side Pagination Content Length Constraint</w:t>
+      </w:r>
+    </w:p>
+    <w:p>
+      <w:pPr>
+        <w:pStyle w:val="NoSpacing"/>
+        <w:rPr>
+          <w:lang w:val="en-US"/>
+        </w:rPr>
+      </w:pPr>
+      <w:r>
+        <w:rPr>
+          <w:lang w:val="en-US"/>
+        </w:rPr>
+        <w:t>As of version 1.2.0, it is possible to enforce the maximum content length that the server should return (UTF-8, before compression). See the Configuration section for a description of the setting. Please note that this setting is currently only supported in non-batch-requests.</w:t>
+      </w:r>
+      <w:bookmarkStart w:id="0" w:name="_GoBack"/>
+      <w:bookmarkEnd w:id="0"/>
+    </w:p>
+    <w:p>
+      <w:pPr>
+        <w:pStyle w:val="NoSpacing"/>
+        <w:rPr>
           <w:sz w:val="32"/>
           <w:szCs w:val="32"/>
           <w:lang w:val="en-US"/>
@@ -1973,12 +2033,6 @@
         <w:rPr>
           <w:lang w:val="en-US"/>
         </w:rPr>
-        <w:fldChar w:fldCharType="end"/>
-      </w:r>
-      <w:r>
-        <w:rPr>
-          <w:lang w:val="en-US"/>
-        </w:rPr>
         <w:br w:type="page"/>
       </w:r>
     </w:p>
@@ -2034,7 +2088,7 @@
       <w:r>
         <w:rPr>
           <w:noProof/>
-          <w:lang w:eastAsia="de-DE"/>
+          <w:lang w:val="en-US"/>
         </w:rPr>
         <w:drawing>
           <wp:inline distT="0" distB="0" distL="0" distR="0" wp14:anchorId="10016DA5">
@@ -5691,80 +5745,90 @@
           <w:lang w:val="en-US"/>
         </w:rPr>
       </w:pPr>
+      <w:r>
+        <w:rPr>
+          <w:rFonts w:ascii="Courier New" w:hAnsi="Courier New" w:cs="Courier New"/>
+          <w:color w:val="0000FF"/>
+          <w:sz w:val="20"/>
+          <w:szCs w:val="20"/>
+          <w:lang w:val="en-US"/>
+        </w:rPr>
+        <w:t>service</w:t>
+      </w:r>
+      <w:r>
+        <w:rPr>
+          <w:rFonts w:ascii="Courier New" w:hAnsi="Courier New" w:cs="Courier New"/>
+          <w:color w:val="000000"/>
+          <w:sz w:val="20"/>
+          <w:szCs w:val="20"/>
+          <w:lang w:val="en-US"/>
+        </w:rPr>
+        <w:t xml:space="preserve"> </w:t>
+      </w:r>
+      <w:r>
+        <w:rPr>
+          <w:rFonts w:ascii="Courier New" w:hAnsi="Courier New" w:cs="Courier New"/>
+          <w:color w:val="0000FF"/>
+          <w:sz w:val="20"/>
+          <w:szCs w:val="20"/>
+          <w:lang w:val="en-US"/>
+        </w:rPr>
+        <w:t>namespace</w:t>
+      </w:r>
+      <w:r>
+        <w:rPr>
+          <w:rFonts w:ascii="Courier New" w:hAnsi="Courier New" w:cs="Courier New"/>
+          <w:color w:val="000000"/>
+          <w:sz w:val="20"/>
+          <w:szCs w:val="20"/>
+          <w:lang w:val="en-US"/>
+        </w:rPr>
+        <w:t xml:space="preserve"> </w:t>
+      </w:r>
+      <w:r>
+        <w:rPr>
+          <w:rFonts w:ascii="Courier New" w:hAnsi="Courier New" w:cs="Courier New"/>
+          <w:color w:val="660198"/>
+          <w:sz w:val="20"/>
+          <w:szCs w:val="20"/>
+          <w:lang w:val="en-US"/>
+        </w:rPr>
+        <w:t>"</w:t>
+      </w:r>
+      <w:proofErr w:type="spellStart"/>
+      <w:r>
+        <w:rPr>
+          <w:rFonts w:ascii="Courier New" w:hAnsi="Courier New" w:cs="Courier New"/>
+          <w:color w:val="660198"/>
+          <w:sz w:val="20"/>
+          <w:szCs w:val="20"/>
+          <w:lang w:val="en-US"/>
+        </w:rPr>
+        <w:t>com.</w:t>
+      </w:r>
       <w:proofErr w:type="gramStart"/>
       <w:r>
         <w:rPr>
           <w:rFonts w:ascii="Courier New" w:hAnsi="Courier New" w:cs="Courier New"/>
-          <w:color w:val="0000FF"/>
-          <w:sz w:val="20"/>
-          <w:szCs w:val="20"/>
-          <w:lang w:val="en-US"/>
-        </w:rPr>
-        <w:t>service</w:t>
-      </w:r>
+          <w:color w:val="660198"/>
+          <w:sz w:val="20"/>
+          <w:szCs w:val="20"/>
+          <w:lang w:val="en-US"/>
+        </w:rPr>
+        <w:t>example.</w:t>
+      </w:r>
+      <w:r>
+        <w:rPr>
+          <w:rFonts w:ascii="Courier New" w:hAnsi="Courier New" w:cs="Courier New"/>
+          <w:color w:val="660198"/>
+          <w:sz w:val="20"/>
+          <w:szCs w:val="20"/>
+          <w:lang w:val="en-US"/>
+        </w:rPr>
+        <w:t>delta</w:t>
+      </w:r>
+      <w:proofErr w:type="spellEnd"/>
       <w:proofErr w:type="gramEnd"/>
-      <w:r>
-        <w:rPr>
-          <w:rFonts w:ascii="Courier New" w:hAnsi="Courier New" w:cs="Courier New"/>
-          <w:color w:val="000000"/>
-          <w:sz w:val="20"/>
-          <w:szCs w:val="20"/>
-          <w:lang w:val="en-US"/>
-        </w:rPr>
-        <w:t xml:space="preserve"> </w:t>
-      </w:r>
-      <w:r>
-        <w:rPr>
-          <w:rFonts w:ascii="Courier New" w:hAnsi="Courier New" w:cs="Courier New"/>
-          <w:color w:val="0000FF"/>
-          <w:sz w:val="20"/>
-          <w:szCs w:val="20"/>
-          <w:lang w:val="en-US"/>
-        </w:rPr>
-        <w:t>namespace</w:t>
-      </w:r>
-      <w:r>
-        <w:rPr>
-          <w:rFonts w:ascii="Courier New" w:hAnsi="Courier New" w:cs="Courier New"/>
-          <w:color w:val="000000"/>
-          <w:sz w:val="20"/>
-          <w:szCs w:val="20"/>
-          <w:lang w:val="en-US"/>
-        </w:rPr>
-        <w:t xml:space="preserve"> </w:t>
-      </w:r>
-      <w:r>
-        <w:rPr>
-          <w:rFonts w:ascii="Courier New" w:hAnsi="Courier New" w:cs="Courier New"/>
-          <w:color w:val="660198"/>
-          <w:sz w:val="20"/>
-          <w:szCs w:val="20"/>
-          <w:lang w:val="en-US"/>
-        </w:rPr>
-        <w:t>"</w:t>
-      </w:r>
-      <w:proofErr w:type="spellStart"/>
-      <w:r>
-        <w:rPr>
-          <w:rFonts w:ascii="Courier New" w:hAnsi="Courier New" w:cs="Courier New"/>
-          <w:color w:val="660198"/>
-          <w:sz w:val="20"/>
-          <w:szCs w:val="20"/>
-          <w:lang w:val="en-US"/>
-        </w:rPr>
-        <w:t>com.example.</w:t>
-      </w:r>
-      <w:r>
-        <w:rPr>
-          <w:rFonts w:ascii="Courier New" w:hAnsi="Courier New" w:cs="Courier New"/>
-          <w:color w:val="660198"/>
-          <w:sz w:val="20"/>
-          <w:szCs w:val="20"/>
-          <w:lang w:val="en-US"/>
-        </w:rPr>
-        <w:t>delta</w:t>
-      </w:r>
-      <w:proofErr w:type="spellEnd"/>
       <w:r>
         <w:rPr>
           <w:rFonts w:ascii="Courier New" w:hAnsi="Courier New" w:cs="Courier New"/>
@@ -5905,7 +5969,6 @@
         </w:rPr>
         <w:tab/>
       </w:r>
-      <w:proofErr w:type="gramStart"/>
       <w:r>
         <w:rPr>
           <w:rFonts w:ascii="Courier New" w:hAnsi="Courier New" w:cs="Courier New"/>
@@ -5916,7 +5979,6 @@
         </w:rPr>
         <w:t>key</w:t>
       </w:r>
-      <w:proofErr w:type="gramEnd"/>
       <w:r>
         <w:rPr>
           <w:rFonts w:ascii="Courier New" w:hAnsi="Courier New" w:cs="Courier New"/>
@@ -6204,27 +6266,7 @@
           <w:szCs w:val="20"/>
           <w:lang w:val="en-US"/>
         </w:rPr>
-        <w:t xml:space="preserve"> {</w:t>
-      </w:r>
-      <w:proofErr w:type="gramStart"/>
-      <w:r>
-        <w:rPr>
-          <w:rFonts w:ascii="Courier New" w:hAnsi="Courier New" w:cs="Courier New"/>
-          <w:sz w:val="20"/>
-          <w:szCs w:val="20"/>
-          <w:lang w:val="en-US"/>
-        </w:rPr>
-        <w:t>name</w:t>
-      </w:r>
-      <w:proofErr w:type="gramEnd"/>
-      <w:r>
-        <w:rPr>
-          <w:rFonts w:ascii="Courier New" w:hAnsi="Courier New" w:cs="Courier New"/>
-          <w:sz w:val="20"/>
-          <w:szCs w:val="20"/>
-          <w:lang w:val="en-US"/>
-        </w:rPr>
-        <w:t xml:space="preserve"> = "HTTP_STATUS_CODE"; </w:t>
+        <w:t xml:space="preserve"> {name = "HTTP_STATUS_CODE"; </w:t>
       </w:r>
       <w:proofErr w:type="spellStart"/>
       <w:r>
@@ -6267,27 +6309,7 @@
           <w:szCs w:val="20"/>
           <w:lang w:val="en-US"/>
         </w:rPr>
-        <w:t xml:space="preserve"> {</w:t>
-      </w:r>
-      <w:proofErr w:type="gramStart"/>
-      <w:r>
-        <w:rPr>
-          <w:rFonts w:ascii="Courier New" w:hAnsi="Courier New" w:cs="Courier New"/>
-          <w:sz w:val="20"/>
-          <w:szCs w:val="20"/>
-          <w:lang w:val="en-US"/>
-        </w:rPr>
-        <w:t>name</w:t>
-      </w:r>
-      <w:proofErr w:type="gramEnd"/>
-      <w:r>
-        <w:rPr>
-          <w:rFonts w:ascii="Courier New" w:hAnsi="Courier New" w:cs="Courier New"/>
-          <w:sz w:val="20"/>
-          <w:szCs w:val="20"/>
-          <w:lang w:val="en-US"/>
-        </w:rPr>
-        <w:t xml:space="preserve"> = "ERROR_MESSAGE"; </w:t>
+        <w:t xml:space="preserve"> {name = "ERROR_MESSAGE"; </w:t>
       </w:r>
       <w:proofErr w:type="spellStart"/>
       <w:r>
@@ -6330,27 +6352,7 @@
           <w:szCs w:val="20"/>
           <w:lang w:val="en-US"/>
         </w:rPr>
-        <w:t xml:space="preserve"> {</w:t>
-      </w:r>
-      <w:proofErr w:type="gramStart"/>
-      <w:r>
-        <w:rPr>
-          <w:rFonts w:ascii="Courier New" w:hAnsi="Courier New" w:cs="Courier New"/>
-          <w:sz w:val="20"/>
-          <w:szCs w:val="20"/>
-          <w:lang w:val="en-US"/>
-        </w:rPr>
-        <w:t>name</w:t>
-      </w:r>
-      <w:proofErr w:type="gramEnd"/>
-      <w:r>
-        <w:rPr>
-          <w:rFonts w:ascii="Courier New" w:hAnsi="Courier New" w:cs="Courier New"/>
-          <w:sz w:val="20"/>
-          <w:szCs w:val="20"/>
-          <w:lang w:val="en-US"/>
-        </w:rPr>
-        <w:t xml:space="preserve"> = "DETAIL"; </w:t>
+        <w:t xml:space="preserve"> {name = "DETAIL"; </w:t>
       </w:r>
       <w:proofErr w:type="spellStart"/>
       <w:r>
@@ -6513,6 +6515,140 @@
           <w:szCs w:val="20"/>
           <w:lang w:val="en-US"/>
         </w:rPr>
+        <w:t>"</w:t>
+      </w:r>
+      <w:proofErr w:type="gramStart"/>
+      <w:r>
+        <w:rPr>
+          <w:rFonts w:ascii="Courier New" w:hAnsi="Courier New" w:cs="Courier New"/>
+          <w:color w:val="660198"/>
+          <w:sz w:val="20"/>
+          <w:szCs w:val="20"/>
+          <w:lang w:val="en-US"/>
+        </w:rPr>
+        <w:t>YOURSCHEMA"</w:t>
+      </w:r>
+      <w:r>
+        <w:rPr>
+          <w:rFonts w:ascii="Courier New" w:hAnsi="Courier New" w:cs="Courier New"/>
+          <w:color w:val="000000"/>
+          <w:sz w:val="20"/>
+          <w:szCs w:val="20"/>
+          <w:lang w:val="en-US"/>
+        </w:rPr>
+        <w:t>.</w:t>
+      </w:r>
+      <w:r>
+        <w:rPr>
+          <w:rFonts w:ascii="Courier New" w:hAnsi="Courier New" w:cs="Courier New"/>
+          <w:color w:val="660198"/>
+          <w:sz w:val="20"/>
+          <w:szCs w:val="20"/>
+          <w:lang w:val="en-US"/>
+        </w:rPr>
+        <w:t>"</w:t>
+      </w:r>
+      <w:proofErr w:type="spellStart"/>
+      <w:r>
+        <w:rPr>
+          <w:rFonts w:ascii="Courier New" w:hAnsi="Courier New" w:cs="Courier New"/>
+          <w:color w:val="660198"/>
+          <w:sz w:val="20"/>
+          <w:szCs w:val="20"/>
+          <w:lang w:val="en-US"/>
+        </w:rPr>
+        <w:t>com.example.delta</w:t>
+      </w:r>
+      <w:proofErr w:type="spellEnd"/>
+      <w:r>
+        <w:rPr>
+          <w:rFonts w:ascii="Courier New" w:hAnsi="Courier New" w:cs="Courier New"/>
+          <w:color w:val="660198"/>
+          <w:sz w:val="20"/>
+          <w:szCs w:val="20"/>
+          <w:lang w:val="en-US"/>
+        </w:rPr>
+        <w:t>::</w:t>
+      </w:r>
+      <w:proofErr w:type="gramEnd"/>
+      <w:r>
+        <w:rPr>
+          <w:rFonts w:ascii="Courier New" w:hAnsi="Courier New" w:cs="Courier New"/>
+          <w:color w:val="660198"/>
+          <w:sz w:val="20"/>
+          <w:szCs w:val="20"/>
+          <w:lang w:val="en-US"/>
+        </w:rPr>
+        <w:t>t1</w:t>
+      </w:r>
+      <w:r>
+        <w:rPr>
+          <w:rFonts w:ascii="Courier New" w:hAnsi="Courier New" w:cs="Courier New"/>
+          <w:color w:val="660198"/>
+          <w:sz w:val="20"/>
+          <w:szCs w:val="20"/>
+          <w:lang w:val="en-US"/>
+        </w:rPr>
+        <w:t>_insert"</w:t>
+      </w:r>
+      <w:r>
+        <w:rPr>
+          <w:rFonts w:ascii="Courier New" w:hAnsi="Courier New" w:cs="Courier New"/>
+          <w:color w:val="000000"/>
+          <w:sz w:val="20"/>
+          <w:szCs w:val="20"/>
+          <w:lang w:val="en-US"/>
+        </w:rPr>
+        <w:t xml:space="preserve"> (</w:t>
+      </w:r>
+      <w:r>
+        <w:rPr>
+          <w:rFonts w:ascii="Courier New" w:hAnsi="Courier New" w:cs="Courier New"/>
+          <w:color w:val="0000FF"/>
+          <w:sz w:val="20"/>
+          <w:szCs w:val="20"/>
+          <w:lang w:val="en-US"/>
+        </w:rPr>
+        <w:t>IN</w:t>
+      </w:r>
+      <w:r>
+        <w:rPr>
+          <w:rFonts w:ascii="Courier New" w:hAnsi="Courier New" w:cs="Courier New"/>
+          <w:color w:val="000000"/>
+          <w:sz w:val="20"/>
+          <w:szCs w:val="20"/>
+          <w:lang w:val="en-US"/>
+        </w:rPr>
+        <w:t xml:space="preserve"> </w:t>
+      </w:r>
+      <w:r>
+        <w:rPr>
+          <w:rFonts w:ascii="Courier New" w:hAnsi="Courier New" w:cs="Courier New"/>
+          <w:color w:val="0000FF"/>
+          <w:sz w:val="20"/>
+          <w:szCs w:val="20"/>
+          <w:lang w:val="en-US"/>
+        </w:rPr>
+        <w:t>new</w:t>
+      </w:r>
+      <w:r>
+        <w:rPr>
+          <w:rFonts w:ascii="Courier New" w:hAnsi="Courier New" w:cs="Courier New"/>
+          <w:color w:val="000000"/>
+          <w:sz w:val="20"/>
+          <w:szCs w:val="20"/>
+          <w:lang w:val="en-US"/>
+        </w:rPr>
+        <w:t xml:space="preserve"> </w:t>
+      </w:r>
+      <w:r>
+        <w:rPr>
+          <w:rFonts w:ascii="Courier New" w:hAnsi="Courier New" w:cs="Courier New"/>
+          <w:color w:val="660198"/>
+          <w:sz w:val="20"/>
+          <w:szCs w:val="20"/>
+          <w:lang w:val="en-US"/>
+        </w:rPr>
         <w:t>"YOURSCHEMA"</w:t>
       </w:r>
       <w:r>
@@ -6535,6 +6671,86 @@
         </w:rPr>
         <w:t>"</w:t>
       </w:r>
+      <w:r>
+        <w:rPr>
+          <w:rFonts w:ascii="Courier New" w:hAnsi="Courier New" w:cs="Courier New"/>
+          <w:color w:val="660198"/>
+          <w:sz w:val="20"/>
+          <w:szCs w:val="20"/>
+          <w:lang w:val="en-US"/>
+        </w:rPr>
+        <w:t>T1</w:t>
+      </w:r>
+      <w:r>
+        <w:rPr>
+          <w:rFonts w:ascii="Courier New" w:hAnsi="Courier New" w:cs="Courier New"/>
+          <w:color w:val="660198"/>
+          <w:sz w:val="20"/>
+          <w:szCs w:val="20"/>
+          <w:lang w:val="en-US"/>
+        </w:rPr>
+        <w:t>_DELTA"</w:t>
+      </w:r>
+      <w:r>
+        <w:rPr>
+          <w:rFonts w:ascii="Courier New" w:hAnsi="Courier New" w:cs="Courier New"/>
+          <w:color w:val="000000"/>
+          <w:sz w:val="20"/>
+          <w:szCs w:val="20"/>
+          <w:lang w:val="en-US"/>
+        </w:rPr>
+        <w:t xml:space="preserve">, </w:t>
+      </w:r>
+      <w:r>
+        <w:rPr>
+          <w:rFonts w:ascii="Courier New" w:hAnsi="Courier New" w:cs="Courier New"/>
+          <w:color w:val="0000FF"/>
+          <w:sz w:val="20"/>
+          <w:szCs w:val="20"/>
+          <w:lang w:val="en-US"/>
+        </w:rPr>
+        <w:t>OUT</w:t>
+      </w:r>
+      <w:r>
+        <w:rPr>
+          <w:rFonts w:ascii="Courier New" w:hAnsi="Courier New" w:cs="Courier New"/>
+          <w:color w:val="000000"/>
+          <w:sz w:val="20"/>
+          <w:szCs w:val="20"/>
+          <w:lang w:val="en-US"/>
+        </w:rPr>
+        <w:t xml:space="preserve"> </w:t>
+      </w:r>
+      <w:r>
+        <w:rPr>
+          <w:rFonts w:ascii="Courier New" w:hAnsi="Courier New" w:cs="Courier New"/>
+          <w:color w:val="660198"/>
+          <w:sz w:val="20"/>
+          <w:szCs w:val="20"/>
+          <w:lang w:val="en-US"/>
+        </w:rPr>
+        <w:t>error</w:t>
+      </w:r>
+      <w:r>
+        <w:rPr>
+          <w:rFonts w:ascii="Courier New" w:hAnsi="Courier New" w:cs="Courier New"/>
+          <w:color w:val="000000"/>
+          <w:sz w:val="20"/>
+          <w:szCs w:val="20"/>
+          <w:lang w:val="en-US"/>
+        </w:rPr>
+        <w:t xml:space="preserve"> </w:t>
+      </w:r>
+      <w:r>
+        <w:rPr>
+          <w:rFonts w:ascii="Courier New" w:hAnsi="Courier New" w:cs="Courier New"/>
+          <w:color w:val="660198"/>
+          <w:sz w:val="20"/>
+          <w:szCs w:val="20"/>
+          <w:lang w:val="en-US"/>
+        </w:rPr>
+        <w:t>"</w:t>
+      </w:r>
       <w:proofErr w:type="spellStart"/>
       <w:r>
         <w:rPr>
@@ -6555,243 +6771,7 @@
           <w:szCs w:val="20"/>
           <w:lang w:val="en-US"/>
         </w:rPr>
-        <w:t>:</w:t>
-      </w:r>
-      <w:proofErr w:type="gramStart"/>
-      <w:r>
-        <w:rPr>
-          <w:rFonts w:ascii="Courier New" w:hAnsi="Courier New" w:cs="Courier New"/>
-          <w:color w:val="660198"/>
-          <w:sz w:val="20"/>
-          <w:szCs w:val="20"/>
-          <w:lang w:val="en-US"/>
-        </w:rPr>
-        <w:t>:</w:t>
-      </w:r>
-      <w:r>
-        <w:rPr>
-          <w:rFonts w:ascii="Courier New" w:hAnsi="Courier New" w:cs="Courier New"/>
-          <w:color w:val="660198"/>
-          <w:sz w:val="20"/>
-          <w:szCs w:val="20"/>
-          <w:lang w:val="en-US"/>
-        </w:rPr>
-        <w:t>t1</w:t>
-      </w:r>
-      <w:proofErr w:type="gramEnd"/>
-      <w:r>
-        <w:rPr>
-          <w:rFonts w:ascii="Courier New" w:hAnsi="Courier New" w:cs="Courier New"/>
-          <w:color w:val="660198"/>
-          <w:sz w:val="20"/>
-          <w:szCs w:val="20"/>
-          <w:lang w:val="en-US"/>
-        </w:rPr>
-        <w:t>_insert"</w:t>
-      </w:r>
-      <w:r>
-        <w:rPr>
-          <w:rFonts w:ascii="Courier New" w:hAnsi="Courier New" w:cs="Courier New"/>
-          <w:color w:val="000000"/>
-          <w:sz w:val="20"/>
-          <w:szCs w:val="20"/>
-          <w:lang w:val="en-US"/>
-        </w:rPr>
-        <w:t xml:space="preserve"> (</w:t>
-      </w:r>
-      <w:r>
-        <w:rPr>
-          <w:rFonts w:ascii="Courier New" w:hAnsi="Courier New" w:cs="Courier New"/>
-          <w:color w:val="0000FF"/>
-          <w:sz w:val="20"/>
-          <w:szCs w:val="20"/>
-          <w:lang w:val="en-US"/>
-        </w:rPr>
-        <w:t>IN</w:t>
-      </w:r>
-      <w:r>
-        <w:rPr>
-          <w:rFonts w:ascii="Courier New" w:hAnsi="Courier New" w:cs="Courier New"/>
-          <w:color w:val="000000"/>
-          <w:sz w:val="20"/>
-          <w:szCs w:val="20"/>
-          <w:lang w:val="en-US"/>
-        </w:rPr>
-        <w:t xml:space="preserve"> </w:t>
-      </w:r>
-      <w:r>
-        <w:rPr>
-          <w:rFonts w:ascii="Courier New" w:hAnsi="Courier New" w:cs="Courier New"/>
-          <w:color w:val="0000FF"/>
-          <w:sz w:val="20"/>
-          <w:szCs w:val="20"/>
-          <w:lang w:val="en-US"/>
-        </w:rPr>
-        <w:t>new</w:t>
-      </w:r>
-      <w:r>
-        <w:rPr>
-          <w:rFonts w:ascii="Courier New" w:hAnsi="Courier New" w:cs="Courier New"/>
-          <w:color w:val="000000"/>
-          <w:sz w:val="20"/>
-          <w:szCs w:val="20"/>
-          <w:lang w:val="en-US"/>
-        </w:rPr>
-        <w:t xml:space="preserve"> </w:t>
-      </w:r>
-      <w:r>
-        <w:rPr>
-          <w:rFonts w:ascii="Courier New" w:hAnsi="Courier New" w:cs="Courier New"/>
-          <w:color w:val="660198"/>
-          <w:sz w:val="20"/>
-          <w:szCs w:val="20"/>
-          <w:lang w:val="en-US"/>
-        </w:rPr>
-        <w:t>"YOURSCHEMA"</w:t>
-      </w:r>
-      <w:r>
-        <w:rPr>
-          <w:rFonts w:ascii="Courier New" w:hAnsi="Courier New" w:cs="Courier New"/>
-          <w:color w:val="000000"/>
-          <w:sz w:val="20"/>
-          <w:szCs w:val="20"/>
-          <w:lang w:val="en-US"/>
-        </w:rPr>
-        <w:t>.</w:t>
-      </w:r>
-      <w:r>
-        <w:rPr>
-          <w:rFonts w:ascii="Courier New" w:hAnsi="Courier New" w:cs="Courier New"/>
-          <w:color w:val="660198"/>
-          <w:sz w:val="20"/>
-          <w:szCs w:val="20"/>
-          <w:lang w:val="en-US"/>
-        </w:rPr>
-        <w:t>"</w:t>
-      </w:r>
-      <w:r>
-        <w:rPr>
-          <w:rFonts w:ascii="Courier New" w:hAnsi="Courier New" w:cs="Courier New"/>
-          <w:color w:val="660198"/>
-          <w:sz w:val="20"/>
-          <w:szCs w:val="20"/>
-          <w:lang w:val="en-US"/>
-        </w:rPr>
-        <w:t>T1</w:t>
-      </w:r>
-      <w:r>
-        <w:rPr>
-          <w:rFonts w:ascii="Courier New" w:hAnsi="Courier New" w:cs="Courier New"/>
-          <w:color w:val="660198"/>
-          <w:sz w:val="20"/>
-          <w:szCs w:val="20"/>
-          <w:lang w:val="en-US"/>
-        </w:rPr>
-        <w:t>_DELTA"</w:t>
-      </w:r>
-      <w:r>
-        <w:rPr>
-          <w:rFonts w:ascii="Courier New" w:hAnsi="Courier New" w:cs="Courier New"/>
-          <w:color w:val="000000"/>
-          <w:sz w:val="20"/>
-          <w:szCs w:val="20"/>
-          <w:lang w:val="en-US"/>
-        </w:rPr>
-        <w:t xml:space="preserve">, </w:t>
-      </w:r>
-      <w:r>
-        <w:rPr>
-          <w:rFonts w:ascii="Courier New" w:hAnsi="Courier New" w:cs="Courier New"/>
-          <w:color w:val="0000FF"/>
-          <w:sz w:val="20"/>
-          <w:szCs w:val="20"/>
-          <w:lang w:val="en-US"/>
-        </w:rPr>
-        <w:t>OUT</w:t>
-      </w:r>
-      <w:r>
-        <w:rPr>
-          <w:rFonts w:ascii="Courier New" w:hAnsi="Courier New" w:cs="Courier New"/>
-          <w:color w:val="000000"/>
-          <w:sz w:val="20"/>
-          <w:szCs w:val="20"/>
-          <w:lang w:val="en-US"/>
-        </w:rPr>
-        <w:t xml:space="preserve"> </w:t>
-      </w:r>
-      <w:r>
-        <w:rPr>
-          <w:rFonts w:ascii="Courier New" w:hAnsi="Courier New" w:cs="Courier New"/>
-          <w:color w:val="660198"/>
-          <w:sz w:val="20"/>
-          <w:szCs w:val="20"/>
-          <w:lang w:val="en-US"/>
-        </w:rPr>
-        <w:t>error</w:t>
-      </w:r>
-      <w:r>
-        <w:rPr>
-          <w:rFonts w:ascii="Courier New" w:hAnsi="Courier New" w:cs="Courier New"/>
-          <w:color w:val="000000"/>
-          <w:sz w:val="20"/>
-          <w:szCs w:val="20"/>
-          <w:lang w:val="en-US"/>
-        </w:rPr>
-        <w:t xml:space="preserve"> </w:t>
-      </w:r>
-      <w:r>
-        <w:rPr>
-          <w:rFonts w:ascii="Courier New" w:hAnsi="Courier New" w:cs="Courier New"/>
-          <w:color w:val="660198"/>
-          <w:sz w:val="20"/>
-          <w:szCs w:val="20"/>
-          <w:lang w:val="en-US"/>
-        </w:rPr>
-        <w:t>"</w:t>
-      </w:r>
-      <w:proofErr w:type="spellStart"/>
-      <w:r>
-        <w:rPr>
-          <w:rFonts w:ascii="Courier New" w:hAnsi="Courier New" w:cs="Courier New"/>
-          <w:color w:val="660198"/>
-          <w:sz w:val="20"/>
-          <w:szCs w:val="20"/>
-          <w:lang w:val="en-US"/>
-        </w:rPr>
-        <w:t>com.example.delta</w:t>
-      </w:r>
-      <w:proofErr w:type="spellEnd"/>
-      <w:r>
-        <w:rPr>
-          <w:rFonts w:ascii="Courier New" w:hAnsi="Courier New" w:cs="Courier New"/>
-          <w:color w:val="660198"/>
-          <w:sz w:val="20"/>
-          <w:szCs w:val="20"/>
-          <w:lang w:val="en-US"/>
-        </w:rPr>
-        <w:t>:</w:t>
-      </w:r>
-      <w:proofErr w:type="gramStart"/>
-      <w:r>
-        <w:rPr>
-          <w:rFonts w:ascii="Courier New" w:hAnsi="Courier New" w:cs="Courier New"/>
-          <w:color w:val="660198"/>
-          <w:sz w:val="20"/>
-          <w:szCs w:val="20"/>
-          <w:lang w:val="en-US"/>
-        </w:rPr>
-        <w:t>:error</w:t>
-      </w:r>
-      <w:proofErr w:type="gramEnd"/>
-      <w:r>
-        <w:rPr>
-          <w:rFonts w:ascii="Courier New" w:hAnsi="Courier New" w:cs="Courier New"/>
-          <w:color w:val="660198"/>
-          <w:sz w:val="20"/>
-          <w:szCs w:val="20"/>
-          <w:lang w:val="en-US"/>
-        </w:rPr>
-        <w:t>"</w:t>
+        <w:t>::error"</w:t>
       </w:r>
       <w:r>
         <w:rPr>
@@ -7197,18 +7177,7 @@
           <w:szCs w:val="20"/>
           <w:lang w:val="en-US"/>
         </w:rPr>
-        <w:t xml:space="preserve">, </w:t>
-      </w:r>
-      <w:proofErr w:type="gramStart"/>
-      <w:r>
-        <w:rPr>
-          <w:rFonts w:ascii="Courier New" w:hAnsi="Courier New" w:cs="Courier New"/>
-          <w:color w:val="660198"/>
-          <w:sz w:val="20"/>
-          <w:szCs w:val="20"/>
-          <w:lang w:val="en-US"/>
-        </w:rPr>
-        <w:t>field2, ...</w:t>
+        <w:t>, field2, ...</w:t>
       </w:r>
       <w:r>
         <w:rPr>
@@ -7220,7 +7189,6 @@
         </w:rPr>
         <w:t>)</w:t>
       </w:r>
-      <w:proofErr w:type="gramEnd"/>
     </w:p>
     <w:p>
       <w:pPr>
@@ -7303,60 +7271,50 @@
           <w:szCs w:val="20"/>
           <w:lang w:val="en-US"/>
         </w:rPr>
-        <w:t xml:space="preserve">, </w:t>
+        <w:t>, field2, ...</w:t>
+      </w:r>
+      <w:r>
+        <w:rPr>
+          <w:rFonts w:ascii="Courier New" w:hAnsi="Courier New" w:cs="Courier New"/>
+          <w:color w:val="000000"/>
+          <w:sz w:val="20"/>
+          <w:szCs w:val="20"/>
+          <w:lang w:val="en-US"/>
+        </w:rPr>
+        <w:t xml:space="preserve"> </w:t>
       </w:r>
       <w:proofErr w:type="gramStart"/>
       <w:r>
         <w:rPr>
           <w:rFonts w:ascii="Courier New" w:hAnsi="Courier New" w:cs="Courier New"/>
+          <w:color w:val="0000FF"/>
+          <w:sz w:val="20"/>
+          <w:szCs w:val="20"/>
+          <w:lang w:val="en-US"/>
+        </w:rPr>
+        <w:t>FROM</w:t>
+      </w:r>
+      <w:r>
+        <w:rPr>
+          <w:rFonts w:ascii="Courier New" w:hAnsi="Courier New" w:cs="Courier New"/>
+          <w:color w:val="000000"/>
+          <w:sz w:val="20"/>
+          <w:szCs w:val="20"/>
+          <w:lang w:val="en-US"/>
+        </w:rPr>
+        <w:t xml:space="preserve"> :</w:t>
+      </w:r>
+      <w:r>
+        <w:rPr>
+          <w:rFonts w:ascii="Courier New" w:hAnsi="Courier New" w:cs="Courier New"/>
           <w:color w:val="660198"/>
           <w:sz w:val="20"/>
           <w:szCs w:val="20"/>
           <w:lang w:val="en-US"/>
         </w:rPr>
-        <w:t>field2, ...</w:t>
+        <w:t>new</w:t>
       </w:r>
       <w:proofErr w:type="gramEnd"/>
-      <w:r>
-        <w:rPr>
-          <w:rFonts w:ascii="Courier New" w:hAnsi="Courier New" w:cs="Courier New"/>
-          <w:color w:val="000000"/>
-          <w:sz w:val="20"/>
-          <w:szCs w:val="20"/>
-          <w:lang w:val="en-US"/>
-        </w:rPr>
-        <w:t xml:space="preserve"> </w:t>
-      </w:r>
-      <w:r>
-        <w:rPr>
-          <w:rFonts w:ascii="Courier New" w:hAnsi="Courier New" w:cs="Courier New"/>
-          <w:color w:val="0000FF"/>
-          <w:sz w:val="20"/>
-          <w:szCs w:val="20"/>
-          <w:lang w:val="en-US"/>
-        </w:rPr>
-        <w:t>FROM</w:t>
-      </w:r>
-      <w:r>
-        <w:rPr>
-          <w:rFonts w:ascii="Courier New" w:hAnsi="Courier New" w:cs="Courier New"/>
-          <w:color w:val="000000"/>
-          <w:sz w:val="20"/>
-          <w:szCs w:val="20"/>
-          <w:lang w:val="en-US"/>
-        </w:rPr>
-        <w:t xml:space="preserve"> :</w:t>
-      </w:r>
-      <w:r>
-        <w:rPr>
-          <w:rFonts w:ascii="Courier New" w:hAnsi="Courier New" w:cs="Courier New"/>
-          <w:color w:val="660198"/>
-          <w:sz w:val="20"/>
-          <w:szCs w:val="20"/>
-          <w:lang w:val="en-US"/>
-        </w:rPr>
-        <w:t>new</w:t>
-      </w:r>
       <w:r>
         <w:rPr>
           <w:rFonts w:ascii="Courier New" w:hAnsi="Courier New" w:cs="Courier New"/>
@@ -7504,7 +7462,6 @@
           <w:lang w:val="en-US"/>
         </w:rPr>
       </w:pPr>
-      <w:proofErr w:type="gramStart"/>
       <w:r>
         <w:rPr>
           <w:rFonts w:ascii="Courier New" w:hAnsi="Courier New" w:cs="Courier New"/>
@@ -7515,7 +7472,6 @@
         </w:rPr>
         <w:t>error</w:t>
       </w:r>
-      <w:proofErr w:type="gramEnd"/>
       <w:r>
         <w:rPr>
           <w:rFonts w:ascii="Courier New" w:hAnsi="Courier New" w:cs="Courier New"/>
@@ -7917,6 +7873,7 @@
         </w:rPr>
         <w:t>"</w:t>
       </w:r>
+      <w:proofErr w:type="gramStart"/>
       <w:r>
         <w:rPr>
           <w:rFonts w:ascii="Courier New" w:hAnsi="Courier New" w:cs="Courier New"/>
@@ -7977,9 +7934,9 @@
           <w:szCs w:val="20"/>
           <w:lang w:val="en-US"/>
         </w:rPr>
-        <w:t>:</w:t>
-      </w:r>
-      <w:proofErr w:type="gramStart"/>
+        <w:t>::</w:t>
+      </w:r>
+      <w:proofErr w:type="gramEnd"/>
       <w:r>
         <w:rPr>
           <w:rFonts w:ascii="Courier New" w:hAnsi="Courier New" w:cs="Courier New"/>
@@ -7988,7 +7945,7 @@
           <w:szCs w:val="20"/>
           <w:lang w:val="en-US"/>
         </w:rPr>
-        <w:t>:</w:t>
+        <w:t>t1</w:t>
       </w:r>
       <w:r>
         <w:rPr>
@@ -7998,9 +7955,58 @@
           <w:szCs w:val="20"/>
           <w:lang w:val="en-US"/>
         </w:rPr>
-        <w:t>t1</w:t>
-      </w:r>
-      <w:proofErr w:type="gramEnd"/>
+        <w:t>_update"</w:t>
+      </w:r>
+      <w:r>
+        <w:rPr>
+          <w:rFonts w:ascii="Courier New" w:hAnsi="Courier New" w:cs="Courier New"/>
+          <w:color w:val="000000"/>
+          <w:sz w:val="20"/>
+          <w:szCs w:val="20"/>
+          <w:lang w:val="en-US"/>
+        </w:rPr>
+        <w:t xml:space="preserve"> (</w:t>
+      </w:r>
+      <w:r>
+        <w:rPr>
+          <w:rFonts w:ascii="Courier New" w:hAnsi="Courier New" w:cs="Courier New"/>
+          <w:color w:val="0000FF"/>
+          <w:sz w:val="20"/>
+          <w:szCs w:val="20"/>
+          <w:lang w:val="en-US"/>
+        </w:rPr>
+        <w:t>IN</w:t>
+      </w:r>
+      <w:r>
+        <w:rPr>
+          <w:rFonts w:ascii="Courier New" w:hAnsi="Courier New" w:cs="Courier New"/>
+          <w:color w:val="000000"/>
+          <w:sz w:val="20"/>
+          <w:szCs w:val="20"/>
+          <w:lang w:val="en-US"/>
+        </w:rPr>
+        <w:t xml:space="preserve"> </w:t>
+      </w:r>
+      <w:r>
+        <w:rPr>
+          <w:rFonts w:ascii="Courier New" w:hAnsi="Courier New" w:cs="Courier New"/>
+          <w:color w:val="0000FF"/>
+          <w:sz w:val="20"/>
+          <w:szCs w:val="20"/>
+          <w:lang w:val="en-US"/>
+        </w:rPr>
+        <w:t>new</w:t>
+      </w:r>
+      <w:r>
+        <w:rPr>
+          <w:rFonts w:ascii="Courier New" w:hAnsi="Courier New" w:cs="Courier New"/>
+          <w:color w:val="000000"/>
+          <w:sz w:val="20"/>
+          <w:szCs w:val="20"/>
+          <w:lang w:val="en-US"/>
+        </w:rPr>
+        <w:t xml:space="preserve"> </w:t>
+      </w:r>
       <w:r>
         <w:rPr>
           <w:rFonts w:ascii="Courier New" w:hAnsi="Courier New" w:cs="Courier New"/>
@@ -8009,17 +8015,77 @@
           <w:szCs w:val="20"/>
           <w:lang w:val="en-US"/>
         </w:rPr>
-        <w:t>_update"</w:t>
-      </w:r>
-      <w:r>
-        <w:rPr>
-          <w:rFonts w:ascii="Courier New" w:hAnsi="Courier New" w:cs="Courier New"/>
-          <w:color w:val="000000"/>
-          <w:sz w:val="20"/>
-          <w:szCs w:val="20"/>
-          <w:lang w:val="en-US"/>
-        </w:rPr>
-        <w:t xml:space="preserve"> (</w:t>
+        <w:t>"</w:t>
+      </w:r>
+      <w:r>
+        <w:rPr>
+          <w:rFonts w:ascii="Courier New" w:hAnsi="Courier New" w:cs="Courier New"/>
+          <w:color w:val="660198"/>
+          <w:sz w:val="20"/>
+          <w:szCs w:val="20"/>
+          <w:lang w:val="en-US"/>
+        </w:rPr>
+        <w:t>YOURSCHEMA</w:t>
+      </w:r>
+      <w:r>
+        <w:rPr>
+          <w:rFonts w:ascii="Courier New" w:hAnsi="Courier New" w:cs="Courier New"/>
+          <w:color w:val="660198"/>
+          <w:sz w:val="20"/>
+          <w:szCs w:val="20"/>
+          <w:lang w:val="en-US"/>
+        </w:rPr>
+        <w:t>"</w:t>
+      </w:r>
+      <w:r>
+        <w:rPr>
+          <w:rFonts w:ascii="Courier New" w:hAnsi="Courier New" w:cs="Courier New"/>
+          <w:color w:val="000000"/>
+          <w:sz w:val="20"/>
+          <w:szCs w:val="20"/>
+          <w:lang w:val="en-US"/>
+        </w:rPr>
+        <w:t>.</w:t>
+      </w:r>
+      <w:r>
+        <w:rPr>
+          <w:rFonts w:ascii="Courier New" w:hAnsi="Courier New" w:cs="Courier New"/>
+          <w:color w:val="660198"/>
+          <w:sz w:val="20"/>
+          <w:szCs w:val="20"/>
+          <w:lang w:val="en-US"/>
+        </w:rPr>
+        <w:t>"</w:t>
+      </w:r>
+      <w:r>
+        <w:rPr>
+          <w:rFonts w:ascii="Courier New" w:hAnsi="Courier New" w:cs="Courier New"/>
+          <w:color w:val="660198"/>
+          <w:sz w:val="20"/>
+          <w:szCs w:val="20"/>
+          <w:lang w:val="en-US"/>
+        </w:rPr>
+        <w:t>T1_DELTA</w:t>
+      </w:r>
+      <w:r>
+        <w:rPr>
+          <w:rFonts w:ascii="Courier New" w:hAnsi="Courier New" w:cs="Courier New"/>
+          <w:color w:val="660198"/>
+          <w:sz w:val="20"/>
+          <w:szCs w:val="20"/>
+          <w:lang w:val="en-US"/>
+        </w:rPr>
+        <w:t>"</w:t>
+      </w:r>
+      <w:r>
+        <w:rPr>
+          <w:rFonts w:ascii="Courier New" w:hAnsi="Courier New" w:cs="Courier New"/>
+          <w:color w:val="000000"/>
+          <w:sz w:val="20"/>
+          <w:szCs w:val="20"/>
+          <w:lang w:val="en-US"/>
+        </w:rPr>
+        <w:t xml:space="preserve">, </w:t>
       </w:r>
       <w:r>
         <w:rPr>
@@ -8044,12 +8110,112 @@
       <w:r>
         <w:rPr>
           <w:rFonts w:ascii="Courier New" w:hAnsi="Courier New" w:cs="Courier New"/>
+          <w:color w:val="660198"/>
+          <w:sz w:val="20"/>
+          <w:szCs w:val="20"/>
+          <w:lang w:val="en-US"/>
+        </w:rPr>
+        <w:t>old</w:t>
+      </w:r>
+      <w:r>
+        <w:rPr>
+          <w:rFonts w:ascii="Courier New" w:hAnsi="Courier New" w:cs="Courier New"/>
+          <w:color w:val="000000"/>
+          <w:sz w:val="20"/>
+          <w:szCs w:val="20"/>
+          <w:lang w:val="en-US"/>
+        </w:rPr>
+        <w:t xml:space="preserve"> </w:t>
+      </w:r>
+      <w:r>
+        <w:rPr>
+          <w:rFonts w:ascii="Courier New" w:hAnsi="Courier New" w:cs="Courier New"/>
+          <w:color w:val="660198"/>
+          <w:sz w:val="20"/>
+          <w:szCs w:val="20"/>
+          <w:lang w:val="en-US"/>
+        </w:rPr>
+        <w:t>"</w:t>
+      </w:r>
+      <w:r>
+        <w:rPr>
+          <w:rFonts w:ascii="Courier New" w:hAnsi="Courier New" w:cs="Courier New"/>
+          <w:color w:val="660198"/>
+          <w:sz w:val="20"/>
+          <w:szCs w:val="20"/>
+          <w:lang w:val="en-US"/>
+        </w:rPr>
+        <w:t>YOURSCHEMA</w:t>
+      </w:r>
+      <w:r>
+        <w:rPr>
+          <w:rFonts w:ascii="Courier New" w:hAnsi="Courier New" w:cs="Courier New"/>
+          <w:color w:val="660198"/>
+          <w:sz w:val="20"/>
+          <w:szCs w:val="20"/>
+          <w:lang w:val="en-US"/>
+        </w:rPr>
+        <w:t>"</w:t>
+      </w:r>
+      <w:r>
+        <w:rPr>
+          <w:rFonts w:ascii="Courier New" w:hAnsi="Courier New" w:cs="Courier New"/>
+          <w:color w:val="000000"/>
+          <w:sz w:val="20"/>
+          <w:szCs w:val="20"/>
+          <w:lang w:val="en-US"/>
+        </w:rPr>
+        <w:t>.</w:t>
+      </w:r>
+      <w:r>
+        <w:rPr>
+          <w:rFonts w:ascii="Courier New" w:hAnsi="Courier New" w:cs="Courier New"/>
+          <w:color w:val="660198"/>
+          <w:sz w:val="20"/>
+          <w:szCs w:val="20"/>
+          <w:lang w:val="en-US"/>
+        </w:rPr>
+        <w:t>"</w:t>
+      </w:r>
+      <w:r>
+        <w:rPr>
+          <w:rFonts w:ascii="Courier New" w:hAnsi="Courier New" w:cs="Courier New"/>
+          <w:color w:val="660198"/>
+          <w:sz w:val="20"/>
+          <w:szCs w:val="20"/>
+          <w:lang w:val="en-US"/>
+        </w:rPr>
+        <w:t>T1_DELTA</w:t>
+      </w:r>
+      <w:r>
+        <w:rPr>
+          <w:rFonts w:ascii="Courier New" w:hAnsi="Courier New" w:cs="Courier New"/>
+          <w:color w:val="660198"/>
+          <w:sz w:val="20"/>
+          <w:szCs w:val="20"/>
+          <w:lang w:val="en-US"/>
+        </w:rPr>
+        <w:t>"</w:t>
+      </w:r>
+      <w:r>
+        <w:rPr>
+          <w:rFonts w:ascii="Courier New" w:hAnsi="Courier New" w:cs="Courier New"/>
+          <w:color w:val="000000"/>
+          <w:sz w:val="20"/>
+          <w:szCs w:val="20"/>
+          <w:lang w:val="en-US"/>
+        </w:rPr>
+        <w:t xml:space="preserve">, </w:t>
+      </w:r>
+      <w:r>
+        <w:rPr>
+          <w:rFonts w:ascii="Courier New" w:hAnsi="Courier New" w:cs="Courier New"/>
           <w:color w:val="0000FF"/>
           <w:sz w:val="20"/>
           <w:szCs w:val="20"/>
           <w:lang w:val="en-US"/>
         </w:rPr>
-        <w:t>new</w:t>
+        <w:t>OUT</w:t>
       </w:r>
       <w:r>
         <w:rPr>
@@ -8069,8 +8235,29 @@
           <w:szCs w:val="20"/>
           <w:lang w:val="en-US"/>
         </w:rPr>
+        <w:t>error</w:t>
+      </w:r>
+      <w:r>
+        <w:rPr>
+          <w:rFonts w:ascii="Courier New" w:hAnsi="Courier New" w:cs="Courier New"/>
+          <w:color w:val="000000"/>
+          <w:sz w:val="20"/>
+          <w:szCs w:val="20"/>
+          <w:lang w:val="en-US"/>
+        </w:rPr>
+        <w:t xml:space="preserve"> </w:t>
+      </w:r>
+      <w:r>
+        <w:rPr>
+          <w:rFonts w:ascii="Courier New" w:hAnsi="Courier New" w:cs="Courier New"/>
+          <w:color w:val="660198"/>
+          <w:sz w:val="20"/>
+          <w:szCs w:val="20"/>
+          <w:lang w:val="en-US"/>
+        </w:rPr>
         <w:t>"</w:t>
       </w:r>
+      <w:proofErr w:type="spellStart"/>
       <w:r>
         <w:rPr>
           <w:rFonts w:ascii="Courier New" w:hAnsi="Courier New" w:cs="Courier New"/>
@@ -8079,8 +8266,9 @@
           <w:szCs w:val="20"/>
           <w:lang w:val="en-US"/>
         </w:rPr>
-        <w:t>YOURSCHEMA</w:t>
-      </w:r>
+        <w:t>com.example.delta</w:t>
+      </w:r>
+      <w:proofErr w:type="spellEnd"/>
       <w:r>
         <w:rPr>
           <w:rFonts w:ascii="Courier New" w:hAnsi="Courier New" w:cs="Courier New"/>
@@ -8089,271 +8277,7 @@
           <w:szCs w:val="20"/>
           <w:lang w:val="en-US"/>
         </w:rPr>
-        <w:t>"</w:t>
-      </w:r>
-      <w:r>
-        <w:rPr>
-          <w:rFonts w:ascii="Courier New" w:hAnsi="Courier New" w:cs="Courier New"/>
-          <w:color w:val="000000"/>
-          <w:sz w:val="20"/>
-          <w:szCs w:val="20"/>
-          <w:lang w:val="en-US"/>
-        </w:rPr>
-        <w:t>.</w:t>
-      </w:r>
-      <w:r>
-        <w:rPr>
-          <w:rFonts w:ascii="Courier New" w:hAnsi="Courier New" w:cs="Courier New"/>
-          <w:color w:val="660198"/>
-          <w:sz w:val="20"/>
-          <w:szCs w:val="20"/>
-          <w:lang w:val="en-US"/>
-        </w:rPr>
-        <w:t>"</w:t>
-      </w:r>
-      <w:r>
-        <w:rPr>
-          <w:rFonts w:ascii="Courier New" w:hAnsi="Courier New" w:cs="Courier New"/>
-          <w:color w:val="660198"/>
-          <w:sz w:val="20"/>
-          <w:szCs w:val="20"/>
-          <w:lang w:val="en-US"/>
-        </w:rPr>
-        <w:t>T1_DELTA</w:t>
-      </w:r>
-      <w:r>
-        <w:rPr>
-          <w:rFonts w:ascii="Courier New" w:hAnsi="Courier New" w:cs="Courier New"/>
-          <w:color w:val="660198"/>
-          <w:sz w:val="20"/>
-          <w:szCs w:val="20"/>
-          <w:lang w:val="en-US"/>
-        </w:rPr>
-        <w:t>"</w:t>
-      </w:r>
-      <w:r>
-        <w:rPr>
-          <w:rFonts w:ascii="Courier New" w:hAnsi="Courier New" w:cs="Courier New"/>
-          <w:color w:val="000000"/>
-          <w:sz w:val="20"/>
-          <w:szCs w:val="20"/>
-          <w:lang w:val="en-US"/>
-        </w:rPr>
-        <w:t xml:space="preserve">, </w:t>
-      </w:r>
-      <w:r>
-        <w:rPr>
-          <w:rFonts w:ascii="Courier New" w:hAnsi="Courier New" w:cs="Courier New"/>
-          <w:color w:val="0000FF"/>
-          <w:sz w:val="20"/>
-          <w:szCs w:val="20"/>
-          <w:lang w:val="en-US"/>
-        </w:rPr>
-        <w:t>IN</w:t>
-      </w:r>
-      <w:r>
-        <w:rPr>
-          <w:rFonts w:ascii="Courier New" w:hAnsi="Courier New" w:cs="Courier New"/>
-          <w:color w:val="000000"/>
-          <w:sz w:val="20"/>
-          <w:szCs w:val="20"/>
-          <w:lang w:val="en-US"/>
-        </w:rPr>
-        <w:t xml:space="preserve"> </w:t>
-      </w:r>
-      <w:r>
-        <w:rPr>
-          <w:rFonts w:ascii="Courier New" w:hAnsi="Courier New" w:cs="Courier New"/>
-          <w:color w:val="660198"/>
-          <w:sz w:val="20"/>
-          <w:szCs w:val="20"/>
-          <w:lang w:val="en-US"/>
-        </w:rPr>
-        <w:t>old</w:t>
-      </w:r>
-      <w:r>
-        <w:rPr>
-          <w:rFonts w:ascii="Courier New" w:hAnsi="Courier New" w:cs="Courier New"/>
-          <w:color w:val="000000"/>
-          <w:sz w:val="20"/>
-          <w:szCs w:val="20"/>
-          <w:lang w:val="en-US"/>
-        </w:rPr>
-        <w:t xml:space="preserve"> </w:t>
-      </w:r>
-      <w:r>
-        <w:rPr>
-          <w:rFonts w:ascii="Courier New" w:hAnsi="Courier New" w:cs="Courier New"/>
-          <w:color w:val="660198"/>
-          <w:sz w:val="20"/>
-          <w:szCs w:val="20"/>
-          <w:lang w:val="en-US"/>
-        </w:rPr>
-        <w:t>"</w:t>
-      </w:r>
-      <w:r>
-        <w:rPr>
-          <w:rFonts w:ascii="Courier New" w:hAnsi="Courier New" w:cs="Courier New"/>
-          <w:color w:val="660198"/>
-          <w:sz w:val="20"/>
-          <w:szCs w:val="20"/>
-          <w:lang w:val="en-US"/>
-        </w:rPr>
-        <w:t>YOURSCHEMA</w:t>
-      </w:r>
-      <w:r>
-        <w:rPr>
-          <w:rFonts w:ascii="Courier New" w:hAnsi="Courier New" w:cs="Courier New"/>
-          <w:color w:val="660198"/>
-          <w:sz w:val="20"/>
-          <w:szCs w:val="20"/>
-          <w:lang w:val="en-US"/>
-        </w:rPr>
-        <w:t>"</w:t>
-      </w:r>
-      <w:r>
-        <w:rPr>
-          <w:rFonts w:ascii="Courier New" w:hAnsi="Courier New" w:cs="Courier New"/>
-          <w:color w:val="000000"/>
-          <w:sz w:val="20"/>
-          <w:szCs w:val="20"/>
-          <w:lang w:val="en-US"/>
-        </w:rPr>
-        <w:t>.</w:t>
-      </w:r>
-      <w:r>
-        <w:rPr>
-          <w:rFonts w:ascii="Courier New" w:hAnsi="Courier New" w:cs="Courier New"/>
-          <w:color w:val="660198"/>
-          <w:sz w:val="20"/>
-          <w:szCs w:val="20"/>
-          <w:lang w:val="en-US"/>
-        </w:rPr>
-        <w:t>"</w:t>
-      </w:r>
-      <w:r>
-        <w:rPr>
-          <w:rFonts w:ascii="Courier New" w:hAnsi="Courier New" w:cs="Courier New"/>
-          <w:color w:val="660198"/>
-          <w:sz w:val="20"/>
-          <w:szCs w:val="20"/>
-          <w:lang w:val="en-US"/>
-        </w:rPr>
-        <w:t>T1_DELTA</w:t>
-      </w:r>
-      <w:r>
-        <w:rPr>
-          <w:rFonts w:ascii="Courier New" w:hAnsi="Courier New" w:cs="Courier New"/>
-          <w:color w:val="660198"/>
-          <w:sz w:val="20"/>
-          <w:szCs w:val="20"/>
-          <w:lang w:val="en-US"/>
-        </w:rPr>
-        <w:t>"</w:t>
-      </w:r>
-      <w:r>
-        <w:rPr>
-          <w:rFonts w:ascii="Courier New" w:hAnsi="Courier New" w:cs="Courier New"/>
-          <w:color w:val="000000"/>
-          <w:sz w:val="20"/>
-          <w:szCs w:val="20"/>
-          <w:lang w:val="en-US"/>
-        </w:rPr>
-        <w:t xml:space="preserve">, </w:t>
-      </w:r>
-      <w:r>
-        <w:rPr>
-          <w:rFonts w:ascii="Courier New" w:hAnsi="Courier New" w:cs="Courier New"/>
-          <w:color w:val="0000FF"/>
-          <w:sz w:val="20"/>
-          <w:szCs w:val="20"/>
-          <w:lang w:val="en-US"/>
-        </w:rPr>
-        <w:t>OUT</w:t>
-      </w:r>
-      <w:r>
-        <w:rPr>
-          <w:rFonts w:ascii="Courier New" w:hAnsi="Courier New" w:cs="Courier New"/>
-          <w:color w:val="000000"/>
-          <w:sz w:val="20"/>
-          <w:szCs w:val="20"/>
-          <w:lang w:val="en-US"/>
-        </w:rPr>
-        <w:t xml:space="preserve"> </w:t>
-      </w:r>
-      <w:r>
-        <w:rPr>
-          <w:rFonts w:ascii="Courier New" w:hAnsi="Courier New" w:cs="Courier New"/>
-          <w:color w:val="660198"/>
-          <w:sz w:val="20"/>
-          <w:szCs w:val="20"/>
-          <w:lang w:val="en-US"/>
-        </w:rPr>
-        <w:t>error</w:t>
-      </w:r>
-      <w:r>
-        <w:rPr>
-          <w:rFonts w:ascii="Courier New" w:hAnsi="Courier New" w:cs="Courier New"/>
-          <w:color w:val="000000"/>
-          <w:sz w:val="20"/>
-          <w:szCs w:val="20"/>
-          <w:lang w:val="en-US"/>
-        </w:rPr>
-        <w:t xml:space="preserve"> </w:t>
-      </w:r>
-      <w:r>
-        <w:rPr>
-          <w:rFonts w:ascii="Courier New" w:hAnsi="Courier New" w:cs="Courier New"/>
-          <w:color w:val="660198"/>
-          <w:sz w:val="20"/>
-          <w:szCs w:val="20"/>
-          <w:lang w:val="en-US"/>
-        </w:rPr>
-        <w:t>"</w:t>
-      </w:r>
-      <w:proofErr w:type="spellStart"/>
-      <w:r>
-        <w:rPr>
-          <w:rFonts w:ascii="Courier New" w:hAnsi="Courier New" w:cs="Courier New"/>
-          <w:color w:val="660198"/>
-          <w:sz w:val="20"/>
-          <w:szCs w:val="20"/>
-          <w:lang w:val="en-US"/>
-        </w:rPr>
-        <w:t>com.example.delta</w:t>
-      </w:r>
-      <w:proofErr w:type="spellEnd"/>
-      <w:r>
-        <w:rPr>
-          <w:rFonts w:ascii="Courier New" w:hAnsi="Courier New" w:cs="Courier New"/>
-          <w:color w:val="660198"/>
-          <w:sz w:val="20"/>
-          <w:szCs w:val="20"/>
-          <w:lang w:val="en-US"/>
-        </w:rPr>
-        <w:t>:</w:t>
-      </w:r>
-      <w:proofErr w:type="gramStart"/>
-      <w:r>
-        <w:rPr>
-          <w:rFonts w:ascii="Courier New" w:hAnsi="Courier New" w:cs="Courier New"/>
-          <w:color w:val="660198"/>
-          <w:sz w:val="20"/>
-          <w:szCs w:val="20"/>
-          <w:lang w:val="en-US"/>
-        </w:rPr>
-        <w:t>:error</w:t>
-      </w:r>
-      <w:proofErr w:type="gramEnd"/>
-      <w:r>
-        <w:rPr>
-          <w:rFonts w:ascii="Courier New" w:hAnsi="Courier New" w:cs="Courier New"/>
-          <w:color w:val="660198"/>
-          <w:sz w:val="20"/>
-          <w:szCs w:val="20"/>
-          <w:lang w:val="en-US"/>
-        </w:rPr>
-        <w:t>"</w:t>
+        <w:t>::error"</w:t>
       </w:r>
       <w:r>
         <w:rPr>
@@ -9592,7 +9516,6 @@
         <w:tab/>
         <w:t xml:space="preserve">    </w:t>
       </w:r>
-      <w:proofErr w:type="gramStart"/>
       <w:r>
         <w:rPr>
           <w:rFonts w:ascii="Courier New" w:hAnsi="Courier New" w:cs="Courier New"/>
@@ -9603,7 +9526,6 @@
         </w:rPr>
         <w:t>error</w:t>
       </w:r>
-      <w:proofErr w:type="gramEnd"/>
       <w:r>
         <w:rPr>
           <w:rFonts w:ascii="Courier New" w:hAnsi="Courier New" w:cs="Courier New"/>
@@ -10005,6 +9927,7 @@
         </w:rPr>
         <w:t>"</w:t>
       </w:r>
+      <w:proofErr w:type="gramStart"/>
       <w:r>
         <w:rPr>
           <w:rFonts w:ascii="Courier New" w:hAnsi="Courier New" w:cs="Courier New"/>
@@ -10065,9 +9988,9 @@
           <w:szCs w:val="20"/>
           <w:lang w:val="en-US"/>
         </w:rPr>
-        <w:t>:</w:t>
-      </w:r>
-      <w:proofErr w:type="gramStart"/>
+        <w:t>::</w:t>
+      </w:r>
+      <w:proofErr w:type="gramEnd"/>
       <w:r>
         <w:rPr>
           <w:rFonts w:ascii="Courier New" w:hAnsi="Courier New" w:cs="Courier New"/>
@@ -10076,7 +9999,7 @@
           <w:szCs w:val="20"/>
           <w:lang w:val="en-US"/>
         </w:rPr>
-        <w:t>:</w:t>
+        <w:t>t1</w:t>
       </w:r>
       <w:r>
         <w:rPr>
@@ -10086,9 +10009,38 @@
           <w:szCs w:val="20"/>
           <w:lang w:val="en-US"/>
         </w:rPr>
-        <w:t>t1</w:t>
-      </w:r>
-      <w:proofErr w:type="gramEnd"/>
+        <w:t>_delete"</w:t>
+      </w:r>
+      <w:r>
+        <w:rPr>
+          <w:rFonts w:ascii="Courier New" w:hAnsi="Courier New" w:cs="Courier New"/>
+          <w:color w:val="000000"/>
+          <w:sz w:val="20"/>
+          <w:szCs w:val="20"/>
+          <w:lang w:val="en-US"/>
+        </w:rPr>
+        <w:t xml:space="preserve"> (</w:t>
+      </w:r>
+      <w:r>
+        <w:rPr>
+          <w:rFonts w:ascii="Courier New" w:hAnsi="Courier New" w:cs="Courier New"/>
+          <w:color w:val="0000FF"/>
+          <w:sz w:val="20"/>
+          <w:szCs w:val="20"/>
+          <w:lang w:val="en-US"/>
+        </w:rPr>
+        <w:t>IN</w:t>
+      </w:r>
+      <w:r>
+        <w:rPr>
+          <w:rFonts w:ascii="Courier New" w:hAnsi="Courier New" w:cs="Courier New"/>
+          <w:color w:val="000000"/>
+          <w:sz w:val="20"/>
+          <w:szCs w:val="20"/>
+          <w:lang w:val="en-US"/>
+        </w:rPr>
+        <w:t xml:space="preserve"> </w:t>
+      </w:r>
       <w:r>
         <w:rPr>
           <w:rFonts w:ascii="Courier New" w:hAnsi="Courier New" w:cs="Courier New"/>
@@ -10097,17 +10049,97 @@
           <w:szCs w:val="20"/>
           <w:lang w:val="en-US"/>
         </w:rPr>
-        <w:t>_delete"</w:t>
-      </w:r>
-      <w:r>
-        <w:rPr>
-          <w:rFonts w:ascii="Courier New" w:hAnsi="Courier New" w:cs="Courier New"/>
-          <w:color w:val="000000"/>
-          <w:sz w:val="20"/>
-          <w:szCs w:val="20"/>
-          <w:lang w:val="en-US"/>
-        </w:rPr>
-        <w:t xml:space="preserve"> (</w:t>
+        <w:t>old</w:t>
+      </w:r>
+      <w:r>
+        <w:rPr>
+          <w:rFonts w:ascii="Courier New" w:hAnsi="Courier New" w:cs="Courier New"/>
+          <w:color w:val="000000"/>
+          <w:sz w:val="20"/>
+          <w:szCs w:val="20"/>
+          <w:lang w:val="en-US"/>
+        </w:rPr>
+        <w:t xml:space="preserve"> </w:t>
+      </w:r>
+      <w:r>
+        <w:rPr>
+          <w:rFonts w:ascii="Courier New" w:hAnsi="Courier New" w:cs="Courier New"/>
+          <w:color w:val="660198"/>
+          <w:sz w:val="20"/>
+          <w:szCs w:val="20"/>
+          <w:lang w:val="en-US"/>
+        </w:rPr>
+        <w:t>"</w:t>
+      </w:r>
+      <w:r>
+        <w:rPr>
+          <w:rFonts w:ascii="Courier New" w:hAnsi="Courier New" w:cs="Courier New"/>
+          <w:color w:val="660198"/>
+          <w:sz w:val="20"/>
+          <w:szCs w:val="20"/>
+          <w:lang w:val="en-US"/>
+        </w:rPr>
+        <w:t>YOURSCHEMA</w:t>
+      </w:r>
+      <w:r>
+        <w:rPr>
+          <w:rFonts w:ascii="Courier New" w:hAnsi="Courier New" w:cs="Courier New"/>
+          <w:color w:val="660198"/>
+          <w:sz w:val="20"/>
+          <w:szCs w:val="20"/>
+          <w:lang w:val="en-US"/>
+        </w:rPr>
+        <w:t>"</w:t>
+      </w:r>
+      <w:r>
+        <w:rPr>
+          <w:rFonts w:ascii="Courier New" w:hAnsi="Courier New" w:cs="Courier New"/>
+          <w:color w:val="000000"/>
+          <w:sz w:val="20"/>
+          <w:szCs w:val="20"/>
+          <w:lang w:val="en-US"/>
+        </w:rPr>
+        <w:t>.</w:t>
+      </w:r>
+      <w:r>
+        <w:rPr>
+          <w:rFonts w:ascii="Courier New" w:hAnsi="Courier New" w:cs="Courier New"/>
+          <w:color w:val="660198"/>
+          <w:sz w:val="20"/>
+          <w:szCs w:val="20"/>
+          <w:lang w:val="en-US"/>
+        </w:rPr>
+        <w:t>"</w:t>
+      </w:r>
+      <w:r>
+        <w:rPr>
+          <w:rFonts w:ascii="Courier New" w:hAnsi="Courier New" w:cs="Courier New"/>
+          <w:color w:val="660198"/>
+          <w:sz w:val="20"/>
+          <w:szCs w:val="20"/>
+          <w:lang w:val="en-US"/>
+        </w:rPr>
+        <w:t>T1</w:t>
+      </w:r>
+      <w:r>
+        <w:rPr>
+          <w:rFonts w:ascii="Courier New" w:hAnsi="Courier New" w:cs="Courier New"/>
+          <w:color w:val="660198"/>
+          <w:sz w:val="20"/>
+          <w:szCs w:val="20"/>
+          <w:lang w:val="en-US"/>
+        </w:rPr>
+        <w:t>_DELTA"</w:t>
+      </w:r>
+      <w:r>
+        <w:rPr>
+          <w:rFonts w:ascii="Courier New" w:hAnsi="Courier New" w:cs="Courier New"/>
+          <w:color w:val="000000"/>
+          <w:sz w:val="20"/>
+          <w:szCs w:val="20"/>
+          <w:lang w:val="en-US"/>
+        </w:rPr>
+        <w:t xml:space="preserve">, </w:t>
       </w:r>
       <w:r>
         <w:rPr>
@@ -10117,7 +10149,7 @@
           <w:szCs w:val="20"/>
           <w:lang w:val="en-US"/>
         </w:rPr>
-        <w:t>IN</w:t>
+        <w:t>OUT</w:t>
       </w:r>
       <w:r>
         <w:rPr>
@@ -10137,7 +10169,7 @@
           <w:szCs w:val="20"/>
           <w:lang w:val="en-US"/>
         </w:rPr>
-        <w:t>old</w:t>
+        <w:t>error</w:t>
       </w:r>
       <w:r>
         <w:rPr>
@@ -10159,6 +10191,7 @@
         </w:rPr>
         <w:t>"</w:t>
       </w:r>
+      <w:proofErr w:type="spellStart"/>
       <w:r>
         <w:rPr>
           <w:rFonts w:ascii="Courier New" w:hAnsi="Courier New" w:cs="Courier New"/>
@@ -10167,8 +10200,9 @@
           <w:szCs w:val="20"/>
           <w:lang w:val="en-US"/>
         </w:rPr>
-        <w:t>YOURSCHEMA</w:t>
-      </w:r>
+        <w:t>com.example.delta</w:t>
+      </w:r>
+      <w:proofErr w:type="spellEnd"/>
       <w:r>
         <w:rPr>
           <w:rFonts w:ascii="Courier New" w:hAnsi="Courier New" w:cs="Courier New"/>
@@ -10177,151 +10211,7 @@
           <w:szCs w:val="20"/>
           <w:lang w:val="en-US"/>
         </w:rPr>
-        <w:t>"</w:t>
-      </w:r>
-      <w:r>
-        <w:rPr>
-          <w:rFonts w:ascii="Courier New" w:hAnsi="Courier New" w:cs="Courier New"/>
-          <w:color w:val="000000"/>
-          <w:sz w:val="20"/>
-          <w:szCs w:val="20"/>
-          <w:lang w:val="en-US"/>
-        </w:rPr>
-        <w:t>.</w:t>
-      </w:r>
-      <w:r>
-        <w:rPr>
-          <w:rFonts w:ascii="Courier New" w:hAnsi="Courier New" w:cs="Courier New"/>
-          <w:color w:val="660198"/>
-          <w:sz w:val="20"/>
-          <w:szCs w:val="20"/>
-          <w:lang w:val="en-US"/>
-        </w:rPr>
-        <w:t>"</w:t>
-      </w:r>
-      <w:r>
-        <w:rPr>
-          <w:rFonts w:ascii="Courier New" w:hAnsi="Courier New" w:cs="Courier New"/>
-          <w:color w:val="660198"/>
-          <w:sz w:val="20"/>
-          <w:szCs w:val="20"/>
-          <w:lang w:val="en-US"/>
-        </w:rPr>
-        <w:t>T1</w:t>
-      </w:r>
-      <w:r>
-        <w:rPr>
-          <w:rFonts w:ascii="Courier New" w:hAnsi="Courier New" w:cs="Courier New"/>
-          <w:color w:val="660198"/>
-          <w:sz w:val="20"/>
-          <w:szCs w:val="20"/>
-          <w:lang w:val="en-US"/>
-        </w:rPr>
-        <w:t>_DELTA"</w:t>
-      </w:r>
-      <w:r>
-        <w:rPr>
-          <w:rFonts w:ascii="Courier New" w:hAnsi="Courier New" w:cs="Courier New"/>
-          <w:color w:val="000000"/>
-          <w:sz w:val="20"/>
-          <w:szCs w:val="20"/>
-          <w:lang w:val="en-US"/>
-        </w:rPr>
-        <w:t xml:space="preserve">, </w:t>
-      </w:r>
-      <w:r>
-        <w:rPr>
-          <w:rFonts w:ascii="Courier New" w:hAnsi="Courier New" w:cs="Courier New"/>
-          <w:color w:val="0000FF"/>
-          <w:sz w:val="20"/>
-          <w:szCs w:val="20"/>
-          <w:lang w:val="en-US"/>
-        </w:rPr>
-        <w:t>OUT</w:t>
-      </w:r>
-      <w:r>
-        <w:rPr>
-          <w:rFonts w:ascii="Courier New" w:hAnsi="Courier New" w:cs="Courier New"/>
-          <w:color w:val="000000"/>
-          <w:sz w:val="20"/>
-          <w:szCs w:val="20"/>
-          <w:lang w:val="en-US"/>
-        </w:rPr>
-        <w:t xml:space="preserve"> </w:t>
-      </w:r>
-      <w:r>
-        <w:rPr>
-          <w:rFonts w:ascii="Courier New" w:hAnsi="Courier New" w:cs="Courier New"/>
-          <w:color w:val="660198"/>
-          <w:sz w:val="20"/>
-          <w:szCs w:val="20"/>
-          <w:lang w:val="en-US"/>
-        </w:rPr>
-        <w:t>error</w:t>
-      </w:r>
-      <w:r>
-        <w:rPr>
-          <w:rFonts w:ascii="Courier New" w:hAnsi="Courier New" w:cs="Courier New"/>
-          <w:color w:val="000000"/>
-          <w:sz w:val="20"/>
-          <w:szCs w:val="20"/>
-          <w:lang w:val="en-US"/>
-        </w:rPr>
-        <w:t xml:space="preserve"> </w:t>
-      </w:r>
-      <w:r>
-        <w:rPr>
-          <w:rFonts w:ascii="Courier New" w:hAnsi="Courier New" w:cs="Courier New"/>
-          <w:color w:val="660198"/>
-          <w:sz w:val="20"/>
-          <w:szCs w:val="20"/>
-          <w:lang w:val="en-US"/>
-        </w:rPr>
-        <w:t>"</w:t>
-      </w:r>
-      <w:proofErr w:type="spellStart"/>
-      <w:r>
-        <w:rPr>
-          <w:rFonts w:ascii="Courier New" w:hAnsi="Courier New" w:cs="Courier New"/>
-          <w:color w:val="660198"/>
-          <w:sz w:val="20"/>
-          <w:szCs w:val="20"/>
-          <w:lang w:val="en-US"/>
-        </w:rPr>
-        <w:t>com.example.delta</w:t>
-      </w:r>
-      <w:proofErr w:type="spellEnd"/>
-      <w:r>
-        <w:rPr>
-          <w:rFonts w:ascii="Courier New" w:hAnsi="Courier New" w:cs="Courier New"/>
-          <w:color w:val="660198"/>
-          <w:sz w:val="20"/>
-          <w:szCs w:val="20"/>
-          <w:lang w:val="en-US"/>
-        </w:rPr>
-        <w:t>:</w:t>
-      </w:r>
-      <w:proofErr w:type="gramStart"/>
-      <w:r>
-        <w:rPr>
-          <w:rFonts w:ascii="Courier New" w:hAnsi="Courier New" w:cs="Courier New"/>
-          <w:color w:val="660198"/>
-          <w:sz w:val="20"/>
-          <w:szCs w:val="20"/>
-          <w:lang w:val="en-US"/>
-        </w:rPr>
-        <w:t>:error</w:t>
-      </w:r>
-      <w:proofErr w:type="gramEnd"/>
-      <w:r>
-        <w:rPr>
-          <w:rFonts w:ascii="Courier New" w:hAnsi="Courier New" w:cs="Courier New"/>
-          <w:color w:val="660198"/>
-          <w:sz w:val="20"/>
-          <w:szCs w:val="20"/>
-          <w:lang w:val="en-US"/>
-        </w:rPr>
-        <w:t>"</w:t>
+        <w:t>::error"</w:t>
       </w:r>
       <w:r>
         <w:rPr>
@@ -11234,7 +11124,6 @@
         <w:tab/>
         <w:t xml:space="preserve">    </w:t>
       </w:r>
-      <w:proofErr w:type="gramStart"/>
       <w:r>
         <w:rPr>
           <w:rFonts w:ascii="Courier New" w:hAnsi="Courier New" w:cs="Courier New"/>
@@ -11245,7 +11134,6 @@
         </w:rPr>
         <w:t>error</w:t>
       </w:r>
-      <w:proofErr w:type="gramEnd"/>
       <w:r>
         <w:rPr>
           <w:rFonts w:ascii="Courier New" w:hAnsi="Courier New" w:cs="Courier New"/>
@@ -11626,70 +11514,80 @@
           <w:lang w:val="en-US"/>
         </w:rPr>
       </w:pPr>
+      <w:r>
+        <w:rPr>
+          <w:rFonts w:ascii="Courier New" w:hAnsi="Courier New" w:cs="Courier New"/>
+          <w:color w:val="0000FF"/>
+          <w:sz w:val="20"/>
+          <w:szCs w:val="20"/>
+          <w:lang w:val="en-US"/>
+        </w:rPr>
+        <w:t>service</w:t>
+      </w:r>
+      <w:r>
+        <w:rPr>
+          <w:rFonts w:ascii="Courier New" w:hAnsi="Courier New" w:cs="Courier New"/>
+          <w:color w:val="000000"/>
+          <w:sz w:val="20"/>
+          <w:szCs w:val="20"/>
+          <w:lang w:val="en-US"/>
+        </w:rPr>
+        <w:t xml:space="preserve"> </w:t>
+      </w:r>
+      <w:r>
+        <w:rPr>
+          <w:rFonts w:ascii="Courier New" w:hAnsi="Courier New" w:cs="Courier New"/>
+          <w:color w:val="0000FF"/>
+          <w:sz w:val="20"/>
+          <w:szCs w:val="20"/>
+          <w:lang w:val="en-US"/>
+        </w:rPr>
+        <w:t>namespace</w:t>
+      </w:r>
+      <w:r>
+        <w:rPr>
+          <w:rFonts w:ascii="Courier New" w:hAnsi="Courier New" w:cs="Courier New"/>
+          <w:color w:val="000000"/>
+          <w:sz w:val="20"/>
+          <w:szCs w:val="20"/>
+          <w:lang w:val="en-US"/>
+        </w:rPr>
+        <w:t xml:space="preserve"> </w:t>
+      </w:r>
+      <w:r>
+        <w:rPr>
+          <w:rFonts w:ascii="Courier New" w:hAnsi="Courier New" w:cs="Courier New"/>
+          <w:color w:val="660198"/>
+          <w:sz w:val="20"/>
+          <w:szCs w:val="20"/>
+          <w:lang w:val="en-US"/>
+        </w:rPr>
+        <w:t>"</w:t>
+      </w:r>
+      <w:proofErr w:type="spellStart"/>
+      <w:r>
+        <w:rPr>
+          <w:rFonts w:ascii="Courier New" w:hAnsi="Courier New" w:cs="Courier New"/>
+          <w:color w:val="660198"/>
+          <w:sz w:val="20"/>
+          <w:szCs w:val="20"/>
+          <w:lang w:val="en-US"/>
+        </w:rPr>
+        <w:t>com.</w:t>
+      </w:r>
       <w:proofErr w:type="gramStart"/>
       <w:r>
         <w:rPr>
           <w:rFonts w:ascii="Courier New" w:hAnsi="Courier New" w:cs="Courier New"/>
-          <w:color w:val="0000FF"/>
-          <w:sz w:val="20"/>
-          <w:szCs w:val="20"/>
-          <w:lang w:val="en-US"/>
-        </w:rPr>
-        <w:t>service</w:t>
-      </w:r>
+          <w:color w:val="660198"/>
+          <w:sz w:val="20"/>
+          <w:szCs w:val="20"/>
+          <w:lang w:val="en-US"/>
+        </w:rPr>
+        <w:t>example.delta</w:t>
+      </w:r>
+      <w:proofErr w:type="spellEnd"/>
       <w:proofErr w:type="gramEnd"/>
-      <w:r>
-        <w:rPr>
-          <w:rFonts w:ascii="Courier New" w:hAnsi="Courier New" w:cs="Courier New"/>
-          <w:color w:val="000000"/>
-          <w:sz w:val="20"/>
-          <w:szCs w:val="20"/>
-          <w:lang w:val="en-US"/>
-        </w:rPr>
-        <w:t xml:space="preserve"> </w:t>
-      </w:r>
-      <w:r>
-        <w:rPr>
-          <w:rFonts w:ascii="Courier New" w:hAnsi="Courier New" w:cs="Courier New"/>
-          <w:color w:val="0000FF"/>
-          <w:sz w:val="20"/>
-          <w:szCs w:val="20"/>
-          <w:lang w:val="en-US"/>
-        </w:rPr>
-        <w:t>namespace</w:t>
-      </w:r>
-      <w:r>
-        <w:rPr>
-          <w:rFonts w:ascii="Courier New" w:hAnsi="Courier New" w:cs="Courier New"/>
-          <w:color w:val="000000"/>
-          <w:sz w:val="20"/>
-          <w:szCs w:val="20"/>
-          <w:lang w:val="en-US"/>
-        </w:rPr>
-        <w:t xml:space="preserve"> </w:t>
-      </w:r>
-      <w:r>
-        <w:rPr>
-          <w:rFonts w:ascii="Courier New" w:hAnsi="Courier New" w:cs="Courier New"/>
-          <w:color w:val="660198"/>
-          <w:sz w:val="20"/>
-          <w:szCs w:val="20"/>
-          <w:lang w:val="en-US"/>
-        </w:rPr>
-        <w:t>"</w:t>
-      </w:r>
-      <w:proofErr w:type="spellStart"/>
-      <w:r>
-        <w:rPr>
-          <w:rFonts w:ascii="Courier New" w:hAnsi="Courier New" w:cs="Courier New"/>
-          <w:color w:val="660198"/>
-          <w:sz w:val="20"/>
-          <w:szCs w:val="20"/>
-          <w:lang w:val="en-US"/>
-        </w:rPr>
-        <w:t>com.example.delta</w:t>
-      </w:r>
-      <w:proofErr w:type="spellEnd"/>
       <w:r>
         <w:rPr>
           <w:rFonts w:ascii="Courier New" w:hAnsi="Courier New" w:cs="Courier New"/>
@@ -11830,7 +11728,6 @@
         </w:rPr>
         <w:tab/>
       </w:r>
-      <w:proofErr w:type="gramStart"/>
       <w:r>
         <w:rPr>
           <w:rFonts w:ascii="Courier New" w:hAnsi="Courier New" w:cs="Courier New"/>
@@ -11841,7 +11738,6 @@
         </w:rPr>
         <w:t>key</w:t>
       </w:r>
-      <w:proofErr w:type="gramEnd"/>
       <w:r>
         <w:rPr>
           <w:rFonts w:ascii="Courier New" w:hAnsi="Courier New" w:cs="Courier New"/>
@@ -11916,79 +11812,99 @@
         </w:rPr>
         <w:tab/>
       </w:r>
+      <w:r>
+        <w:rPr>
+          <w:rFonts w:ascii="Courier New" w:hAnsi="Courier New" w:cs="Courier New"/>
+          <w:color w:val="0000FF"/>
+          <w:sz w:val="20"/>
+          <w:szCs w:val="20"/>
+          <w:lang w:val="en-US"/>
+        </w:rPr>
+        <w:t>create</w:t>
+      </w:r>
+      <w:r>
+        <w:rPr>
+          <w:rFonts w:ascii="Courier New" w:hAnsi="Courier New" w:cs="Courier New"/>
+          <w:color w:val="000000"/>
+          <w:sz w:val="20"/>
+          <w:szCs w:val="20"/>
+          <w:lang w:val="en-US"/>
+        </w:rPr>
+        <w:t xml:space="preserve"> </w:t>
+      </w:r>
+      <w:r>
+        <w:rPr>
+          <w:rFonts w:ascii="Courier New" w:hAnsi="Courier New" w:cs="Courier New"/>
+          <w:color w:val="0000FF"/>
+          <w:sz w:val="20"/>
+          <w:szCs w:val="20"/>
+          <w:lang w:val="en-US"/>
+        </w:rPr>
+        <w:t>using</w:t>
+      </w:r>
+      <w:r>
+        <w:rPr>
+          <w:rFonts w:ascii="Courier New" w:hAnsi="Courier New" w:cs="Courier New"/>
+          <w:color w:val="000000"/>
+          <w:sz w:val="20"/>
+          <w:szCs w:val="20"/>
+          <w:lang w:val="en-US"/>
+        </w:rPr>
+        <w:t xml:space="preserve"> </w:t>
+      </w:r>
+      <w:r>
+        <w:rPr>
+          <w:rFonts w:ascii="Courier New" w:hAnsi="Courier New" w:cs="Courier New"/>
+          <w:color w:val="660198"/>
+          <w:sz w:val="20"/>
+          <w:szCs w:val="20"/>
+          <w:lang w:val="en-US"/>
+        </w:rPr>
+        <w:t>"</w:t>
+      </w:r>
+      <w:proofErr w:type="spellStart"/>
+      <w:r>
+        <w:rPr>
+          <w:rFonts w:ascii="Courier New" w:hAnsi="Courier New" w:cs="Courier New"/>
+          <w:color w:val="660198"/>
+          <w:sz w:val="20"/>
+          <w:szCs w:val="20"/>
+          <w:lang w:val="en-US"/>
+        </w:rPr>
+        <w:t>com.</w:t>
+      </w:r>
       <w:proofErr w:type="gramStart"/>
       <w:r>
         <w:rPr>
           <w:rFonts w:ascii="Courier New" w:hAnsi="Courier New" w:cs="Courier New"/>
-          <w:color w:val="0000FF"/>
-          <w:sz w:val="20"/>
-          <w:szCs w:val="20"/>
-          <w:lang w:val="en-US"/>
-        </w:rPr>
-        <w:t>create</w:t>
+          <w:color w:val="660198"/>
+          <w:sz w:val="20"/>
+          <w:szCs w:val="20"/>
+          <w:lang w:val="en-US"/>
+        </w:rPr>
+        <w:t>example.delta</w:t>
+      </w:r>
+      <w:proofErr w:type="spellEnd"/>
+      <w:r>
+        <w:rPr>
+          <w:rFonts w:ascii="Courier New" w:hAnsi="Courier New" w:cs="Courier New"/>
+          <w:color w:val="660198"/>
+          <w:sz w:val="20"/>
+          <w:szCs w:val="20"/>
+          <w:lang w:val="en-US"/>
+        </w:rPr>
+        <w:t>::</w:t>
       </w:r>
       <w:proofErr w:type="gramEnd"/>
       <w:r>
         <w:rPr>
           <w:rFonts w:ascii="Courier New" w:hAnsi="Courier New" w:cs="Courier New"/>
-          <w:color w:val="000000"/>
-          <w:sz w:val="20"/>
-          <w:szCs w:val="20"/>
-          <w:lang w:val="en-US"/>
-        </w:rPr>
-        <w:t xml:space="preserve"> </w:t>
-      </w:r>
-      <w:r>
-        <w:rPr>
-          <w:rFonts w:ascii="Courier New" w:hAnsi="Courier New" w:cs="Courier New"/>
-          <w:color w:val="0000FF"/>
-          <w:sz w:val="20"/>
-          <w:szCs w:val="20"/>
-          <w:lang w:val="en-US"/>
-        </w:rPr>
-        <w:t>using</w:t>
-      </w:r>
-      <w:r>
-        <w:rPr>
-          <w:rFonts w:ascii="Courier New" w:hAnsi="Courier New" w:cs="Courier New"/>
-          <w:color w:val="000000"/>
-          <w:sz w:val="20"/>
-          <w:szCs w:val="20"/>
-          <w:lang w:val="en-US"/>
-        </w:rPr>
-        <w:t xml:space="preserve"> </w:t>
-      </w:r>
-      <w:r>
-        <w:rPr>
-          <w:rFonts w:ascii="Courier New" w:hAnsi="Courier New" w:cs="Courier New"/>
           <w:color w:val="660198"/>
           <w:sz w:val="20"/>
           <w:szCs w:val="20"/>
           <w:lang w:val="en-US"/>
         </w:rPr>
-        <w:t>"</w:t>
-      </w:r>
-      <w:proofErr w:type="spellStart"/>
-      <w:r>
-        <w:rPr>
-          <w:rFonts w:ascii="Courier New" w:hAnsi="Courier New" w:cs="Courier New"/>
-          <w:color w:val="660198"/>
-          <w:sz w:val="20"/>
-          <w:szCs w:val="20"/>
-          <w:lang w:val="en-US"/>
-        </w:rPr>
-        <w:t>com.example.delta</w:t>
-      </w:r>
-      <w:proofErr w:type="spellEnd"/>
-      <w:r>
-        <w:rPr>
-          <w:rFonts w:ascii="Courier New" w:hAnsi="Courier New" w:cs="Courier New"/>
-          <w:color w:val="660198"/>
-          <w:sz w:val="20"/>
-          <w:szCs w:val="20"/>
-          <w:lang w:val="en-US"/>
-        </w:rPr>
-        <w:t>::t1</w:t>
+        <w:t>t1</w:t>
       </w:r>
       <w:r>
         <w:rPr>
@@ -12024,80 +11940,90 @@
         </w:rPr>
         <w:tab/>
       </w:r>
+      <w:r>
+        <w:rPr>
+          <w:rFonts w:ascii="Courier New" w:hAnsi="Courier New" w:cs="Courier New"/>
+          <w:color w:val="0000FF"/>
+          <w:sz w:val="20"/>
+          <w:szCs w:val="20"/>
+          <w:lang w:val="en-US"/>
+        </w:rPr>
+        <w:t>update</w:t>
+      </w:r>
+      <w:r>
+        <w:rPr>
+          <w:rFonts w:ascii="Courier New" w:hAnsi="Courier New" w:cs="Courier New"/>
+          <w:color w:val="000000"/>
+          <w:sz w:val="20"/>
+          <w:szCs w:val="20"/>
+          <w:lang w:val="en-US"/>
+        </w:rPr>
+        <w:t xml:space="preserve"> </w:t>
+      </w:r>
+      <w:r>
+        <w:rPr>
+          <w:rFonts w:ascii="Courier New" w:hAnsi="Courier New" w:cs="Courier New"/>
+          <w:color w:val="0000FF"/>
+          <w:sz w:val="20"/>
+          <w:szCs w:val="20"/>
+          <w:lang w:val="en-US"/>
+        </w:rPr>
+        <w:t>using</w:t>
+      </w:r>
+      <w:r>
+        <w:rPr>
+          <w:rFonts w:ascii="Courier New" w:hAnsi="Courier New" w:cs="Courier New"/>
+          <w:color w:val="000000"/>
+          <w:sz w:val="20"/>
+          <w:szCs w:val="20"/>
+          <w:lang w:val="en-US"/>
+        </w:rPr>
+        <w:t xml:space="preserve"> </w:t>
+      </w:r>
+      <w:r>
+        <w:rPr>
+          <w:rFonts w:ascii="Courier New" w:hAnsi="Courier New" w:cs="Courier New"/>
+          <w:color w:val="660198"/>
+          <w:sz w:val="20"/>
+          <w:szCs w:val="20"/>
+          <w:lang w:val="en-US"/>
+        </w:rPr>
+        <w:t>"</w:t>
+      </w:r>
+      <w:proofErr w:type="spellStart"/>
+      <w:r>
+        <w:rPr>
+          <w:rFonts w:ascii="Courier New" w:hAnsi="Courier New" w:cs="Courier New"/>
+          <w:color w:val="660198"/>
+          <w:sz w:val="20"/>
+          <w:szCs w:val="20"/>
+          <w:lang w:val="en-US"/>
+        </w:rPr>
+        <w:t>com.</w:t>
+      </w:r>
       <w:proofErr w:type="gramStart"/>
       <w:r>
         <w:rPr>
           <w:rFonts w:ascii="Courier New" w:hAnsi="Courier New" w:cs="Courier New"/>
-          <w:color w:val="0000FF"/>
-          <w:sz w:val="20"/>
-          <w:szCs w:val="20"/>
-          <w:lang w:val="en-US"/>
-        </w:rPr>
-        <w:t>update</w:t>
+          <w:color w:val="660198"/>
+          <w:sz w:val="20"/>
+          <w:szCs w:val="20"/>
+          <w:lang w:val="en-US"/>
+        </w:rPr>
+        <w:t>example.delta</w:t>
+      </w:r>
+      <w:proofErr w:type="spellEnd"/>
+      <w:r>
+        <w:rPr>
+          <w:rFonts w:ascii="Courier New" w:hAnsi="Courier New" w:cs="Courier New"/>
+          <w:color w:val="660198"/>
+          <w:sz w:val="20"/>
+          <w:szCs w:val="20"/>
+          <w:lang w:val="en-US"/>
+        </w:rPr>
+        <w:t>::</w:t>
       </w:r>
       <w:proofErr w:type="gramEnd"/>
-      <w:r>
-        <w:rPr>
-          <w:rFonts w:ascii="Courier New" w:hAnsi="Courier New" w:cs="Courier New"/>
-          <w:color w:val="000000"/>
-          <w:sz w:val="20"/>
-          <w:szCs w:val="20"/>
-          <w:lang w:val="en-US"/>
-        </w:rPr>
-        <w:t xml:space="preserve"> </w:t>
-      </w:r>
-      <w:r>
-        <w:rPr>
-          <w:rFonts w:ascii="Courier New" w:hAnsi="Courier New" w:cs="Courier New"/>
-          <w:color w:val="0000FF"/>
-          <w:sz w:val="20"/>
-          <w:szCs w:val="20"/>
-          <w:lang w:val="en-US"/>
-        </w:rPr>
-        <w:t>using</w:t>
-      </w:r>
-      <w:r>
-        <w:rPr>
-          <w:rFonts w:ascii="Courier New" w:hAnsi="Courier New" w:cs="Courier New"/>
-          <w:color w:val="000000"/>
-          <w:sz w:val="20"/>
-          <w:szCs w:val="20"/>
-          <w:lang w:val="en-US"/>
-        </w:rPr>
-        <w:t xml:space="preserve"> </w:t>
-      </w:r>
-      <w:r>
-        <w:rPr>
-          <w:rFonts w:ascii="Courier New" w:hAnsi="Courier New" w:cs="Courier New"/>
-          <w:color w:val="660198"/>
-          <w:sz w:val="20"/>
-          <w:szCs w:val="20"/>
-          <w:lang w:val="en-US"/>
-        </w:rPr>
-        <w:t>"</w:t>
-      </w:r>
-      <w:proofErr w:type="spellStart"/>
-      <w:r>
-        <w:rPr>
-          <w:rFonts w:ascii="Courier New" w:hAnsi="Courier New" w:cs="Courier New"/>
-          <w:color w:val="660198"/>
-          <w:sz w:val="20"/>
-          <w:szCs w:val="20"/>
-          <w:lang w:val="en-US"/>
-        </w:rPr>
-        <w:t>com.example.delta</w:t>
-      </w:r>
-      <w:proofErr w:type="spellEnd"/>
-      <w:r>
-        <w:rPr>
-          <w:rFonts w:ascii="Courier New" w:hAnsi="Courier New" w:cs="Courier New"/>
-          <w:color w:val="660198"/>
-          <w:sz w:val="20"/>
-          <w:szCs w:val="20"/>
-          <w:lang w:val="en-US"/>
-        </w:rPr>
-        <w:t>::</w:t>
-      </w:r>
       <w:r>
         <w:rPr>
           <w:rFonts w:ascii="Courier New" w:hAnsi="Courier New" w:cs="Courier New"/>
@@ -12142,80 +12068,90 @@
         </w:rPr>
         <w:tab/>
       </w:r>
+      <w:r>
+        <w:rPr>
+          <w:rFonts w:ascii="Courier New" w:hAnsi="Courier New" w:cs="Courier New"/>
+          <w:color w:val="0000FF"/>
+          <w:sz w:val="20"/>
+          <w:szCs w:val="20"/>
+          <w:lang w:val="en-US"/>
+        </w:rPr>
+        <w:t>delete</w:t>
+      </w:r>
+      <w:r>
+        <w:rPr>
+          <w:rFonts w:ascii="Courier New" w:hAnsi="Courier New" w:cs="Courier New"/>
+          <w:color w:val="000000"/>
+          <w:sz w:val="20"/>
+          <w:szCs w:val="20"/>
+          <w:lang w:val="en-US"/>
+        </w:rPr>
+        <w:t xml:space="preserve"> </w:t>
+      </w:r>
+      <w:r>
+        <w:rPr>
+          <w:rFonts w:ascii="Courier New" w:hAnsi="Courier New" w:cs="Courier New"/>
+          <w:color w:val="0000FF"/>
+          <w:sz w:val="20"/>
+          <w:szCs w:val="20"/>
+          <w:lang w:val="en-US"/>
+        </w:rPr>
+        <w:t>using</w:t>
+      </w:r>
+      <w:r>
+        <w:rPr>
+          <w:rFonts w:ascii="Courier New" w:hAnsi="Courier New" w:cs="Courier New"/>
+          <w:color w:val="000000"/>
+          <w:sz w:val="20"/>
+          <w:szCs w:val="20"/>
+          <w:lang w:val="en-US"/>
+        </w:rPr>
+        <w:t xml:space="preserve"> </w:t>
+      </w:r>
+      <w:r>
+        <w:rPr>
+          <w:rFonts w:ascii="Courier New" w:hAnsi="Courier New" w:cs="Courier New"/>
+          <w:color w:val="660198"/>
+          <w:sz w:val="20"/>
+          <w:szCs w:val="20"/>
+          <w:lang w:val="en-US"/>
+        </w:rPr>
+        <w:t>"</w:t>
+      </w:r>
+      <w:proofErr w:type="spellStart"/>
+      <w:r>
+        <w:rPr>
+          <w:rFonts w:ascii="Courier New" w:hAnsi="Courier New" w:cs="Courier New"/>
+          <w:color w:val="660198"/>
+          <w:sz w:val="20"/>
+          <w:szCs w:val="20"/>
+          <w:lang w:val="en-US"/>
+        </w:rPr>
+        <w:t>com.</w:t>
+      </w:r>
       <w:proofErr w:type="gramStart"/>
       <w:r>
         <w:rPr>
           <w:rFonts w:ascii="Courier New" w:hAnsi="Courier New" w:cs="Courier New"/>
-          <w:color w:val="0000FF"/>
-          <w:sz w:val="20"/>
-          <w:szCs w:val="20"/>
-          <w:lang w:val="en-US"/>
-        </w:rPr>
-        <w:t>delete</w:t>
+          <w:color w:val="660198"/>
+          <w:sz w:val="20"/>
+          <w:szCs w:val="20"/>
+          <w:lang w:val="en-US"/>
+        </w:rPr>
+        <w:t>example.delta</w:t>
+      </w:r>
+      <w:proofErr w:type="spellEnd"/>
+      <w:r>
+        <w:rPr>
+          <w:rFonts w:ascii="Courier New" w:hAnsi="Courier New" w:cs="Courier New"/>
+          <w:color w:val="660198"/>
+          <w:sz w:val="20"/>
+          <w:szCs w:val="20"/>
+          <w:lang w:val="en-US"/>
+        </w:rPr>
+        <w:t>::</w:t>
       </w:r>
       <w:proofErr w:type="gramEnd"/>
-      <w:r>
-        <w:rPr>
-          <w:rFonts w:ascii="Courier New" w:hAnsi="Courier New" w:cs="Courier New"/>
-          <w:color w:val="000000"/>
-          <w:sz w:val="20"/>
-          <w:szCs w:val="20"/>
-          <w:lang w:val="en-US"/>
-        </w:rPr>
-        <w:t xml:space="preserve"> </w:t>
-      </w:r>
-      <w:r>
-        <w:rPr>
-          <w:rFonts w:ascii="Courier New" w:hAnsi="Courier New" w:cs="Courier New"/>
-          <w:color w:val="0000FF"/>
-          <w:sz w:val="20"/>
-          <w:szCs w:val="20"/>
-          <w:lang w:val="en-US"/>
-        </w:rPr>
-        <w:t>using</w:t>
-      </w:r>
-      <w:r>
-        <w:rPr>
-          <w:rFonts w:ascii="Courier New" w:hAnsi="Courier New" w:cs="Courier New"/>
-          <w:color w:val="000000"/>
-          <w:sz w:val="20"/>
-          <w:szCs w:val="20"/>
-          <w:lang w:val="en-US"/>
-        </w:rPr>
-        <w:t xml:space="preserve"> </w:t>
-      </w:r>
-      <w:r>
-        <w:rPr>
-          <w:rFonts w:ascii="Courier New" w:hAnsi="Courier New" w:cs="Courier New"/>
-          <w:color w:val="660198"/>
-          <w:sz w:val="20"/>
-          <w:szCs w:val="20"/>
-          <w:lang w:val="en-US"/>
-        </w:rPr>
-        <w:t>"</w:t>
-      </w:r>
-      <w:proofErr w:type="spellStart"/>
-      <w:r>
-        <w:rPr>
-          <w:rFonts w:ascii="Courier New" w:hAnsi="Courier New" w:cs="Courier New"/>
-          <w:color w:val="660198"/>
-          <w:sz w:val="20"/>
-          <w:szCs w:val="20"/>
-          <w:lang w:val="en-US"/>
-        </w:rPr>
-        <w:t>com.example.delta</w:t>
-      </w:r>
-      <w:proofErr w:type="spellEnd"/>
-      <w:r>
-        <w:rPr>
-          <w:rFonts w:ascii="Courier New" w:hAnsi="Courier New" w:cs="Courier New"/>
-          <w:color w:val="660198"/>
-          <w:sz w:val="20"/>
-          <w:szCs w:val="20"/>
-          <w:lang w:val="en-US"/>
-        </w:rPr>
-        <w:t>::</w:t>
-      </w:r>
       <w:r>
         <w:rPr>
           <w:rFonts w:ascii="Courier New" w:hAnsi="Courier New" w:cs="Courier New"/>
@@ -12484,25 +12420,14 @@
           <w:lang w:val="en-US"/>
         </w:rPr>
       </w:pPr>
-      <w:proofErr w:type="gramStart"/>
-      <w:r>
-        <w:rPr>
-          <w:rFonts w:ascii="Courier New" w:hAnsi="Courier New" w:cs="Courier New"/>
-          <w:sz w:val="20"/>
-          <w:szCs w:val="20"/>
-          <w:lang w:val="en-US"/>
-        </w:rPr>
-        <w:t>host</w:t>
-      </w:r>
-      <w:proofErr w:type="gramEnd"/>
-      <w:r>
-        <w:rPr>
-          <w:rFonts w:ascii="Courier New" w:hAnsi="Courier New" w:cs="Courier New"/>
-          <w:sz w:val="20"/>
-          <w:szCs w:val="20"/>
-          <w:lang w:val="en-US"/>
-        </w:rPr>
-        <w:t xml:space="preserve"> = "</w:t>
+      <w:r>
+        <w:rPr>
+          <w:rFonts w:ascii="Courier New" w:hAnsi="Courier New" w:cs="Courier New"/>
+          <w:sz w:val="20"/>
+          <w:szCs w:val="20"/>
+          <w:lang w:val="en-US"/>
+        </w:rPr>
+        <w:t>host = "</w:t>
       </w:r>
       <w:proofErr w:type="spellStart"/>
       <w:r>
@@ -12540,25 +12465,14 @@
           <w:lang w:val="en-US"/>
         </w:rPr>
       </w:pPr>
-      <w:proofErr w:type="gramStart"/>
-      <w:r>
-        <w:rPr>
-          <w:rFonts w:ascii="Courier New" w:hAnsi="Courier New" w:cs="Courier New"/>
-          <w:sz w:val="20"/>
-          <w:szCs w:val="20"/>
-          <w:lang w:val="en-US"/>
-        </w:rPr>
-        <w:t>port</w:t>
-      </w:r>
-      <w:proofErr w:type="gramEnd"/>
-      <w:r>
-        <w:rPr>
-          <w:rFonts w:ascii="Courier New" w:hAnsi="Courier New" w:cs="Courier New"/>
-          <w:sz w:val="20"/>
-          <w:szCs w:val="20"/>
-          <w:lang w:val="en-US"/>
-        </w:rPr>
-        <w:t xml:space="preserve"> = </w:t>
+      <w:r>
+        <w:rPr>
+          <w:rFonts w:ascii="Courier New" w:hAnsi="Courier New" w:cs="Courier New"/>
+          <w:sz w:val="20"/>
+          <w:szCs w:val="20"/>
+          <w:lang w:val="en-US"/>
+        </w:rPr>
+        <w:t xml:space="preserve">port = </w:t>
       </w:r>
       <w:r>
         <w:rPr>
@@ -12593,7 +12507,6 @@
         </w:rPr>
       </w:pPr>
       <w:proofErr w:type="spellStart"/>
-      <w:proofErr w:type="gramStart"/>
       <w:r>
         <w:rPr>
           <w:rFonts w:ascii="Courier New" w:hAnsi="Courier New" w:cs="Courier New"/>
@@ -12604,7 +12517,6 @@
         <w:t>pathPrefix</w:t>
       </w:r>
       <w:proofErr w:type="spellEnd"/>
-      <w:proofErr w:type="gramEnd"/>
       <w:r>
         <w:rPr>
           <w:rFonts w:ascii="Courier New" w:hAnsi="Courier New" w:cs="Courier New"/>
@@ -12656,7 +12568,6 @@
         </w:rPr>
       </w:pPr>
       <w:proofErr w:type="spellStart"/>
-      <w:proofErr w:type="gramStart"/>
       <w:r>
         <w:rPr>
           <w:rFonts w:ascii="Courier New" w:hAnsi="Courier New" w:cs="Courier New"/>
@@ -12667,7 +12578,6 @@
         <w:t>authType</w:t>
       </w:r>
       <w:proofErr w:type="spellEnd"/>
-      <w:proofErr w:type="gramEnd"/>
       <w:r>
         <w:rPr>
           <w:rFonts w:ascii="Courier New" w:hAnsi="Courier New" w:cs="Courier New"/>
@@ -12866,7 +12776,6 @@
         </w:rPr>
       </w:pPr>
       <w:proofErr w:type="spellStart"/>
-      <w:proofErr w:type="gramStart"/>
       <w:r>
         <w:rPr>
           <w:rFonts w:ascii="Courier New" w:hAnsi="Courier New" w:cs="Courier New"/>
@@ -12880,6 +12789,49 @@
         <w:t>var</w:t>
       </w:r>
       <w:proofErr w:type="spellEnd"/>
+      <w:r>
+        <w:rPr>
+          <w:rFonts w:ascii="Courier New" w:hAnsi="Courier New" w:cs="Courier New"/>
+          <w:color w:val="000000"/>
+          <w:sz w:val="20"/>
+          <w:szCs w:val="20"/>
+          <w:lang w:val="en-US"/>
+        </w:rPr>
+        <w:t xml:space="preserve"> </w:t>
+      </w:r>
+      <w:proofErr w:type="spellStart"/>
+      <w:r>
+        <w:rPr>
+          <w:rFonts w:ascii="Courier New" w:hAnsi="Courier New" w:cs="Courier New"/>
+          <w:color w:val="000000"/>
+          <w:sz w:val="20"/>
+          <w:szCs w:val="20"/>
+          <w:lang w:val="en-US"/>
+        </w:rPr>
+        <w:t>oDataUtils</w:t>
+      </w:r>
+      <w:proofErr w:type="spellEnd"/>
+      <w:r>
+        <w:rPr>
+          <w:rFonts w:ascii="Courier New" w:hAnsi="Courier New" w:cs="Courier New"/>
+          <w:color w:val="000000"/>
+          <w:sz w:val="20"/>
+          <w:szCs w:val="20"/>
+          <w:lang w:val="en-US"/>
+        </w:rPr>
+        <w:t xml:space="preserve"> = </w:t>
+      </w:r>
+      <w:proofErr w:type="gramStart"/>
+      <w:r>
+        <w:rPr>
+          <w:rFonts w:ascii="Courier New" w:hAnsi="Courier New" w:cs="Courier New"/>
+          <w:color w:val="000000"/>
+          <w:sz w:val="20"/>
+          <w:szCs w:val="20"/>
+          <w:lang w:val="en-US"/>
+        </w:rPr>
+        <w:t>$.import</w:t>
+      </w:r>
       <w:proofErr w:type="gramEnd"/>
       <w:r>
         <w:rPr>
@@ -12889,29 +12841,7 @@
           <w:szCs w:val="20"/>
           <w:lang w:val="en-US"/>
         </w:rPr>
-        <w:t xml:space="preserve"> </w:t>
-      </w:r>
-      <w:proofErr w:type="spellStart"/>
-      <w:r>
-        <w:rPr>
-          <w:rFonts w:ascii="Courier New" w:hAnsi="Courier New" w:cs="Courier New"/>
-          <w:color w:val="000000"/>
-          <w:sz w:val="20"/>
-          <w:szCs w:val="20"/>
-          <w:lang w:val="en-US"/>
-        </w:rPr>
-        <w:t>oDataUtils</w:t>
-      </w:r>
-      <w:proofErr w:type="spellEnd"/>
-      <w:r>
-        <w:rPr>
-          <w:rFonts w:ascii="Courier New" w:hAnsi="Courier New" w:cs="Courier New"/>
-          <w:color w:val="000000"/>
-          <w:sz w:val="20"/>
-          <w:szCs w:val="20"/>
-          <w:lang w:val="en-US"/>
-        </w:rPr>
-        <w:t xml:space="preserve"> = $.import(</w:t>
+        <w:t>(</w:t>
       </w:r>
       <w:r>
         <w:rPr>
@@ -13154,7 +13084,6 @@
         </w:rPr>
       </w:pPr>
       <w:proofErr w:type="spellStart"/>
-      <w:proofErr w:type="gramStart"/>
       <w:r>
         <w:rPr>
           <w:rFonts w:ascii="Courier New" w:hAnsi="Courier New" w:cs="Courier New"/>
@@ -13166,7 +13095,6 @@
         <w:t>oDataUtils</w:t>
       </w:r>
       <w:proofErr w:type="spellEnd"/>
-      <w:proofErr w:type="gramEnd"/>
     </w:p>
     <w:p>
       <w:pPr>
@@ -13190,7 +13118,6 @@
           <w:lang w:val="en-US"/>
         </w:rPr>
         <w:tab/>
-        <w:t>.</w:t>
       </w:r>
       <w:proofErr w:type="gramStart"/>
       <w:r>
@@ -13201,7 +13128,7 @@
           <w:szCs w:val="20"/>
           <w:lang w:val="en-US"/>
         </w:rPr>
-        <w:t>decorate(</w:t>
+        <w:t>.decorate</w:t>
       </w:r>
       <w:proofErr w:type="gramEnd"/>
       <w:r>
@@ -13212,7 +13139,7 @@
           <w:szCs w:val="20"/>
           <w:lang w:val="en-US"/>
         </w:rPr>
-        <w:t>destination)</w:t>
+        <w:t>(destination)</w:t>
       </w:r>
     </w:p>
     <w:p>
@@ -13237,10 +13164,19 @@
           <w:lang w:val="en-US"/>
         </w:rPr>
         <w:tab/>
+      </w:r>
+      <w:proofErr w:type="gramStart"/>
+      <w:r>
+        <w:rPr>
+          <w:rFonts w:ascii="Courier New" w:hAnsi="Courier New" w:cs="Courier New"/>
+          <w:color w:val="000000"/>
+          <w:sz w:val="20"/>
+          <w:szCs w:val="20"/>
+          <w:lang w:val="en-US"/>
+        </w:rPr>
         <w:t>.</w:t>
       </w:r>
       <w:proofErr w:type="spellStart"/>
-      <w:proofErr w:type="gramStart"/>
       <w:r>
         <w:rPr>
           <w:rFonts w:ascii="Courier New" w:hAnsi="Courier New" w:cs="Courier New"/>
@@ -13252,6 +13188,7 @@
         <w:t>withSkipTokens</w:t>
       </w:r>
       <w:proofErr w:type="spellEnd"/>
+      <w:proofErr w:type="gramEnd"/>
       <w:r>
         <w:rPr>
           <w:rFonts w:ascii="Courier New" w:hAnsi="Courier New" w:cs="Courier New"/>
@@ -13262,7 +13199,6 @@
         </w:rPr>
         <w:t>()</w:t>
       </w:r>
-      <w:proofErr w:type="gramEnd"/>
     </w:p>
     <w:p>
       <w:pPr>
@@ -13286,10 +13222,19 @@
           <w:lang w:val="en-US"/>
         </w:rPr>
         <w:tab/>
+      </w:r>
+      <w:proofErr w:type="gramStart"/>
+      <w:r>
+        <w:rPr>
+          <w:rFonts w:ascii="Courier New" w:hAnsi="Courier New" w:cs="Courier New"/>
+          <w:color w:val="000000"/>
+          <w:sz w:val="20"/>
+          <w:szCs w:val="20"/>
+          <w:lang w:val="en-US"/>
+        </w:rPr>
         <w:t>.</w:t>
       </w:r>
       <w:proofErr w:type="spellStart"/>
-      <w:proofErr w:type="gramStart"/>
       <w:r>
         <w:rPr>
           <w:rFonts w:ascii="Courier New" w:hAnsi="Courier New" w:cs="Courier New"/>
@@ -13301,6 +13246,7 @@
         <w:t>withDeltaTokens</w:t>
       </w:r>
       <w:proofErr w:type="spellEnd"/>
+      <w:proofErr w:type="gramEnd"/>
       <w:r>
         <w:rPr>
           <w:rFonts w:ascii="Courier New" w:hAnsi="Courier New" w:cs="Courier New"/>
@@ -13311,7 +13257,6 @@
         </w:rPr>
         <w:t>()</w:t>
       </w:r>
-      <w:proofErr w:type="gramEnd"/>
     </w:p>
     <w:p>
       <w:pPr>
@@ -13359,16 +13304,6 @@
         <w:t>and.applyDecorators</w:t>
       </w:r>
       <w:proofErr w:type="spellEnd"/>
-      <w:r>
-        <w:rPr>
-          <w:rFonts w:ascii="Courier New" w:hAnsi="Courier New" w:cs="Courier New"/>
-          <w:color w:val="000000"/>
-          <w:sz w:val="20"/>
-          <w:szCs w:val="20"/>
-          <w:lang w:val="en-US"/>
-        </w:rPr>
-        <w:t>(</w:t>
-      </w:r>
       <w:proofErr w:type="gramEnd"/>
       <w:r>
         <w:rPr>
@@ -13378,7 +13313,7 @@
           <w:szCs w:val="20"/>
           <w:lang w:val="en-US"/>
         </w:rPr>
-        <w:t>);</w:t>
+        <w:t>();</w:t>
       </w:r>
     </w:p>
     <w:p>
@@ -13534,12 +13469,21 @@
         <w:t xml:space="preserve"> service, and the server-driven pagination page size. The configuration values can be found in table </w:t>
       </w:r>
       <w:proofErr w:type="spellStart"/>
-      <w:r>
-        <w:rPr>
-          <w:rFonts w:ascii="Courier New" w:hAnsi="Courier New" w:cs="Courier New"/>
-          <w:lang w:val="en-US"/>
-        </w:rPr>
-        <w:t>ODATA_UTIL.sap.hana.odata.util</w:t>
+      <w:proofErr w:type="gramStart"/>
+      <w:r>
+        <w:rPr>
+          <w:rFonts w:ascii="Courier New" w:hAnsi="Courier New" w:cs="Courier New"/>
+          <w:lang w:val="en-US"/>
+        </w:rPr>
+        <w:t>ODATA_UTIL.sap.hana.odata</w:t>
+      </w:r>
+      <w:proofErr w:type="gramEnd"/>
+      <w:r>
+        <w:rPr>
+          <w:rFonts w:ascii="Courier New" w:hAnsi="Courier New" w:cs="Courier New"/>
+          <w:lang w:val="en-US"/>
+        </w:rPr>
+        <w:t>.util</w:t>
       </w:r>
       <w:r>
         <w:rPr>
@@ -13554,15 +13498,7 @@
           <w:rFonts w:ascii="Courier New" w:hAnsi="Courier New" w:cs="Courier New"/>
           <w:lang w:val="en-US"/>
         </w:rPr>
-        <w:t>:</w:t>
-      </w:r>
-      <w:proofErr w:type="gramStart"/>
-      <w:r>
-        <w:rPr>
-          <w:rFonts w:ascii="Courier New" w:hAnsi="Courier New" w:cs="Courier New"/>
-          <w:lang w:val="en-US"/>
-        </w:rPr>
-        <w:t>:</w:t>
+        <w:t>::</w:t>
       </w:r>
       <w:proofErr w:type="spellStart"/>
       <w:r>
@@ -13573,7 +13509,6 @@
         <w:t>config.Configuration</w:t>
       </w:r>
       <w:proofErr w:type="spellEnd"/>
-      <w:proofErr w:type="gramEnd"/>
       <w:r>
         <w:rPr>
           <w:rFonts w:cs="Courier New"/>
@@ -13685,8 +13620,8 @@
         <w:tblLook w:val="04A0" w:firstRow="1" w:lastRow="0" w:firstColumn="1" w:lastColumn="0" w:noHBand="0" w:noVBand="1"/>
       </w:tblPr>
       <w:tblGrid>
-        <w:gridCol w:w="3549"/>
-        <w:gridCol w:w="5523"/>
+        <w:gridCol w:w="3515"/>
+        <w:gridCol w:w="5557"/>
       </w:tblGrid>
       <w:tr>
         <w:tc>
@@ -13756,13 +13691,21 @@
               </w:rPr>
             </w:pPr>
             <w:proofErr w:type="spellStart"/>
+            <w:proofErr w:type="gramStart"/>
             <w:r>
               <w:rPr>
                 <w:lang w:val="en-US"/>
               </w:rPr>
-              <w:t>skipToken.maxPageSize</w:t>
+              <w:t>skipt</w:t>
+            </w:r>
+            <w:r>
+              <w:rPr>
+                <w:lang w:val="en-US"/>
+              </w:rPr>
+              <w:t>oken.maxPageSize</w:t>
             </w:r>
             <w:proofErr w:type="spellEnd"/>
+            <w:proofErr w:type="gramEnd"/>
           </w:p>
         </w:tc>
         <w:tc>
@@ -13783,7 +13726,277 @@
               <w:rPr>
                 <w:lang w:val="en-US"/>
               </w:rPr>
-              <w:t>Page size for server-driven pagination (default 10000)</w:t>
+              <w:t>Page size</w:t>
+            </w:r>
+            <w:r>
+              <w:rPr>
+                <w:lang w:val="en-US"/>
+              </w:rPr>
+              <w:t xml:space="preserve"> (number of entities)</w:t>
+            </w:r>
+            <w:r>
+              <w:rPr>
+                <w:lang w:val="en-US"/>
+              </w:rPr>
+              <w:t xml:space="preserve"> for server-dr</w:t>
+            </w:r>
+            <w:r>
+              <w:rPr>
+                <w:lang w:val="en-US"/>
+              </w:rPr>
+              <w:t>iven pagination (default 10000)</w:t>
+            </w:r>
+          </w:p>
+          <w:p>
+            <w:pPr>
+              <w:pStyle w:val="NoSpacing"/>
+              <w:rPr>
+                <w:i/>
+                <w:lang w:val="en-US"/>
+              </w:rPr>
+            </w:pPr>
+            <w:r>
+              <w:rPr>
+                <w:i/>
+                <w:lang w:val="en-US"/>
+              </w:rPr>
+              <w:t xml:space="preserve">Note: Both </w:t>
+            </w:r>
+            <w:proofErr w:type="spellStart"/>
+            <w:r>
+              <w:rPr>
+                <w:i/>
+                <w:lang w:val="en-US"/>
+              </w:rPr>
+              <w:t>maxPageSize</w:t>
+            </w:r>
+            <w:proofErr w:type="spellEnd"/>
+            <w:r>
+              <w:rPr>
+                <w:i/>
+                <w:lang w:val="en-US"/>
+              </w:rPr>
+              <w:t xml:space="preserve"> and </w:t>
+            </w:r>
+            <w:proofErr w:type="spellStart"/>
+            <w:r>
+              <w:rPr>
+                <w:i/>
+                <w:lang w:val="en-US"/>
+              </w:rPr>
+              <w:t>maxContentLength</w:t>
+            </w:r>
+            <w:proofErr w:type="spellEnd"/>
+            <w:r>
+              <w:rPr>
+                <w:i/>
+                <w:lang w:val="en-US"/>
+              </w:rPr>
+              <w:t xml:space="preserve"> are enforced at the same time. If </w:t>
+            </w:r>
+            <w:proofErr w:type="spellStart"/>
+            <w:r>
+              <w:rPr>
+                <w:i/>
+                <w:lang w:val="en-US"/>
+              </w:rPr>
+              <w:t>maxContentLength</w:t>
+            </w:r>
+            <w:proofErr w:type="spellEnd"/>
+            <w:r>
+              <w:rPr>
+                <w:i/>
+                <w:lang w:val="en-US"/>
+              </w:rPr>
+              <w:t xml:space="preserve"> is set to a very low value, the service is likely to return less than </w:t>
+            </w:r>
+            <w:proofErr w:type="spellStart"/>
+            <w:r>
+              <w:rPr>
+                <w:i/>
+                <w:lang w:val="en-US"/>
+              </w:rPr>
+              <w:t>maxPageSize</w:t>
+            </w:r>
+            <w:proofErr w:type="spellEnd"/>
+            <w:r>
+              <w:rPr>
+                <w:i/>
+                <w:lang w:val="en-US"/>
+              </w:rPr>
+              <w:t xml:space="preserve"> entities per page.</w:t>
+            </w:r>
+          </w:p>
+        </w:tc>
+      </w:tr>
+      <w:tr>
+        <w:tc>
+          <w:tcPr>
+            <w:tcW w:w="3273" w:type="dxa"/>
+            <w:tcBorders>
+              <w:top w:val="single" w:sz="4" w:space="0" w:color="auto"/>
+            </w:tcBorders>
+          </w:tcPr>
+          <w:p>
+            <w:pPr>
+              <w:pStyle w:val="NoSpacing"/>
+              <w:rPr>
+                <w:lang w:val="en-US"/>
+              </w:rPr>
+            </w:pPr>
+            <w:proofErr w:type="spellStart"/>
+            <w:proofErr w:type="gramStart"/>
+            <w:r>
+              <w:rPr>
+                <w:lang w:val="en-US"/>
+              </w:rPr>
+              <w:t>skiptoken.maxContentLength</w:t>
+            </w:r>
+            <w:proofErr w:type="spellEnd"/>
+            <w:proofErr w:type="gramEnd"/>
+          </w:p>
+        </w:tc>
+        <w:tc>
+          <w:tcPr>
+            <w:tcW w:w="5799" w:type="dxa"/>
+            <w:tcBorders>
+              <w:top w:val="single" w:sz="4" w:space="0" w:color="auto"/>
+            </w:tcBorders>
+          </w:tcPr>
+          <w:p>
+            <w:pPr>
+              <w:pStyle w:val="NoSpacing"/>
+              <w:rPr>
+                <w:lang w:val="en-US"/>
+              </w:rPr>
+            </w:pPr>
+            <w:r>
+              <w:rPr>
+                <w:lang w:val="en-US"/>
+              </w:rPr>
+              <w:t xml:space="preserve">Page size (number of bytes in UTF-8 encoded response body) for server-driven pagination (default </w:t>
+            </w:r>
+            <w:r>
+              <w:rPr>
+                <w:lang w:val="en-US"/>
+              </w:rPr>
+              <w:t>67108864</w:t>
+            </w:r>
+            <w:r>
+              <w:rPr>
+                <w:lang w:val="en-US"/>
+              </w:rPr>
+              <w:t>)</w:t>
+            </w:r>
+          </w:p>
+          <w:p>
+            <w:pPr>
+              <w:pStyle w:val="NoSpacing"/>
+              <w:rPr>
+                <w:i/>
+                <w:lang w:val="en-US"/>
+              </w:rPr>
+            </w:pPr>
+            <w:r>
+              <w:rPr>
+                <w:i/>
+                <w:lang w:val="en-US"/>
+              </w:rPr>
+              <w:t>Note: Currently, this setting will not work with batch requests.</w:t>
+            </w:r>
+          </w:p>
+          <w:p>
+            <w:pPr>
+              <w:pStyle w:val="NoSpacing"/>
+              <w:rPr>
+                <w:i/>
+                <w:lang w:val="en-US"/>
+              </w:rPr>
+            </w:pPr>
+            <w:r>
+              <w:rPr>
+                <w:i/>
+                <w:lang w:val="en-US"/>
+              </w:rPr>
+              <w:t xml:space="preserve">Note: Both </w:t>
+            </w:r>
+            <w:proofErr w:type="spellStart"/>
+            <w:r>
+              <w:rPr>
+                <w:i/>
+                <w:lang w:val="en-US"/>
+              </w:rPr>
+              <w:t>maxPageSize</w:t>
+            </w:r>
+            <w:proofErr w:type="spellEnd"/>
+            <w:r>
+              <w:rPr>
+                <w:i/>
+                <w:lang w:val="en-US"/>
+              </w:rPr>
+              <w:t xml:space="preserve"> and </w:t>
+            </w:r>
+            <w:proofErr w:type="spellStart"/>
+            <w:r>
+              <w:rPr>
+                <w:i/>
+                <w:lang w:val="en-US"/>
+              </w:rPr>
+              <w:t>maxContentLength</w:t>
+            </w:r>
+            <w:proofErr w:type="spellEnd"/>
+            <w:r>
+              <w:rPr>
+                <w:i/>
+                <w:lang w:val="en-US"/>
+              </w:rPr>
+              <w:t xml:space="preserve"> are enforced at the same time. If </w:t>
+            </w:r>
+            <w:proofErr w:type="spellStart"/>
+            <w:r>
+              <w:rPr>
+                <w:i/>
+                <w:lang w:val="en-US"/>
+              </w:rPr>
+              <w:t>maxPageSize</w:t>
+            </w:r>
+            <w:proofErr w:type="spellEnd"/>
+            <w:r>
+              <w:rPr>
+                <w:i/>
+                <w:lang w:val="en-US"/>
+              </w:rPr>
+              <w:t xml:space="preserve"> is set to a very low value, the service is likely to return less than </w:t>
+            </w:r>
+            <w:proofErr w:type="spellStart"/>
+            <w:r>
+              <w:rPr>
+                <w:i/>
+                <w:lang w:val="en-US"/>
+              </w:rPr>
+              <w:t>maxContentLength</w:t>
+            </w:r>
+            <w:proofErr w:type="spellEnd"/>
+            <w:r>
+              <w:rPr>
+                <w:i/>
+                <w:lang w:val="en-US"/>
+              </w:rPr>
+              <w:t xml:space="preserve"> </w:t>
+            </w:r>
+            <w:r>
+              <w:rPr>
+                <w:i/>
+                <w:lang w:val="en-US"/>
+              </w:rPr>
+              <w:t>bytes</w:t>
+            </w:r>
+            <w:r>
+              <w:rPr>
+                <w:i/>
+                <w:lang w:val="en-US"/>
+              </w:rPr>
+              <w:t xml:space="preserve"> per page.</w:t>
             </w:r>
           </w:p>
         </w:tc>
@@ -13801,13 +14014,27 @@
               </w:rPr>
             </w:pPr>
             <w:proofErr w:type="spellStart"/>
+            <w:proofErr w:type="gramStart"/>
             <w:r>
               <w:rPr>
                 <w:lang w:val="en-US"/>
               </w:rPr>
-              <w:t>deltaToken.deltaPropertyName</w:t>
+              <w:t>delta</w:t>
+            </w:r>
+            <w:r>
+              <w:rPr>
+                <w:lang w:val="en-US"/>
+              </w:rPr>
+              <w:t>t</w:t>
+            </w:r>
+            <w:r>
+              <w:rPr>
+                <w:lang w:val="en-US"/>
+              </w:rPr>
+              <w:t>oken.deltaPropertyName</w:t>
             </w:r>
             <w:proofErr w:type="spellEnd"/>
+            <w:proofErr w:type="gramEnd"/>
           </w:p>
         </w:tc>
         <w:tc>
@@ -13857,13 +14084,21 @@
               </w:rPr>
             </w:pPr>
             <w:proofErr w:type="spellStart"/>
+            <w:proofErr w:type="gramStart"/>
             <w:r>
               <w:rPr>
                 <w:lang w:val="en-US"/>
               </w:rPr>
-              <w:t>deltaToken.deletedPropertyName</w:t>
+              <w:t>deltat</w:t>
+            </w:r>
+            <w:r>
+              <w:rPr>
+                <w:lang w:val="en-US"/>
+              </w:rPr>
+              <w:t>oken.deletedPropertyName</w:t>
             </w:r>
             <w:proofErr w:type="spellEnd"/>
+            <w:proofErr w:type="gramEnd"/>
           </w:p>
         </w:tc>
         <w:tc>
@@ -13913,13 +14148,21 @@
               </w:rPr>
             </w:pPr>
             <w:proofErr w:type="spellStart"/>
+            <w:proofErr w:type="gramStart"/>
             <w:r>
               <w:rPr>
                 <w:lang w:val="en-US"/>
               </w:rPr>
-              <w:t>deltaToken.deletedPropertyYesValue</w:t>
+              <w:t>deltat</w:t>
+            </w:r>
+            <w:r>
+              <w:rPr>
+                <w:lang w:val="en-US"/>
+              </w:rPr>
+              <w:t>oken.deletedPropertyYesValue</w:t>
             </w:r>
             <w:proofErr w:type="spellEnd"/>
+            <w:proofErr w:type="gramEnd"/>
           </w:p>
         </w:tc>
         <w:tc>
@@ -13955,13 +14198,21 @@
               </w:rPr>
             </w:pPr>
             <w:proofErr w:type="spellStart"/>
+            <w:proofErr w:type="gramStart"/>
             <w:r>
               <w:rPr>
                 <w:lang w:val="en-US"/>
               </w:rPr>
-              <w:t>deltaToken.stripDeltaFields</w:t>
+              <w:t>deltat</w:t>
+            </w:r>
+            <w:r>
+              <w:rPr>
+                <w:lang w:val="en-US"/>
+              </w:rPr>
+              <w:t>oken.stripDeltaFields</w:t>
             </w:r>
             <w:proofErr w:type="spellEnd"/>
+            <w:proofErr w:type="gramEnd"/>
           </w:p>
         </w:tc>
         <w:tc>
@@ -14025,13 +14276,21 @@
               </w:rPr>
             </w:pPr>
             <w:proofErr w:type="spellStart"/>
+            <w:proofErr w:type="gramStart"/>
             <w:r>
               <w:rPr>
                 <w:lang w:val="en-US"/>
               </w:rPr>
-              <w:t>deltaToken.replaceDeletedEntities</w:t>
+              <w:t>deltat</w:t>
+            </w:r>
+            <w:r>
+              <w:rPr>
+                <w:lang w:val="en-US"/>
+              </w:rPr>
+              <w:t>oken.replaceDeletedEntities</w:t>
             </w:r>
             <w:proofErr w:type="spellEnd"/>
+            <w:proofErr w:type="gramEnd"/>
           </w:p>
         </w:tc>
         <w:tc>
@@ -15480,7 +15739,6 @@
           <w:lang w:val="en-US"/>
         </w:rPr>
       </w:pPr>
-      <w:proofErr w:type="gramStart"/>
       <w:r>
         <w:rPr>
           <w:rFonts w:ascii="Courier New" w:hAnsi="Courier New" w:cs="Courier New"/>
@@ -15493,6 +15751,69 @@
         </w:rPr>
         <w:t>role</w:t>
       </w:r>
+      <w:r>
+        <w:rPr>
+          <w:rFonts w:ascii="Courier New" w:hAnsi="Courier New" w:cs="Courier New"/>
+          <w:color w:val="000000"/>
+          <w:sz w:val="20"/>
+          <w:szCs w:val="20"/>
+          <w:lang w:val="en-US"/>
+        </w:rPr>
+        <w:t xml:space="preserve"> </w:t>
+      </w:r>
+      <w:proofErr w:type="spellStart"/>
+      <w:r>
+        <w:rPr>
+          <w:rFonts w:ascii="Courier New" w:hAnsi="Courier New" w:cs="Courier New"/>
+          <w:color w:val="000000"/>
+          <w:sz w:val="20"/>
+          <w:szCs w:val="20"/>
+          <w:lang w:val="en-US"/>
+        </w:rPr>
+        <w:t>com</w:t>
+      </w:r>
+      <w:r>
+        <w:rPr>
+          <w:rFonts w:ascii="Courier New" w:hAnsi="Courier New" w:cs="Courier New"/>
+          <w:color w:val="000000"/>
+          <w:sz w:val="20"/>
+          <w:szCs w:val="20"/>
+          <w:lang w:val="en-US"/>
+        </w:rPr>
+        <w:t>.</w:t>
+      </w:r>
+      <w:proofErr w:type="gramStart"/>
+      <w:r>
+        <w:rPr>
+          <w:rFonts w:ascii="Courier New" w:hAnsi="Courier New" w:cs="Courier New"/>
+          <w:color w:val="000000"/>
+          <w:sz w:val="20"/>
+          <w:szCs w:val="20"/>
+          <w:lang w:val="en-US"/>
+        </w:rPr>
+        <w:t>example.</w:t>
+      </w:r>
+      <w:r>
+        <w:rPr>
+          <w:rFonts w:ascii="Courier New" w:hAnsi="Courier New" w:cs="Courier New"/>
+          <w:color w:val="000000"/>
+          <w:sz w:val="20"/>
+          <w:szCs w:val="20"/>
+          <w:lang w:val="en-US"/>
+        </w:rPr>
+        <w:t>wrapper</w:t>
+      </w:r>
+      <w:proofErr w:type="spellEnd"/>
+      <w:r>
+        <w:rPr>
+          <w:rFonts w:ascii="Courier New" w:hAnsi="Courier New" w:cs="Courier New"/>
+          <w:color w:val="000000"/>
+          <w:sz w:val="20"/>
+          <w:szCs w:val="20"/>
+          <w:lang w:val="en-US"/>
+        </w:rPr>
+        <w:t>::</w:t>
+      </w:r>
       <w:proofErr w:type="gramEnd"/>
       <w:r>
         <w:rPr>
@@ -15502,59 +15823,7 @@
           <w:szCs w:val="20"/>
           <w:lang w:val="en-US"/>
         </w:rPr>
-        <w:t xml:space="preserve"> </w:t>
-      </w:r>
-      <w:proofErr w:type="spellStart"/>
-      <w:r>
-        <w:rPr>
-          <w:rFonts w:ascii="Courier New" w:hAnsi="Courier New" w:cs="Courier New"/>
-          <w:color w:val="000000"/>
-          <w:sz w:val="20"/>
-          <w:szCs w:val="20"/>
-          <w:lang w:val="en-US"/>
-        </w:rPr>
-        <w:t>com</w:t>
-      </w:r>
-      <w:r>
-        <w:rPr>
-          <w:rFonts w:ascii="Courier New" w:hAnsi="Courier New" w:cs="Courier New"/>
-          <w:color w:val="000000"/>
-          <w:sz w:val="20"/>
-          <w:szCs w:val="20"/>
-          <w:lang w:val="en-US"/>
-        </w:rPr>
-        <w:t>.</w:t>
-      </w:r>
-      <w:r>
-        <w:rPr>
-          <w:rFonts w:ascii="Courier New" w:hAnsi="Courier New" w:cs="Courier New"/>
-          <w:color w:val="000000"/>
-          <w:sz w:val="20"/>
-          <w:szCs w:val="20"/>
-          <w:lang w:val="en-US"/>
-        </w:rPr>
-        <w:t>example.</w:t>
-      </w:r>
-      <w:r>
-        <w:rPr>
-          <w:rFonts w:ascii="Courier New" w:hAnsi="Courier New" w:cs="Courier New"/>
-          <w:color w:val="000000"/>
-          <w:sz w:val="20"/>
-          <w:szCs w:val="20"/>
-          <w:lang w:val="en-US"/>
-        </w:rPr>
-        <w:t>wrapper</w:t>
-      </w:r>
-      <w:proofErr w:type="spellEnd"/>
-      <w:r>
-        <w:rPr>
-          <w:rFonts w:ascii="Courier New" w:hAnsi="Courier New" w:cs="Courier New"/>
-          <w:color w:val="000000"/>
-          <w:sz w:val="20"/>
-          <w:szCs w:val="20"/>
-          <w:lang w:val="en-US"/>
-        </w:rPr>
-        <w:t>::Access</w:t>
+        <w:t>Access</w:t>
       </w:r>
     </w:p>
     <w:p>
@@ -15604,7 +15873,6 @@
         </w:rPr>
         <w:t xml:space="preserve">    </w:t>
       </w:r>
-      <w:proofErr w:type="gramStart"/>
       <w:r>
         <w:rPr>
           <w:rFonts w:ascii="Courier New" w:hAnsi="Courier New" w:cs="Courier New"/>
@@ -15617,7 +15885,6 @@
         </w:rPr>
         <w:t>application</w:t>
       </w:r>
-      <w:proofErr w:type="gramEnd"/>
       <w:r>
         <w:rPr>
           <w:rFonts w:ascii="Courier New" w:hAnsi="Courier New" w:cs="Courier New"/>
@@ -15671,6 +15938,7 @@
         </w:rPr>
         <w:t>.</w:t>
       </w:r>
+      <w:proofErr w:type="gramStart"/>
       <w:r>
         <w:rPr>
           <w:rFonts w:ascii="Courier New" w:hAnsi="Courier New" w:cs="Courier New"/>
@@ -15700,7 +15968,18 @@
           <w:szCs w:val="20"/>
           <w:lang w:val="en-US"/>
         </w:rPr>
-        <w:t xml:space="preserve">::Access;    </w:t>
+        <w:t>::</w:t>
+      </w:r>
+      <w:proofErr w:type="gramEnd"/>
+      <w:r>
+        <w:rPr>
+          <w:rFonts w:ascii="Courier New" w:hAnsi="Courier New" w:cs="Courier New"/>
+          <w:color w:val="000000"/>
+          <w:sz w:val="20"/>
+          <w:szCs w:val="20"/>
+          <w:lang w:val="en-US"/>
+        </w:rPr>
+        <w:t xml:space="preserve">Access;    </w:t>
       </w:r>
     </w:p>
     <w:p>
@@ -15837,7 +16116,7 @@
           <w:szCs w:val="20"/>
           <w:lang w:val="en-US"/>
         </w:rPr>
-        <w:t xml:space="preserve">  "</w:t>
+        <w:t xml:space="preserve">  "privileges</w:t>
       </w:r>
       <w:proofErr w:type="gramStart"/>
       <w:r>
@@ -15847,7 +16126,7 @@
           <w:szCs w:val="20"/>
           <w:lang w:val="en-US"/>
         </w:rPr>
-        <w:t>privileges</w:t>
+        <w:t>" :</w:t>
       </w:r>
       <w:proofErr w:type="gramEnd"/>
       <w:r>
@@ -15857,7 +16136,7 @@
           <w:szCs w:val="20"/>
           <w:lang w:val="en-US"/>
         </w:rPr>
-        <w:t>" : [</w:t>
+        <w:t xml:space="preserve"> [</w:t>
       </w:r>
     </w:p>
     <w:p>
@@ -16130,7 +16409,17 @@
           <w:szCs w:val="20"/>
           <w:lang w:val="en-US"/>
         </w:rPr>
-        <w:t>"</w:t>
+        <w:t>"authorization": ["</w:t>
+      </w:r>
+      <w:proofErr w:type="spellStart"/>
+      <w:r>
+        <w:rPr>
+          <w:rFonts w:ascii="Courier New" w:hAnsi="Courier New" w:cs="Courier New"/>
+          <w:sz w:val="20"/>
+          <w:szCs w:val="20"/>
+          <w:lang w:val="en-US"/>
+        </w:rPr>
+        <w:t>com.</w:t>
       </w:r>
       <w:proofErr w:type="gramStart"/>
       <w:r>
@@ -16140,7 +16429,17 @@
           <w:szCs w:val="20"/>
           <w:lang w:val="en-US"/>
         </w:rPr>
-        <w:t>authorization</w:t>
+        <w:t>example.wrapper</w:t>
+      </w:r>
+      <w:proofErr w:type="spellEnd"/>
+      <w:r>
+        <w:rPr>
+          <w:rFonts w:ascii="Courier New" w:hAnsi="Courier New" w:cs="Courier New"/>
+          <w:sz w:val="20"/>
+          <w:szCs w:val="20"/>
+          <w:lang w:val="en-US"/>
+        </w:rPr>
+        <w:t>::</w:t>
       </w:r>
       <w:proofErr w:type="gramEnd"/>
       <w:r>
@@ -16150,27 +16449,7 @@
           <w:szCs w:val="20"/>
           <w:lang w:val="en-US"/>
         </w:rPr>
-        <w:t>": ["</w:t>
-      </w:r>
-      <w:proofErr w:type="spellStart"/>
-      <w:r>
-        <w:rPr>
-          <w:rFonts w:ascii="Courier New" w:hAnsi="Courier New" w:cs="Courier New"/>
-          <w:sz w:val="20"/>
-          <w:szCs w:val="20"/>
-          <w:lang w:val="en-US"/>
-        </w:rPr>
-        <w:t>com.example.wrapper</w:t>
-      </w:r>
-      <w:proofErr w:type="spellEnd"/>
-      <w:r>
-        <w:rPr>
-          <w:rFonts w:ascii="Courier New" w:hAnsi="Courier New" w:cs="Courier New"/>
-          <w:sz w:val="20"/>
-          <w:szCs w:val="20"/>
-          <w:lang w:val="en-US"/>
-        </w:rPr>
-        <w:t>::Access"],</w:t>
+        <w:t>Access"],</w:t>
       </w:r>
     </w:p>
     <w:p>
@@ -16345,6 +16624,7 @@
         </w:rPr>
         <w:t>.</w:t>
       </w:r>
+      <w:proofErr w:type="gramStart"/>
       <w:r>
         <w:rPr>
           <w:rFonts w:ascii="Courier New" w:hAnsi="Courier New" w:cs="Courier New"/>
@@ -16374,20 +16654,19 @@
           <w:szCs w:val="20"/>
           <w:lang w:val="en-US"/>
         </w:rPr>
-        <w:t>:</w:t>
-      </w:r>
-      <w:proofErr w:type="gramStart"/>
-      <w:r>
-        <w:rPr>
-          <w:rFonts w:ascii="Courier New" w:hAnsi="Courier New" w:cs="Courier New"/>
-          <w:color w:val="000000"/>
-          <w:sz w:val="20"/>
-          <w:szCs w:val="20"/>
-          <w:lang w:val="en-US"/>
-        </w:rPr>
-        <w:t>:Access</w:t>
+        <w:t>::</w:t>
       </w:r>
       <w:proofErr w:type="gramEnd"/>
+      <w:r>
+        <w:rPr>
+          <w:rFonts w:ascii="Courier New" w:hAnsi="Courier New" w:cs="Courier New"/>
+          <w:color w:val="000000"/>
+          <w:sz w:val="20"/>
+          <w:szCs w:val="20"/>
+          <w:lang w:val="en-US"/>
+        </w:rPr>
+        <w:t>Access</w:t>
+      </w:r>
       <w:r>
         <w:rPr>
           <w:lang w:val="en-US"/>
@@ -16593,7 +16872,6 @@
           <w:lang w:val="en-US"/>
         </w:rPr>
       </w:pPr>
-      <w:proofErr w:type="gramStart"/>
       <w:r>
         <w:rPr>
           <w:rFonts w:ascii="Courier New" w:hAnsi="Courier New" w:cs="Courier New"/>
@@ -16606,6 +16884,27 @@
         </w:rPr>
         <w:t>role</w:t>
       </w:r>
+      <w:r>
+        <w:rPr>
+          <w:rFonts w:ascii="Courier New" w:hAnsi="Courier New" w:cs="Courier New"/>
+          <w:color w:val="000000"/>
+          <w:sz w:val="20"/>
+          <w:szCs w:val="20"/>
+          <w:lang w:val="en-US"/>
+        </w:rPr>
+        <w:t xml:space="preserve"> </w:t>
+      </w:r>
+      <w:proofErr w:type="gramStart"/>
+      <w:r>
+        <w:rPr>
+          <w:rFonts w:ascii="Courier New" w:hAnsi="Courier New" w:cs="Courier New"/>
+          <w:color w:val="000000"/>
+          <w:sz w:val="20"/>
+          <w:szCs w:val="20"/>
+          <w:lang w:val="en-US"/>
+        </w:rPr>
+        <w:t>d053411.odata.xsodata::</w:t>
+      </w:r>
       <w:proofErr w:type="gramEnd"/>
       <w:r>
         <w:rPr>
@@ -16615,7 +16914,7 @@
           <w:szCs w:val="20"/>
           <w:lang w:val="en-US"/>
         </w:rPr>
-        <w:t xml:space="preserve"> d053411.odata.xsodata::Access</w:t>
+        <w:t>Access</w:t>
       </w:r>
     </w:p>
     <w:p>
@@ -16665,7 +16964,6 @@
         </w:rPr>
         <w:t xml:space="preserve">    </w:t>
       </w:r>
-      <w:proofErr w:type="gramStart"/>
       <w:r>
         <w:rPr>
           <w:rFonts w:ascii="Courier New" w:hAnsi="Courier New" w:cs="Courier New"/>
@@ -16678,7 +16976,6 @@
         </w:rPr>
         <w:t>application</w:t>
       </w:r>
-      <w:proofErr w:type="gramEnd"/>
       <w:r>
         <w:rPr>
           <w:rFonts w:ascii="Courier New" w:hAnsi="Courier New" w:cs="Courier New"/>
@@ -16720,7 +17017,18 @@
           <w:szCs w:val="20"/>
           <w:lang w:val="en-US"/>
         </w:rPr>
-        <w:t>com.example.delta</w:t>
+        <w:t>com.</w:t>
+      </w:r>
+      <w:proofErr w:type="gramStart"/>
+      <w:r>
+        <w:rPr>
+          <w:rFonts w:ascii="Courier New" w:hAnsi="Courier New" w:cs="Courier New"/>
+          <w:color w:val="000000"/>
+          <w:sz w:val="20"/>
+          <w:szCs w:val="20"/>
+          <w:lang w:val="en-US"/>
+        </w:rPr>
+        <w:t>example.delta</w:t>
       </w:r>
       <w:proofErr w:type="spellEnd"/>
       <w:r>
@@ -16731,7 +17039,18 @@
           <w:szCs w:val="20"/>
           <w:lang w:val="en-US"/>
         </w:rPr>
-        <w:t xml:space="preserve">::Access;    </w:t>
+        <w:t>::</w:t>
+      </w:r>
+      <w:proofErr w:type="gramEnd"/>
+      <w:r>
+        <w:rPr>
+          <w:rFonts w:ascii="Courier New" w:hAnsi="Courier New" w:cs="Courier New"/>
+          <w:color w:val="000000"/>
+          <w:sz w:val="20"/>
+          <w:szCs w:val="20"/>
+          <w:lang w:val="en-US"/>
+        </w:rPr>
+        <w:t xml:space="preserve">Access;    </w:t>
       </w:r>
     </w:p>
     <w:p>
@@ -16872,7 +17191,7 @@
           <w:szCs w:val="20"/>
           <w:lang w:val="en-US"/>
         </w:rPr>
-        <w:t xml:space="preserve">  "</w:t>
+        <w:t xml:space="preserve">  "privileges</w:t>
       </w:r>
       <w:proofErr w:type="gramStart"/>
       <w:r>
@@ -16882,7 +17201,7 @@
           <w:szCs w:val="20"/>
           <w:lang w:val="en-US"/>
         </w:rPr>
-        <w:t>privileges</w:t>
+        <w:t>" :</w:t>
       </w:r>
       <w:proofErr w:type="gramEnd"/>
       <w:r>
@@ -16892,7 +17211,7 @@
           <w:szCs w:val="20"/>
           <w:lang w:val="en-US"/>
         </w:rPr>
-        <w:t>" : [</w:t>
+        <w:t xml:space="preserve"> [</w:t>
       </w:r>
     </w:p>
     <w:p>
@@ -17160,7 +17479,17 @@
           <w:szCs w:val="20"/>
           <w:lang w:val="en-US"/>
         </w:rPr>
-        <w:t>"</w:t>
+        <w:t>"authorization": ["</w:t>
+      </w:r>
+      <w:proofErr w:type="spellStart"/>
+      <w:r>
+        <w:rPr>
+          <w:rFonts w:ascii="Courier New" w:hAnsi="Courier New" w:cs="Courier New"/>
+          <w:sz w:val="20"/>
+          <w:szCs w:val="20"/>
+          <w:lang w:val="en-US"/>
+        </w:rPr>
+        <w:t>com.</w:t>
       </w:r>
       <w:proofErr w:type="gramStart"/>
       <w:r>
@@ -17170,7 +17499,17 @@
           <w:szCs w:val="20"/>
           <w:lang w:val="en-US"/>
         </w:rPr>
-        <w:t>authorization</w:t>
+        <w:t>example.delta</w:t>
+      </w:r>
+      <w:proofErr w:type="spellEnd"/>
+      <w:r>
+        <w:rPr>
+          <w:rFonts w:ascii="Courier New" w:hAnsi="Courier New" w:cs="Courier New"/>
+          <w:sz w:val="20"/>
+          <w:szCs w:val="20"/>
+          <w:lang w:val="en-US"/>
+        </w:rPr>
+        <w:t>::</w:t>
       </w:r>
       <w:proofErr w:type="gramEnd"/>
       <w:r>
@@ -17180,27 +17519,7 @@
           <w:szCs w:val="20"/>
           <w:lang w:val="en-US"/>
         </w:rPr>
-        <w:t>": ["</w:t>
-      </w:r>
-      <w:proofErr w:type="spellStart"/>
-      <w:r>
-        <w:rPr>
-          <w:rFonts w:ascii="Courier New" w:hAnsi="Courier New" w:cs="Courier New"/>
-          <w:sz w:val="20"/>
-          <w:szCs w:val="20"/>
-          <w:lang w:val="en-US"/>
-        </w:rPr>
-        <w:t>com.example.delta</w:t>
-      </w:r>
-      <w:proofErr w:type="spellEnd"/>
-      <w:r>
-        <w:rPr>
-          <w:rFonts w:ascii="Courier New" w:hAnsi="Courier New" w:cs="Courier New"/>
-          <w:sz w:val="20"/>
-          <w:szCs w:val="20"/>
-          <w:lang w:val="en-US"/>
-        </w:rPr>
-        <w:t>::Access"],</w:t>
+        <w:t>Access"],</w:t>
       </w:r>
     </w:p>
     <w:p>
@@ -17364,7 +17683,17 @@
           <w:szCs w:val="20"/>
           <w:lang w:val="en-US"/>
         </w:rPr>
-        <w:t>com.example.delta</w:t>
+        <w:t>com.</w:t>
+      </w:r>
+      <w:proofErr w:type="gramStart"/>
+      <w:r>
+        <w:rPr>
+          <w:rFonts w:ascii="Courier New" w:hAnsi="Courier New" w:cs="Courier New"/>
+          <w:sz w:val="20"/>
+          <w:szCs w:val="20"/>
+          <w:lang w:val="en-US"/>
+        </w:rPr>
+        <w:t>example.delta</w:t>
       </w:r>
       <w:proofErr w:type="spellEnd"/>
       <w:r>
@@ -17374,19 +17703,18 @@
           <w:szCs w:val="20"/>
           <w:lang w:val="en-US"/>
         </w:rPr>
-        <w:t>:</w:t>
-      </w:r>
-      <w:proofErr w:type="gramStart"/>
-      <w:r>
-        <w:rPr>
-          <w:rFonts w:ascii="Courier New" w:hAnsi="Courier New" w:cs="Courier New"/>
-          <w:sz w:val="20"/>
-          <w:szCs w:val="20"/>
-          <w:lang w:val="en-US"/>
-        </w:rPr>
-        <w:t>:Access</w:t>
+        <w:t>::</w:t>
       </w:r>
       <w:proofErr w:type="gramEnd"/>
+      <w:r>
+        <w:rPr>
+          <w:rFonts w:ascii="Courier New" w:hAnsi="Courier New" w:cs="Courier New"/>
+          <w:sz w:val="20"/>
+          <w:szCs w:val="20"/>
+          <w:lang w:val="en-US"/>
+        </w:rPr>
+        <w:t>Access</w:t>
+      </w:r>
       <w:r>
         <w:rPr>
           <w:lang w:val="en-US"/>
@@ -18167,18 +18495,7 @@
           <w:szCs w:val="20"/>
           <w:lang w:val="en-US"/>
         </w:rPr>
-        <w:t>(</w:t>
-      </w:r>
-      <w:proofErr w:type="gramEnd"/>
-      <w:r>
-        <w:rPr>
-          <w:rFonts w:ascii="Courier New" w:hAnsi="Courier New" w:cs="Courier New"/>
-          <w:color w:val="000000"/>
-          <w:sz w:val="20"/>
-          <w:szCs w:val="20"/>
-          <w:lang w:val="en-US"/>
-        </w:rPr>
-        <w:t xml:space="preserve"> </w:t>
+        <w:t xml:space="preserve">( </w:t>
       </w:r>
       <w:r>
         <w:rPr>
@@ -18192,6 +18509,7 @@
         </w:rPr>
         <w:t>MAX</w:t>
       </w:r>
+      <w:proofErr w:type="gramEnd"/>
       <w:r>
         <w:rPr>
           <w:rFonts w:ascii="Courier New" w:hAnsi="Courier New" w:cs="Courier New"/>
@@ -18337,9 +18655,18 @@
           <w:szCs w:val="20"/>
           <w:lang w:val="en-US"/>
         </w:rPr>
-        <w:t xml:space="preserve">WHERE </w:t>
-      </w:r>
-      <w:proofErr w:type="gramStart"/>
+        <w:t>WHERE UPPER</w:t>
+      </w:r>
+      <w:r>
+        <w:rPr>
+          <w:rFonts w:ascii="Courier New" w:hAnsi="Courier New" w:cs="Courier New"/>
+          <w:color w:val="000000"/>
+          <w:sz w:val="20"/>
+          <w:szCs w:val="20"/>
+          <w:lang w:val="en-US"/>
+        </w:rPr>
+        <w:t>(</w:t>
+      </w:r>
       <w:r>
         <w:rPr>
           <w:rFonts w:ascii="Courier New" w:hAnsi="Courier New" w:cs="Courier New"/>
@@ -18350,19 +18677,38 @@
           <w:szCs w:val="20"/>
           <w:lang w:val="en-US"/>
         </w:rPr>
-        <w:t>UPPER</w:t>
-      </w:r>
-      <w:r>
-        <w:rPr>
-          <w:rFonts w:ascii="Courier New" w:hAnsi="Courier New" w:cs="Courier New"/>
-          <w:color w:val="000000"/>
-          <w:sz w:val="20"/>
-          <w:szCs w:val="20"/>
-          <w:lang w:val="en-US"/>
-        </w:rPr>
-        <w:t>(</w:t>
-      </w:r>
-      <w:proofErr w:type="gramEnd"/>
+        <w:t>KEY</w:t>
+      </w:r>
+      <w:r>
+        <w:rPr>
+          <w:rFonts w:ascii="Courier New" w:hAnsi="Courier New" w:cs="Courier New"/>
+          <w:color w:val="000000"/>
+          <w:sz w:val="20"/>
+          <w:szCs w:val="20"/>
+          <w:lang w:val="en-US"/>
+        </w:rPr>
+        <w:t xml:space="preserve">) = </w:t>
+      </w:r>
+      <w:r>
+        <w:rPr>
+          <w:rFonts w:ascii="Courier New" w:hAnsi="Courier New" w:cs="Courier New"/>
+          <w:color w:val="2A00FF"/>
+          <w:sz w:val="20"/>
+          <w:szCs w:val="20"/>
+          <w:lang w:val="en-US"/>
+        </w:rPr>
+        <w:t>'TIMEZONE_NAME'</w:t>
+      </w:r>
+      <w:r>
+        <w:rPr>
+          <w:rFonts w:ascii="Courier New" w:hAnsi="Courier New" w:cs="Courier New"/>
+          <w:color w:val="000000"/>
+          <w:sz w:val="20"/>
+          <w:szCs w:val="20"/>
+          <w:lang w:val="en-US"/>
+        </w:rPr>
+        <w:t xml:space="preserve"> </w:t>
+      </w:r>
       <w:r>
         <w:rPr>
           <w:rFonts w:ascii="Courier New" w:hAnsi="Courier New" w:cs="Courier New"/>
@@ -18373,28 +18719,30 @@
           <w:szCs w:val="20"/>
           <w:lang w:val="en-US"/>
         </w:rPr>
-        <w:t>KEY</w:t>
-      </w:r>
-      <w:r>
-        <w:rPr>
-          <w:rFonts w:ascii="Courier New" w:hAnsi="Courier New" w:cs="Courier New"/>
-          <w:color w:val="000000"/>
-          <w:sz w:val="20"/>
-          <w:szCs w:val="20"/>
-          <w:lang w:val="en-US"/>
-        </w:rPr>
-        <w:t xml:space="preserve">) = </w:t>
-      </w:r>
-      <w:r>
-        <w:rPr>
-          <w:rFonts w:ascii="Courier New" w:hAnsi="Courier New" w:cs="Courier New"/>
-          <w:color w:val="2A00FF"/>
-          <w:sz w:val="20"/>
-          <w:szCs w:val="20"/>
-          <w:lang w:val="en-US"/>
-        </w:rPr>
-        <w:t>'TIMEZONE_NAME'</w:t>
-      </w:r>
+        <w:t>LIMIT</w:t>
+      </w:r>
+      <w:r>
+        <w:rPr>
+          <w:rFonts w:ascii="Courier New" w:hAnsi="Courier New" w:cs="Courier New"/>
+          <w:color w:val="000000"/>
+          <w:sz w:val="20"/>
+          <w:szCs w:val="20"/>
+          <w:lang w:val="en-US"/>
+        </w:rPr>
+        <w:t xml:space="preserve"> 1</w:t>
+      </w:r>
+      <w:proofErr w:type="gramStart"/>
+      <w:r>
+        <w:rPr>
+          <w:rFonts w:ascii="Courier New" w:hAnsi="Courier New" w:cs="Courier New"/>
+          <w:color w:val="000000"/>
+          <w:sz w:val="20"/>
+          <w:szCs w:val="20"/>
+          <w:lang w:val="en-US"/>
+        </w:rPr>
+        <w:t>) )</w:t>
+      </w:r>
+      <w:proofErr w:type="gramEnd"/>
       <w:r>
         <w:rPr>
           <w:rFonts w:ascii="Courier New" w:hAnsi="Courier New" w:cs="Courier New"/>
@@ -18404,28 +18752,6 @@
           <w:lang w:val="en-US"/>
         </w:rPr>
         <w:t xml:space="preserve"> </w:t>
-      </w:r>
-      <w:r>
-        <w:rPr>
-          <w:rFonts w:ascii="Courier New" w:hAnsi="Courier New" w:cs="Courier New"/>
-          <w:b/>
-          <w:bCs/>
-          <w:color w:val="7F0055"/>
-          <w:sz w:val="20"/>
-          <w:szCs w:val="20"/>
-          <w:lang w:val="en-US"/>
-        </w:rPr>
-        <w:t>LIMIT</w:t>
-      </w:r>
-      <w:r>
-        <w:rPr>
-          <w:rFonts w:ascii="Courier New" w:hAnsi="Courier New" w:cs="Courier New"/>
-          <w:color w:val="000000"/>
-          <w:sz w:val="20"/>
-          <w:szCs w:val="20"/>
-          <w:lang w:val="en-US"/>
-        </w:rPr>
-        <w:t xml:space="preserve"> 1) ) </w:t>
       </w:r>
       <w:r>
         <w:rPr>
@@ -18552,7 +18878,7 @@
           <w:szCs w:val="20"/>
           <w:lang w:val="en-US"/>
         </w:rPr>
-        <w:t>(</w:t>
+        <w:t>( TRANSACTION</w:t>
       </w:r>
       <w:proofErr w:type="gramEnd"/>
       <w:r>
@@ -18563,7 +18889,7 @@
           <w:szCs w:val="20"/>
           <w:lang w:val="en-US"/>
         </w:rPr>
-        <w:t xml:space="preserve"> TRANSACTION_STATUS ) &lt;&gt; </w:t>
+        <w:t xml:space="preserve">_STATUS ) &lt;&gt; </w:t>
       </w:r>
       <w:r>
         <w:rPr>
@@ -18843,7 +19169,7 @@
 </file>
 
 <file path=word/numbering.xml><?xml version="1.0" encoding="utf-8"?>
-<w:numbering xmlns:wpc="http://schemas.microsoft.com/office/word/2010/wordprocessingCanvas" xmlns:mc="http://schemas.openxmlformats.org/markup-compatibility/2006" xmlns:o="urn:schemas-microsoft-com:office:office" xmlns:r="http://schemas.openxmlformats.org/officeDocument/2006/relationships" xmlns:m="http://schemas.openxmlformats.org/officeDocument/2006/math" xmlns:v="urn:schemas-microsoft-com:vml" xmlns:wp14="http://schemas.microsoft.com/office/word/2010/wordprocessingDrawing" xmlns:wp="http://schemas.openxmlformats.org/drawingml/2006/wordprocessingDrawing" xmlns:w10="urn:schemas-microsoft-com:office:word" xmlns:w="http://schemas.openxmlformats.org/wordprocessingml/2006/main" xmlns:w14="http://schemas.microsoft.com/office/word/2010/wordml" xmlns:w15="http://schemas.microsoft.com/office/word/2012/wordml" xmlns:wpg="http://schemas.microsoft.com/office/word/2010/wordprocessingGroup" xmlns:wpi="http://schemas.microsoft.com/office/word/2010/wordprocessingInk" xmlns:wne="http://schemas.microsoft.com/office/word/2006/wordml" xmlns:wps="http://schemas.microsoft.com/office/word/2010/wordprocessingShape" mc:Ignorable="w14 w15 wp14">
+<w:numbering xmlns:wpc="http://schemas.microsoft.com/office/word/2010/wordprocessingCanvas" xmlns:cx="http://schemas.microsoft.com/office/drawing/2014/chartex" xmlns:cx1="http://schemas.microsoft.com/office/drawing/2015/9/8/chartex" xmlns:cx2="http://schemas.microsoft.com/office/drawing/2015/10/21/chartex" xmlns:cx3="http://schemas.microsoft.com/office/drawing/2016/5/9/chartex" xmlns:cx4="http://schemas.microsoft.com/office/drawing/2016/5/10/chartex" xmlns:cx5="http://schemas.microsoft.com/office/drawing/2016/5/11/chartex" xmlns:mc="http://schemas.openxmlformats.org/markup-compatibility/2006" xmlns:o="urn:schemas-microsoft-com:office:office" xmlns:r="http://schemas.openxmlformats.org/officeDocument/2006/relationships" xmlns:m="http://schemas.openxmlformats.org/officeDocument/2006/math" xmlns:v="urn:schemas-microsoft-com:vml" xmlns:wp14="http://schemas.microsoft.com/office/word/2010/wordprocessingDrawing" xmlns:wp="http://schemas.openxmlformats.org/drawingml/2006/wordprocessingDrawing" xmlns:w10="urn:schemas-microsoft-com:office:word" xmlns:w="http://schemas.openxmlformats.org/wordprocessingml/2006/main" xmlns:w14="http://schemas.microsoft.com/office/word/2010/wordml" xmlns:w15="http://schemas.microsoft.com/office/word/2012/wordml" xmlns:w16se="http://schemas.microsoft.com/office/word/2015/wordml/symex" xmlns:wpg="http://schemas.microsoft.com/office/word/2010/wordprocessingGroup" xmlns:wpi="http://schemas.microsoft.com/office/word/2010/wordprocessingInk" xmlns:wne="http://schemas.microsoft.com/office/word/2006/wordml" xmlns:wps="http://schemas.microsoft.com/office/word/2010/wordprocessingShape" mc:Ignorable="w14 w15 w16se wp14">
   <w:abstractNum w:abstractNumId="0" w15:restartNumberingAfterBreak="0">
     <w:nsid w:val="1618402C"/>
     <w:multiLevelType w:val="hybridMultilevel"/>
@@ -20480,7 +20806,7 @@
 </file>
 
 <file path=word/styles.xml><?xml version="1.0" encoding="utf-8"?>
-<w:styles xmlns:mc="http://schemas.openxmlformats.org/markup-compatibility/2006" xmlns:r="http://schemas.openxmlformats.org/officeDocument/2006/relationships" xmlns:w="http://schemas.openxmlformats.org/wordprocessingml/2006/main" xmlns:w14="http://schemas.microsoft.com/office/word/2010/wordml" xmlns:w15="http://schemas.microsoft.com/office/word/2012/wordml" mc:Ignorable="w14 w15">
+<w:styles xmlns:mc="http://schemas.openxmlformats.org/markup-compatibility/2006" xmlns:r="http://schemas.openxmlformats.org/officeDocument/2006/relationships" xmlns:w="http://schemas.openxmlformats.org/wordprocessingml/2006/main" xmlns:w14="http://schemas.microsoft.com/office/word/2010/wordml" xmlns:w15="http://schemas.microsoft.com/office/word/2012/wordml" xmlns:w16se="http://schemas.microsoft.com/office/word/2015/wordml/symex" mc:Ignorable="w14 w15 w16se">
   <w:docDefaults>
     <w:rPrDefault>
       <w:rPr>
@@ -20496,7 +20822,7 @@
       </w:pPr>
     </w:pPrDefault>
   </w:docDefaults>
-  <w:latentStyles w:defLockedState="0" w:defUIPriority="99" w:defSemiHidden="0" w:defUnhideWhenUsed="0" w:defQFormat="0" w:count="371">
+  <w:latentStyles w:defLockedState="0" w:defUIPriority="99" w:defSemiHidden="0" w:defUnhideWhenUsed="0" w:defQFormat="0" w:count="374">
     <w:lsdException w:name="Normal" w:uiPriority="0" w:qFormat="1"/>
     <w:lsdException w:name="heading 1" w:uiPriority="9" w:qFormat="1"/>
     <w:lsdException w:name="heading 2" w:semiHidden="1" w:uiPriority="9" w:unhideWhenUsed="1" w:qFormat="1"/>
@@ -20602,7 +20928,6 @@
     <w:lsdException w:name="HTML Sample" w:semiHidden="1" w:unhideWhenUsed="1"/>
     <w:lsdException w:name="HTML Typewriter" w:semiHidden="1" w:unhideWhenUsed="1"/>
     <w:lsdException w:name="HTML Variable" w:semiHidden="1" w:unhideWhenUsed="1"/>
-    <w:lsdException w:name="Normal Table" w:semiHidden="1" w:unhideWhenUsed="1"/>
     <w:lsdException w:name="annotation subject" w:semiHidden="1" w:unhideWhenUsed="1"/>
     <w:lsdException w:name="No List" w:semiHidden="1" w:unhideWhenUsed="1"/>
     <w:lsdException w:name="Outline List 1" w:semiHidden="1" w:unhideWhenUsed="1"/>
@@ -20647,7 +20972,6 @@
     <w:lsdException w:name="Table Professional" w:semiHidden="1" w:unhideWhenUsed="1"/>
     <w:lsdException w:name="Table Subtle 1" w:semiHidden="1" w:unhideWhenUsed="1"/>
     <w:lsdException w:name="Table Subtle 2" w:semiHidden="1" w:unhideWhenUsed="1"/>
-    <w:lsdException w:name="Table Web 1" w:semiHidden="1" w:unhideWhenUsed="1"/>
     <w:lsdException w:name="Table Web 2" w:semiHidden="1" w:unhideWhenUsed="1"/>
     <w:lsdException w:name="Table Web 3" w:semiHidden="1" w:unhideWhenUsed="1"/>
     <w:lsdException w:name="Balloon Text" w:semiHidden="1" w:unhideWhenUsed="1"/>
@@ -20868,6 +21192,9 @@
     <w:lsdException w:name="List Table 5 Dark Accent 6" w:uiPriority="50"/>
     <w:lsdException w:name="List Table 6 Colorful Accent 6" w:uiPriority="51"/>
     <w:lsdException w:name="List Table 7 Colorful Accent 6" w:uiPriority="52"/>
+    <w:lsdException w:name="Mention" w:semiHidden="1" w:unhideWhenUsed="1"/>
+    <w:lsdException w:name="Smart Hyperlink" w:semiHidden="1" w:unhideWhenUsed="1"/>
+    <w:lsdException w:name="Hashtag" w:semiHidden="1" w:unhideWhenUsed="1"/>
   </w:latentStyles>
   <w:style w:type="paragraph" w:default="1" w:styleId="Normal">
     <w:name w:val="Normal"/>
@@ -21354,7 +21681,7 @@
 </file>
 
 <file path=customXml/itemProps1.xml><?xml version="1.0" encoding="utf-8"?>
-<ds:datastoreItem xmlns:ds="http://schemas.openxmlformats.org/officeDocument/2006/customXml" ds:itemID="{FC99083A-B863-4E04-94DA-D0A94EE84E96}">
+<ds:datastoreItem xmlns:ds="http://schemas.openxmlformats.org/officeDocument/2006/customXml" ds:itemID="{9956A1FC-5A92-4039-9710-52E7401E3150}">
   <ds:schemaRefs>
     <ds:schemaRef ds:uri="http://schemas.openxmlformats.org/officeDocument/2006/bibliography"/>
   </ds:schemaRefs>

</xml_diff>

<commit_message>
Fix deltatoken issues when paging is used.
- Fixed deltatoken timestamp not advancing when both delta and paging is used
- Fixed timezone handling with deltatoken
- Fixed next deltatoken calculation time to before the request is sent.
- Removed unneeded delta link on all but the last page of the response.
- Removed inlinecount (potential performance issue)
- Updated the word document
- built dist/ODATA_UTIL_1_3_0.tgz
</commit_message>
<xml_diff>
--- a/Delta Queries and Server-Side Pagination with XSOData.docx
+++ b/Delta Queries and Server-Side Pagination with XSOData.docx
@@ -1,6 +1,6 @@
 
 <file path=word/document.xml><?xml version="1.0" encoding="utf-8"?>
-<w:document xmlns:wpc="http://schemas.microsoft.com/office/word/2010/wordprocessingCanvas" xmlns:cx="http://schemas.microsoft.com/office/drawing/2014/chartex" xmlns:cx1="http://schemas.microsoft.com/office/drawing/2015/9/8/chartex" xmlns:cx2="http://schemas.microsoft.com/office/drawing/2015/10/21/chartex" xmlns:cx3="http://schemas.microsoft.com/office/drawing/2016/5/9/chartex" xmlns:cx4="http://schemas.microsoft.com/office/drawing/2016/5/10/chartex" xmlns:cx5="http://schemas.microsoft.com/office/drawing/2016/5/11/chartex" xmlns:mc="http://schemas.openxmlformats.org/markup-compatibility/2006" xmlns:o="urn:schemas-microsoft-com:office:office" xmlns:r="http://schemas.openxmlformats.org/officeDocument/2006/relationships" xmlns:m="http://schemas.openxmlformats.org/officeDocument/2006/math" xmlns:v="urn:schemas-microsoft-com:vml" xmlns:wp14="http://schemas.microsoft.com/office/word/2010/wordprocessingDrawing" xmlns:wp="http://schemas.openxmlformats.org/drawingml/2006/wordprocessingDrawing" xmlns:w10="urn:schemas-microsoft-com:office:word" xmlns:w="http://schemas.openxmlformats.org/wordprocessingml/2006/main" xmlns:w14="http://schemas.microsoft.com/office/word/2010/wordml" xmlns:w15="http://schemas.microsoft.com/office/word/2012/wordml" xmlns:w16se="http://schemas.microsoft.com/office/word/2015/wordml/symex" xmlns:wpg="http://schemas.microsoft.com/office/word/2010/wordprocessingGroup" xmlns:wpi="http://schemas.microsoft.com/office/word/2010/wordprocessingInk" xmlns:wne="http://schemas.microsoft.com/office/word/2006/wordml" xmlns:wps="http://schemas.microsoft.com/office/word/2010/wordprocessingShape" mc:Ignorable="w14 w15 w16se wp14">
+<w:document xmlns:wpc="http://schemas.microsoft.com/office/word/2010/wordprocessingCanvas" xmlns:cx="http://schemas.microsoft.com/office/drawing/2014/chartex" xmlns:cx1="http://schemas.microsoft.com/office/drawing/2015/9/8/chartex" xmlns:cx2="http://schemas.microsoft.com/office/drawing/2015/10/21/chartex" xmlns:cx3="http://schemas.microsoft.com/office/drawing/2016/5/9/chartex" xmlns:cx4="http://schemas.microsoft.com/office/drawing/2016/5/10/chartex" xmlns:cx5="http://schemas.microsoft.com/office/drawing/2016/5/11/chartex" xmlns:cx6="http://schemas.microsoft.com/office/drawing/2016/5/12/chartex" xmlns:cx7="http://schemas.microsoft.com/office/drawing/2016/5/13/chartex" xmlns:cx8="http://schemas.microsoft.com/office/drawing/2016/5/14/chartex" xmlns:mc="http://schemas.openxmlformats.org/markup-compatibility/2006" xmlns:aink="http://schemas.microsoft.com/office/drawing/2016/ink" xmlns:am3d="http://schemas.microsoft.com/office/drawing/2017/model3d" xmlns:o="urn:schemas-microsoft-com:office:office" xmlns:r="http://schemas.openxmlformats.org/officeDocument/2006/relationships" xmlns:m="http://schemas.openxmlformats.org/officeDocument/2006/math" xmlns:v="urn:schemas-microsoft-com:vml" xmlns:wp14="http://schemas.microsoft.com/office/word/2010/wordprocessingDrawing" xmlns:wp="http://schemas.openxmlformats.org/drawingml/2006/wordprocessingDrawing" xmlns:w10="urn:schemas-microsoft-com:office:word" xmlns:w="http://schemas.openxmlformats.org/wordprocessingml/2006/main" xmlns:w14="http://schemas.microsoft.com/office/word/2010/wordml" xmlns:w15="http://schemas.microsoft.com/office/word/2012/wordml" xmlns:w16cid="http://schemas.microsoft.com/office/word/2016/wordml/cid" xmlns:w16se="http://schemas.microsoft.com/office/word/2015/wordml/symex" xmlns:wpg="http://schemas.microsoft.com/office/word/2010/wordprocessingGroup" xmlns:wpi="http://schemas.microsoft.com/office/word/2010/wordprocessingInk" xmlns:wne="http://schemas.microsoft.com/office/word/2006/wordml" xmlns:wps="http://schemas.microsoft.com/office/word/2010/wordprocessingShape" mc:Ignorable="w14 w15 w16se w16cid wp14">
   <w:body>
     <w:p>
       <w:pPr>
@@ -1264,6 +1264,188 @@
         </w:rPr>
         <w:t xml:space="preserve"> option to impose a hard limit on number of bytes returned</w:t>
       </w:r>
+    </w:p>
+    <w:p>
+      <w:pPr>
+        <w:pStyle w:val="NoSpacing"/>
+        <w:rPr>
+          <w:lang w:val="en-US"/>
+        </w:rPr>
+      </w:pPr>
+    </w:p>
+    <w:p>
+      <w:pPr>
+        <w:pStyle w:val="Heading2"/>
+        <w:rPr>
+          <w:lang w:val="en-US"/>
+        </w:rPr>
+      </w:pPr>
+      <w:r>
+        <w:rPr>
+          <w:lang w:val="en-US"/>
+        </w:rPr>
+        <w:t>1.3</w:t>
+      </w:r>
+      <w:r>
+        <w:rPr>
+          <w:lang w:val="en-US"/>
+        </w:rPr>
+        <w:t>.0</w:t>
+      </w:r>
+    </w:p>
+    <w:p>
+      <w:pPr>
+        <w:pStyle w:val="NoSpacing"/>
+        <w:rPr>
+          <w:lang w:val="en-US"/>
+        </w:rPr>
+      </w:pPr>
+      <w:r>
+        <w:rPr>
+          <w:lang w:val="en-US"/>
+        </w:rPr>
+        <w:t xml:space="preserve">Fixed </w:t>
+      </w:r>
+      <w:proofErr w:type="spellStart"/>
+      <w:r>
+        <w:rPr>
+          <w:lang w:val="en-US"/>
+        </w:rPr>
+        <w:t>deltatoken</w:t>
+      </w:r>
+      <w:proofErr w:type="spellEnd"/>
+      <w:r>
+        <w:rPr>
+          <w:lang w:val="en-US"/>
+        </w:rPr>
+        <w:t xml:space="preserve"> </w:t>
+      </w:r>
+      <w:r>
+        <w:rPr>
+          <w:lang w:val="en-US"/>
+        </w:rPr>
+        <w:t xml:space="preserve">timestamp not advancing </w:t>
+      </w:r>
+      <w:r>
+        <w:rPr>
+          <w:lang w:val="en-US"/>
+        </w:rPr>
+        <w:t>when both delta and paging is used</w:t>
+      </w:r>
+    </w:p>
+    <w:p>
+      <w:pPr>
+        <w:pStyle w:val="NoSpacing"/>
+        <w:rPr>
+          <w:lang w:val="en-US"/>
+        </w:rPr>
+      </w:pPr>
+      <w:r>
+        <w:rPr>
+          <w:lang w:val="en-US"/>
+        </w:rPr>
+        <w:t xml:space="preserve">Fixed </w:t>
+      </w:r>
+      <w:proofErr w:type="spellStart"/>
+      <w:r>
+        <w:rPr>
+          <w:lang w:val="en-US"/>
+        </w:rPr>
+        <w:t>timezone</w:t>
+      </w:r>
+      <w:proofErr w:type="spellEnd"/>
+      <w:r>
+        <w:rPr>
+          <w:lang w:val="en-US"/>
+        </w:rPr>
+        <w:t xml:space="preserve"> handling with </w:t>
+      </w:r>
+      <w:proofErr w:type="spellStart"/>
+      <w:r>
+        <w:rPr>
+          <w:lang w:val="en-US"/>
+        </w:rPr>
+        <w:t>deltatoken</w:t>
+      </w:r>
+      <w:proofErr w:type="spellEnd"/>
+    </w:p>
+    <w:p>
+      <w:pPr>
+        <w:pStyle w:val="NoSpacing"/>
+        <w:rPr>
+          <w:lang w:val="en-US"/>
+        </w:rPr>
+      </w:pPr>
+      <w:r>
+        <w:rPr>
+          <w:lang w:val="en-US"/>
+        </w:rPr>
+        <w:t xml:space="preserve">Fixed next </w:t>
+      </w:r>
+      <w:proofErr w:type="spellStart"/>
+      <w:r>
+        <w:rPr>
+          <w:lang w:val="en-US"/>
+        </w:rPr>
+        <w:t>deltatoken</w:t>
+      </w:r>
+      <w:proofErr w:type="spellEnd"/>
+      <w:r>
+        <w:rPr>
+          <w:lang w:val="en-US"/>
+        </w:rPr>
+        <w:t xml:space="preserve"> calculation time to before the request is sent.</w:t>
+      </w:r>
+    </w:p>
+    <w:p>
+      <w:pPr>
+        <w:pStyle w:val="NoSpacing"/>
+        <w:rPr>
+          <w:lang w:val="en-US"/>
+        </w:rPr>
+      </w:pPr>
+      <w:r>
+        <w:rPr>
+          <w:lang w:val="en-US"/>
+        </w:rPr>
+        <w:t>Removed unneeded delta link on all but the last page of the response.</w:t>
+      </w:r>
+    </w:p>
+    <w:p>
+      <w:pPr>
+        <w:pStyle w:val="NoSpacing"/>
+        <w:rPr>
+          <w:lang w:val="en-US"/>
+        </w:rPr>
+      </w:pPr>
+      <w:r>
+        <w:rPr>
+          <w:lang w:val="en-US"/>
+        </w:rPr>
+        <w:t xml:space="preserve">Removed </w:t>
+      </w:r>
+      <w:proofErr w:type="spellStart"/>
+      <w:r>
+        <w:rPr>
+          <w:lang w:val="en-US"/>
+        </w:rPr>
+        <w:t>inlinecount</w:t>
+      </w:r>
+      <w:proofErr w:type="spellEnd"/>
+      <w:r>
+        <w:rPr>
+          <w:lang w:val="en-US"/>
+        </w:rPr>
+        <w:t xml:space="preserve"> (potential performance issue)</w:t>
+      </w:r>
+    </w:p>
+    <w:p>
+      <w:pPr>
+        <w:pStyle w:val="NoSpacing"/>
+        <w:rPr>
+          <w:lang w:val="en-US"/>
+        </w:rPr>
+      </w:pPr>
       <w:r>
         <w:rPr>
           <w:lang w:val="en-US"/>
@@ -1416,54 +1598,63 @@
         <w:rPr>
           <w:lang w:val="en-US"/>
         </w:rPr>
-        <w:t xml:space="preserve"> is used, and it will not become active when the user imposes an ordering on the collection. This is because custom orderings may negatively impact the data integrity. It will also strip </w:t>
-      </w:r>
-      <w:r>
-        <w:rPr>
-          <w:rFonts w:ascii="Courier New" w:hAnsi="Courier New" w:cs="Courier New"/>
-          <w:lang w:val="en-US"/>
-        </w:rPr>
-        <w:t>$</w:t>
+        <w:t xml:space="preserve"> is used, and it will not become active when the user imposes an ordering on the collection. This is because custom orderings may negati</w:t>
+      </w:r>
+      <w:r>
+        <w:rPr>
+          <w:lang w:val="en-US"/>
+        </w:rPr>
+        <w:t>vely impact the data integrity.</w:t>
+      </w:r>
+    </w:p>
+    <w:p>
+      <w:pPr>
+        <w:pStyle w:val="NoSpacing"/>
+        <w:rPr>
+          <w:lang w:val="en-US"/>
+        </w:rPr>
+      </w:pPr>
+    </w:p>
+    <w:p>
+      <w:pPr>
+        <w:pStyle w:val="Heading2"/>
+        <w:rPr>
+          <w:lang w:val="en-US"/>
+        </w:rPr>
+      </w:pPr>
+      <w:r>
+        <w:rPr>
+          <w:lang w:val="en-US"/>
+        </w:rPr>
+        <w:t>Deviations from Metadata Document</w:t>
+      </w:r>
+    </w:p>
+    <w:p>
+      <w:pPr>
+        <w:pStyle w:val="NoSpacing"/>
+        <w:rPr>
+          <w:lang w:val="en-US"/>
+        </w:rPr>
+      </w:pPr>
+      <w:r>
+        <w:rPr>
+          <w:lang w:val="en-US"/>
+        </w:rPr>
+        <w:t xml:space="preserve">In the current implementation the metadata document will reflect the changes made to the wrapped </w:t>
       </w:r>
       <w:proofErr w:type="spellStart"/>
       <w:r>
         <w:rPr>
-          <w:rFonts w:ascii="Courier New" w:hAnsi="Courier New" w:cs="Courier New"/>
-          <w:lang w:val="en-US"/>
-        </w:rPr>
-        <w:t>inlinecount</w:t>
+          <w:lang w:val="en-US"/>
+        </w:rPr>
+        <w:t>XSOData</w:t>
       </w:r>
       <w:proofErr w:type="spellEnd"/>
       <w:r>
         <w:rPr>
           <w:lang w:val="en-US"/>
         </w:rPr>
-        <w:t xml:space="preserve"> results from the response, since internally it uses this value to determine if </w:t>
-      </w:r>
-      <w:r>
-        <w:rPr>
-          <w:rFonts w:ascii="Courier New" w:hAnsi="Courier New" w:cs="Courier New"/>
-          <w:lang w:val="en-US"/>
-        </w:rPr>
-        <w:t>__next</w:t>
-      </w:r>
-      <w:r>
-        <w:rPr>
-          <w:lang w:val="en-US"/>
-        </w:rPr>
-        <w:t xml:space="preserve"> links should be generated. Since the pagination is implemented in terms of filters, the results would not be consistent across pages</w:t>
-      </w:r>
-      <w:r>
-        <w:rPr>
-          <w:lang w:val="en-US"/>
-        </w:rPr>
-        <w:t xml:space="preserve"> either</w:t>
-      </w:r>
-      <w:r>
-        <w:rPr>
-          <w:lang w:val="en-US"/>
-        </w:rPr>
-        <w:t>.</w:t>
+        <w:t xml:space="preserve"> service, even though these changes are not exposed beyond the XSJS wrapper service. This cannot be easily addressed due to the format restrictions outlined above.</w:t>
       </w:r>
     </w:p>
     <w:p>
@@ -1485,21 +1676,99 @@
         <w:rPr>
           <w:lang w:val="en-US"/>
         </w:rPr>
-        <w:t>Deviations from Metadata Document</w:t>
-      </w:r>
-    </w:p>
-    <w:p>
-      <w:pPr>
-        <w:pStyle w:val="NoSpacing"/>
-        <w:rPr>
-          <w:lang w:val="en-US"/>
-        </w:rPr>
-      </w:pPr>
-      <w:r>
-        <w:rPr>
-          <w:lang w:val="en-US"/>
-        </w:rPr>
-        <w:t xml:space="preserve">In the current implementation the metadata document will reflect the changes made to the wrapped </w:t>
+        <w:t>Preferences</w:t>
+      </w:r>
+    </w:p>
+    <w:p>
+      <w:pPr>
+        <w:pStyle w:val="NoSpacing"/>
+        <w:rPr>
+          <w:lang w:val="en-US"/>
+        </w:rPr>
+      </w:pPr>
+      <w:r>
+        <w:rPr>
+          <w:lang w:val="en-US"/>
+        </w:rPr>
+        <w:t>The current i</w:t>
+      </w:r>
+      <w:r>
+        <w:rPr>
+          <w:lang w:val="en-US"/>
+        </w:rPr>
+        <w:t>mplementation does not support preferences</w:t>
+      </w:r>
+      <w:r>
+        <w:rPr>
+          <w:lang w:val="en-US"/>
+        </w:rPr>
+        <w:t xml:space="preserve"> as per the OData V4 specification</w:t>
+      </w:r>
+      <w:r>
+        <w:rPr>
+          <w:lang w:val="en-US"/>
+        </w:rPr>
+        <w:t>. That means that the skip token wrapper will always use the server-side configuration for the pagination, and that the delta token wrapper will always send delta links, even If not requested by the client. In practice this should</w:t>
+      </w:r>
+      <w:r>
+        <w:rPr>
+          <w:lang w:val="en-US"/>
+        </w:rPr>
+        <w:t xml:space="preserve"> not </w:t>
+      </w:r>
+      <w:r>
+        <w:rPr>
+          <w:lang w:val="en-US"/>
+        </w:rPr>
+        <w:t xml:space="preserve">negatively </w:t>
+      </w:r>
+      <w:r>
+        <w:rPr>
+          <w:lang w:val="en-US"/>
+        </w:rPr>
+        <w:t>impact</w:t>
+      </w:r>
+      <w:r>
+        <w:rPr>
+          <w:lang w:val="en-US"/>
+        </w:rPr>
+        <w:t xml:space="preserve"> client applications.</w:t>
+      </w:r>
+    </w:p>
+    <w:p>
+      <w:pPr>
+        <w:pStyle w:val="NoSpacing"/>
+        <w:rPr>
+          <w:lang w:val="en-US"/>
+        </w:rPr>
+      </w:pPr>
+    </w:p>
+    <w:p>
+      <w:pPr>
+        <w:pStyle w:val="Heading2"/>
+        <w:rPr>
+          <w:lang w:val="en-US"/>
+        </w:rPr>
+      </w:pPr>
+      <w:r>
+        <w:rPr>
+          <w:lang w:val="en-US"/>
+        </w:rPr>
+        <w:t>Reserved Property Names</w:t>
+      </w:r>
+    </w:p>
+    <w:p>
+      <w:pPr>
+        <w:pStyle w:val="NoSpacing"/>
+        <w:rPr>
+          <w:lang w:val="en-US"/>
+        </w:rPr>
+      </w:pPr>
+      <w:r>
+        <w:rPr>
+          <w:lang w:val="en-US"/>
+        </w:rPr>
+        <w:t xml:space="preserve">In order for delta query support to function, designated fields containing a last-modified timestamp and an entity deletion flag need to be exposed by the </w:t>
       </w:r>
       <w:proofErr w:type="spellStart"/>
       <w:r>
@@ -1513,7 +1782,56 @@
         <w:rPr>
           <w:lang w:val="en-US"/>
         </w:rPr>
-        <w:t xml:space="preserve"> service, even though these changes are not exposed beyond the XSJS wrapper service. This cannot be easily addressed due to the format restrictions outlined above.</w:t>
+        <w:t xml:space="preserve"> service . While the names are configurable, they must be unique, since the wrapping service is deep-inspecting the </w:t>
+      </w:r>
+      <w:proofErr w:type="spellStart"/>
+      <w:r>
+        <w:rPr>
+          <w:lang w:val="en-US"/>
+        </w:rPr>
+        <w:t>XSOData</w:t>
+      </w:r>
+      <w:proofErr w:type="spellEnd"/>
+      <w:r>
+        <w:rPr>
+          <w:lang w:val="en-US"/>
+        </w:rPr>
+        <w:t xml:space="preserve"> response, removing those fields from the final response.</w:t>
+      </w:r>
+      <w:r>
+        <w:rPr>
+          <w:lang w:val="en-US"/>
+        </w:rPr>
+        <w:t xml:space="preserve"> Should there be a name clash, then additional properties might accidentally be stripped from the response.</w:t>
+      </w:r>
+    </w:p>
+    <w:p>
+      <w:pPr>
+        <w:pStyle w:val="NoSpacing"/>
+        <w:rPr>
+          <w:lang w:val="en-US"/>
+        </w:rPr>
+      </w:pPr>
+      <w:r>
+        <w:rPr>
+          <w:lang w:val="en-US"/>
+        </w:rPr>
+        <w:t xml:space="preserve">In addition, it is recommended to avoid naming properties </w:t>
+      </w:r>
+      <w:proofErr w:type="spellStart"/>
+      <w:r>
+        <w:rPr>
+          <w:rFonts w:ascii="Courier New" w:hAnsi="Courier New" w:cs="Courier New"/>
+          <w:lang w:val="en-US"/>
+        </w:rPr>
+        <w:t>uri</w:t>
+      </w:r>
+      <w:proofErr w:type="spellEnd"/>
+      <w:r>
+        <w:rPr>
+          <w:lang w:val="en-US"/>
+        </w:rPr>
+        <w:t xml:space="preserve"> (lower-case specifically), since this is commonly used in metadata and links and is subject to URL rewriting.</w:t>
       </w:r>
     </w:p>
     <w:p>
@@ -1535,63 +1853,45 @@
         <w:rPr>
           <w:lang w:val="en-US"/>
         </w:rPr>
-        <w:t>Preferences</w:t>
-      </w:r>
-    </w:p>
-    <w:p>
-      <w:pPr>
-        <w:pStyle w:val="NoSpacing"/>
-        <w:rPr>
-          <w:lang w:val="en-US"/>
-        </w:rPr>
-      </w:pPr>
-      <w:r>
-        <w:rPr>
-          <w:lang w:val="en-US"/>
-        </w:rPr>
-        <w:t>The current i</w:t>
-      </w:r>
-      <w:r>
-        <w:rPr>
-          <w:lang w:val="en-US"/>
-        </w:rPr>
-        <w:t>mplementation does not support preferences</w:t>
-      </w:r>
-      <w:r>
-        <w:rPr>
-          <w:lang w:val="en-US"/>
-        </w:rPr>
-        <w:t xml:space="preserve"> as per the OData V4 specification</w:t>
-      </w:r>
-      <w:r>
-        <w:rPr>
-          <w:lang w:val="en-US"/>
-        </w:rPr>
-        <w:t>. That means that the skip token wrapper will always use the server-side configuration for the pagination, and that the delta token wrapper will always send delta links, even If not requested by the client. In practice this should</w:t>
-      </w:r>
-      <w:r>
-        <w:rPr>
-          <w:lang w:val="en-US"/>
-        </w:rPr>
-        <w:t xml:space="preserve"> not </w:t>
-      </w:r>
-      <w:r>
-        <w:rPr>
-          <w:lang w:val="en-US"/>
-        </w:rPr>
-        <w:t xml:space="preserve">negatively </w:t>
-      </w:r>
-      <w:r>
-        <w:rPr>
-          <w:lang w:val="en-US"/>
-        </w:rPr>
-        <w:t>impact</w:t>
-      </w:r>
-      <w:r>
-        <w:rPr>
-          <w:lang w:val="en-US"/>
-        </w:rPr>
-        <w:t xml:space="preserve"> client applications.</w:t>
+        <w:t>Removing</w:t>
+      </w:r>
+      <w:r>
+        <w:rPr>
+          <w:lang w:val="en-US"/>
+        </w:rPr>
+        <w:t xml:space="preserve"> Tombstones</w:t>
+      </w:r>
+    </w:p>
+    <w:p>
+      <w:pPr>
+        <w:pStyle w:val="NoSpacing"/>
+        <w:rPr>
+          <w:lang w:val="en-US"/>
+        </w:rPr>
+      </w:pPr>
+      <w:r>
+        <w:rPr>
+          <w:lang w:val="en-US"/>
+        </w:rPr>
+        <w:t xml:space="preserve">Over time, the shadow table may accumulate </w:t>
+      </w:r>
+      <w:r>
+        <w:rPr>
+          <w:lang w:val="en-US"/>
+        </w:rPr>
+        <w:t xml:space="preserve">a large number of tombstones, i.e. entries referring to deleted entries. It is recommended that a policy is implemented in order to keep this number rather small. For instance, client applications could be forced to perform a full re-sync after one month of not connecting, and server-side a daily XSJS cronjob could </w:t>
+      </w:r>
+      <w:r>
+        <w:rPr>
+          <w:lang w:val="en-US"/>
+        </w:rPr>
+        <w:t>be used to remove</w:t>
+      </w:r>
+      <w:r>
+        <w:rPr>
+          <w:lang w:val="en-US"/>
+        </w:rPr>
+        <w:t xml:space="preserve"> entries older than a month.</w:t>
       </w:r>
     </w:p>
     <w:p>
@@ -1613,84 +1913,48 @@
         <w:rPr>
           <w:lang w:val="en-US"/>
         </w:rPr>
-        <w:t>Reserved Property Names</w:t>
-      </w:r>
-    </w:p>
-    <w:p>
-      <w:pPr>
-        <w:pStyle w:val="NoSpacing"/>
-        <w:rPr>
-          <w:lang w:val="en-US"/>
-        </w:rPr>
-      </w:pPr>
-      <w:r>
-        <w:rPr>
-          <w:lang w:val="en-US"/>
-        </w:rPr>
-        <w:t xml:space="preserve">In order for delta query support to function, designated fields containing a last-modified timestamp and an entity deletion flag need to be exposed by the </w:t>
-      </w:r>
+        <w:t>Key Property Types</w:t>
+      </w:r>
+    </w:p>
+    <w:p>
+      <w:pPr>
+        <w:pStyle w:val="NoSpacing"/>
+        <w:rPr>
+          <w:lang w:val="en-US"/>
+        </w:rPr>
+      </w:pPr>
       <w:proofErr w:type="spellStart"/>
       <w:r>
         <w:rPr>
-          <w:lang w:val="en-US"/>
-        </w:rPr>
-        <w:t>XSOData</w:t>
+          <w:rFonts w:ascii="Courier New" w:hAnsi="Courier New" w:cs="Courier New"/>
+          <w:lang w:val="en-US"/>
+        </w:rPr>
+        <w:t>Edm.Binary</w:t>
       </w:r>
       <w:proofErr w:type="spellEnd"/>
       <w:r>
         <w:rPr>
           <w:lang w:val="en-US"/>
         </w:rPr>
-        <w:t xml:space="preserve"> service . While the names are configurable, they must be unique, since the wrapping service is deep-inspecting the </w:t>
-      </w:r>
-      <w:proofErr w:type="spellStart"/>
-      <w:r>
-        <w:rPr>
-          <w:lang w:val="en-US"/>
-        </w:rPr>
-        <w:t>XSOData</w:t>
-      </w:r>
-      <w:proofErr w:type="spellEnd"/>
-      <w:r>
-        <w:rPr>
-          <w:lang w:val="en-US"/>
-        </w:rPr>
-        <w:t xml:space="preserve"> response, removing those fields from the final response.</w:t>
-      </w:r>
-      <w:r>
-        <w:rPr>
-          <w:lang w:val="en-US"/>
-        </w:rPr>
-        <w:t xml:space="preserve"> Should there be a name clash, then additional properties might accidentally be stripped from the response.</w:t>
-      </w:r>
-    </w:p>
-    <w:p>
-      <w:pPr>
-        <w:pStyle w:val="NoSpacing"/>
-        <w:rPr>
-          <w:lang w:val="en-US"/>
-        </w:rPr>
-      </w:pPr>
-      <w:r>
-        <w:rPr>
-          <w:lang w:val="en-US"/>
-        </w:rPr>
-        <w:t xml:space="preserve">In addition, it is recommended to avoid naming properties </w:t>
-      </w:r>
-      <w:proofErr w:type="spellStart"/>
-      <w:r>
-        <w:rPr>
-          <w:rFonts w:ascii="Courier New" w:hAnsi="Courier New" w:cs="Courier New"/>
-          <w:lang w:val="en-US"/>
-        </w:rPr>
-        <w:t>uri</w:t>
-      </w:r>
-      <w:proofErr w:type="spellEnd"/>
-      <w:r>
-        <w:rPr>
-          <w:lang w:val="en-US"/>
-        </w:rPr>
-        <w:t xml:space="preserve"> (lower-case specifically), since this is commonly used in metadata and links and is subject to URL rewriting.</w:t>
+        <w:t xml:space="preserve"> key property types are not supported by the wrapper</w:t>
+      </w:r>
+      <w:r>
+        <w:rPr>
+          <w:lang w:val="en-US"/>
+        </w:rPr>
+        <w:t xml:space="preserve"> library</w:t>
+      </w:r>
+      <w:r>
+        <w:rPr>
+          <w:lang w:val="en-US"/>
+        </w:rPr>
+        <w:t xml:space="preserve"> due to the missing Base64-Codec in HANA XS.</w:t>
+      </w:r>
+      <w:r>
+        <w:rPr>
+          <w:lang w:val="en-US"/>
+        </w:rPr>
+        <w:t xml:space="preserve"> This limitation only applies to server-driven pagination.</w:t>
       </w:r>
     </w:p>
     <w:p>
@@ -1712,129 +1976,7 @@
         <w:rPr>
           <w:lang w:val="en-US"/>
         </w:rPr>
-        <w:t>Removing</w:t>
-      </w:r>
-      <w:r>
-        <w:rPr>
-          <w:lang w:val="en-US"/>
-        </w:rPr>
-        <w:t xml:space="preserve"> Tombstones</w:t>
-      </w:r>
-    </w:p>
-    <w:p>
-      <w:pPr>
-        <w:pStyle w:val="NoSpacing"/>
-        <w:rPr>
-          <w:lang w:val="en-US"/>
-        </w:rPr>
-      </w:pPr>
-      <w:r>
-        <w:rPr>
-          <w:lang w:val="en-US"/>
-        </w:rPr>
-        <w:t xml:space="preserve">Over time, the shadow table may accumulate </w:t>
-      </w:r>
-      <w:r>
-        <w:rPr>
-          <w:lang w:val="en-US"/>
-        </w:rPr>
-        <w:t xml:space="preserve">a large number of tombstones, i.e. entries referring to deleted entries. It is recommended that a policy is implemented in order to keep this number rather small. For instance, client applications could be forced to perform a full re-sync after one month of not connecting, and server-side a daily XSJS cronjob could </w:t>
-      </w:r>
-      <w:r>
-        <w:rPr>
-          <w:lang w:val="en-US"/>
-        </w:rPr>
-        <w:t>be used to remove</w:t>
-      </w:r>
-      <w:r>
-        <w:rPr>
-          <w:lang w:val="en-US"/>
-        </w:rPr>
-        <w:t xml:space="preserve"> entries older than a month.</w:t>
-      </w:r>
-    </w:p>
-    <w:p>
-      <w:pPr>
-        <w:pStyle w:val="NoSpacing"/>
-        <w:rPr>
-          <w:lang w:val="en-US"/>
-        </w:rPr>
-      </w:pPr>
-    </w:p>
-    <w:p>
-      <w:pPr>
-        <w:pStyle w:val="Heading2"/>
-        <w:rPr>
-          <w:lang w:val="en-US"/>
-        </w:rPr>
-      </w:pPr>
-      <w:r>
-        <w:rPr>
-          <w:lang w:val="en-US"/>
-        </w:rPr>
-        <w:t>Key Property Types</w:t>
-      </w:r>
-    </w:p>
-    <w:p>
-      <w:pPr>
-        <w:pStyle w:val="NoSpacing"/>
-        <w:rPr>
-          <w:lang w:val="en-US"/>
-        </w:rPr>
-      </w:pPr>
-      <w:proofErr w:type="spellStart"/>
-      <w:r>
-        <w:rPr>
-          <w:rFonts w:ascii="Courier New" w:hAnsi="Courier New" w:cs="Courier New"/>
-          <w:lang w:val="en-US"/>
-        </w:rPr>
-        <w:t>Edm.Binary</w:t>
-      </w:r>
-      <w:proofErr w:type="spellEnd"/>
-      <w:r>
-        <w:rPr>
-          <w:lang w:val="en-US"/>
-        </w:rPr>
-        <w:t xml:space="preserve"> key property types are not supported by the wrapper</w:t>
-      </w:r>
-      <w:r>
-        <w:rPr>
-          <w:lang w:val="en-US"/>
-        </w:rPr>
-        <w:t xml:space="preserve"> library</w:t>
-      </w:r>
-      <w:r>
-        <w:rPr>
-          <w:lang w:val="en-US"/>
-        </w:rPr>
-        <w:t xml:space="preserve"> due to the missing Base64-Codec in HANA XS.</w:t>
-      </w:r>
-      <w:r>
-        <w:rPr>
-          <w:lang w:val="en-US"/>
-        </w:rPr>
-        <w:t xml:space="preserve"> This limitation only applies to server-driven pagination.</w:t>
-      </w:r>
-    </w:p>
-    <w:p>
-      <w:pPr>
-        <w:pStyle w:val="NoSpacing"/>
-        <w:rPr>
-          <w:lang w:val="en-US"/>
-        </w:rPr>
-      </w:pPr>
-    </w:p>
-    <w:p>
-      <w:pPr>
-        <w:pStyle w:val="Heading2"/>
-        <w:rPr>
-          <w:lang w:val="en-US"/>
-        </w:rPr>
-      </w:pPr>
-      <w:r>
-        <w:rPr>
-          <w:lang w:val="en-US"/>
-        </w:rPr>
+        <w:lastRenderedPageBreak/>
         <w:t>MERGE and PATCH</w:t>
       </w:r>
     </w:p>
@@ -2017,8 +2159,6 @@
         </w:rPr>
         <w:t>As of version 1.2.0, it is possible to enforce the maximum content length that the server should return (UTF-8, before compression). See the Configuration section for a description of the setting. Please note that this setting is currently only supported in non-batch-requests.</w:t>
       </w:r>
-      <w:bookmarkStart w:id="0" w:name="_GoBack"/>
-      <w:bookmarkEnd w:id="0"/>
     </w:p>
     <w:p>
       <w:pPr>
@@ -2466,6 +2606,13 @@
       </w:r>
       <w:r>
         <w:rPr>
+          <w:rFonts w:ascii="Courier New" w:hAnsi="Courier New" w:cs="Courier New"/>
+          <w:lang w:val="en-US"/>
+        </w:rPr>
+        <w:t>.db</w:t>
+      </w:r>
+      <w:r>
+        <w:rPr>
           <w:lang w:val="en-US"/>
         </w:rPr>
         <w:t xml:space="preserve"> package, in your HANA XS Admin cockpit (</w:t>
@@ -2516,6 +2663,13 @@
           <w:lang w:val="en-US"/>
         </w:rPr>
         <w:t>sap.odata.util</w:t>
+      </w:r>
+      <w:r>
+        <w:rPr>
+          <w:rFonts w:ascii="Courier New" w:hAnsi="Courier New" w:cs="Courier New"/>
+          <w:lang w:val="en-US"/>
+        </w:rPr>
+        <w:t>.lib.db</w:t>
       </w:r>
       <w:proofErr w:type="spellEnd"/>
       <w:r>
@@ -4094,6 +4248,55 @@
     </w:p>
     <w:p>
       <w:pPr>
+        <w:pStyle w:val="NoSpacing"/>
+        <w:rPr>
+          <w:b/>
+          <w:lang w:val="en-US"/>
+        </w:rPr>
+      </w:pPr>
+      <w:r>
+        <w:rPr>
+          <w:b/>
+          <w:lang w:val="en-US"/>
+        </w:rPr>
+        <w:t xml:space="preserve">Note that the timestamp column must be in UTC so it can be correctly compared with </w:t>
+      </w:r>
+      <w:proofErr w:type="gramStart"/>
+      <w:r>
+        <w:rPr>
+          <w:b/>
+          <w:lang w:val="en-US"/>
+        </w:rPr>
+        <w:t>the !</w:t>
+      </w:r>
+      <w:proofErr w:type="spellStart"/>
+      <w:r>
+        <w:rPr>
+          <w:b/>
+          <w:lang w:val="en-US"/>
+        </w:rPr>
+        <w:t>deltatoken</w:t>
+      </w:r>
+      <w:proofErr w:type="spellEnd"/>
+      <w:proofErr w:type="gramEnd"/>
+      <w:r>
+        <w:rPr>
+          <w:b/>
+          <w:lang w:val="en-US"/>
+        </w:rPr>
+        <w:t xml:space="preserve"> in the delta link.</w:t>
+      </w:r>
+    </w:p>
+    <w:p>
+      <w:pPr>
+        <w:pStyle w:val="NoSpacing"/>
+        <w:rPr>
+          <w:lang w:val="en-US"/>
+        </w:rPr>
+      </w:pPr>
+    </w:p>
+    <w:p>
+      <w:pPr>
         <w:pStyle w:val="Heading3"/>
         <w:rPr>
           <w:lang w:val="en-US"/>
@@ -4171,6 +4374,7 @@
         <w:rPr>
           <w:lang w:val="en-US"/>
         </w:rPr>
+        <w:lastRenderedPageBreak/>
         <w:br w:type="page"/>
       </w:r>
     </w:p>
@@ -18429,7 +18633,9 @@
       <w:r>
         <w:rPr>
           <w:rFonts w:ascii="Courier New" w:hAnsi="Courier New" w:cs="Courier New"/>
-          <w:color w:val="000000"/>
+          <w:b/>
+          <w:bCs/>
+          <w:color w:val="7F0055"/>
           <w:sz w:val="20"/>
           <w:szCs w:val="20"/>
           <w:lang w:val="en-US"/>
@@ -18440,14 +18646,90 @@
       <w:r>
         <w:rPr>
           <w:rFonts w:ascii="Courier New" w:hAnsi="Courier New" w:cs="Courier New"/>
-          <w:color w:val="000000"/>
-          <w:sz w:val="20"/>
-          <w:szCs w:val="20"/>
-          <w:lang w:val="en-US"/>
-        </w:rPr>
-        <w:t>LOCALTOUTC(</w:t>
+          <w:b/>
+          <w:bCs/>
+          <w:color w:val="7F0055"/>
+          <w:sz w:val="20"/>
+          <w:szCs w:val="20"/>
+          <w:lang w:val="en-US"/>
+        </w:rPr>
+        <w:t>IFNULL</w:t>
+      </w:r>
+      <w:r>
+        <w:rPr>
+          <w:rFonts w:ascii="Courier New" w:hAnsi="Courier New" w:cs="Courier New"/>
+          <w:color w:val="000000"/>
+          <w:sz w:val="20"/>
+          <w:szCs w:val="20"/>
+          <w:lang w:val="en-US"/>
+        </w:rPr>
+        <w:t xml:space="preserve">( </w:t>
+      </w:r>
+      <w:r>
+        <w:rPr>
+          <w:rFonts w:ascii="Courier New" w:hAnsi="Courier New" w:cs="Courier New"/>
+          <w:b/>
+          <w:bCs/>
+          <w:color w:val="7F0055"/>
+          <w:sz w:val="20"/>
+          <w:szCs w:val="20"/>
+          <w:lang w:val="en-US"/>
+        </w:rPr>
+        <w:t>MAX</w:t>
       </w:r>
       <w:proofErr w:type="gramEnd"/>
+      <w:r>
+        <w:rPr>
+          <w:rFonts w:ascii="Courier New" w:hAnsi="Courier New" w:cs="Courier New"/>
+          <w:color w:val="000000"/>
+          <w:sz w:val="20"/>
+          <w:szCs w:val="20"/>
+          <w:lang w:val="en-US"/>
+        </w:rPr>
+        <w:t>(START_TIME), NOW()</w:t>
+      </w:r>
+      <w:r>
+        <w:rPr>
+          <w:rFonts w:ascii="Courier New" w:hAnsi="Courier New" w:cs="Courier New"/>
+          <w:color w:val="000000"/>
+          <w:sz w:val="20"/>
+          <w:szCs w:val="20"/>
+          <w:lang w:val="en-US"/>
+        </w:rPr>
+        <w:t xml:space="preserve"> </w:t>
+      </w:r>
+      <w:r>
+        <w:rPr>
+          <w:rFonts w:ascii="Courier New" w:hAnsi="Courier New" w:cs="Courier New"/>
+          <w:color w:val="000000"/>
+          <w:sz w:val="20"/>
+          <w:szCs w:val="20"/>
+          <w:lang w:val="en-US"/>
+        </w:rPr>
+        <w:t xml:space="preserve">) </w:t>
+      </w:r>
+      <w:r>
+        <w:rPr>
+          <w:rFonts w:ascii="Courier New" w:hAnsi="Courier New" w:cs="Courier New"/>
+          <w:b/>
+          <w:bCs/>
+          <w:color w:val="7F0055"/>
+          <w:sz w:val="20"/>
+          <w:szCs w:val="20"/>
+          <w:lang w:val="en-US"/>
+        </w:rPr>
+        <w:t>AS</w:t>
+      </w:r>
+      <w:r>
+        <w:rPr>
+          <w:rFonts w:ascii="Courier New" w:hAnsi="Courier New" w:cs="Courier New"/>
+          <w:color w:val="000000"/>
+          <w:sz w:val="20"/>
+          <w:szCs w:val="20"/>
+          <w:lang w:val="en-US"/>
+        </w:rPr>
+        <w:t xml:space="preserve"> DELTATOKEN</w:t>
+      </w:r>
     </w:p>
     <w:p>
       <w:pPr>
@@ -18472,333 +18754,6 @@
           <w:szCs w:val="20"/>
           <w:lang w:val="en-US"/>
         </w:rPr>
-        <w:t xml:space="preserve">    </w:t>
-      </w:r>
-      <w:proofErr w:type="gramStart"/>
-      <w:r>
-        <w:rPr>
-          <w:rFonts w:ascii="Courier New" w:hAnsi="Courier New" w:cs="Courier New"/>
-          <w:b/>
-          <w:bCs/>
-          <w:color w:val="7F0055"/>
-          <w:sz w:val="20"/>
-          <w:szCs w:val="20"/>
-          <w:lang w:val="en-US"/>
-        </w:rPr>
-        <w:t>IFNULL</w:t>
-      </w:r>
-      <w:r>
-        <w:rPr>
-          <w:rFonts w:ascii="Courier New" w:hAnsi="Courier New" w:cs="Courier New"/>
-          <w:color w:val="000000"/>
-          <w:sz w:val="20"/>
-          <w:szCs w:val="20"/>
-          <w:lang w:val="en-US"/>
-        </w:rPr>
-        <w:t xml:space="preserve">( </w:t>
-      </w:r>
-      <w:r>
-        <w:rPr>
-          <w:rFonts w:ascii="Courier New" w:hAnsi="Courier New" w:cs="Courier New"/>
-          <w:b/>
-          <w:bCs/>
-          <w:color w:val="7F0055"/>
-          <w:sz w:val="20"/>
-          <w:szCs w:val="20"/>
-          <w:lang w:val="en-US"/>
-        </w:rPr>
-        <w:t>MAX</w:t>
-      </w:r>
-      <w:proofErr w:type="gramEnd"/>
-      <w:r>
-        <w:rPr>
-          <w:rFonts w:ascii="Courier New" w:hAnsi="Courier New" w:cs="Courier New"/>
-          <w:color w:val="000000"/>
-          <w:sz w:val="20"/>
-          <w:szCs w:val="20"/>
-          <w:lang w:val="en-US"/>
-        </w:rPr>
-        <w:t>(START_TIME), NOW() ),</w:t>
-      </w:r>
-    </w:p>
-    <w:p>
-      <w:pPr>
-        <w:autoSpaceDE w:val="0"/>
-        <w:autoSpaceDN w:val="0"/>
-        <w:adjustRightInd w:val="0"/>
-        <w:spacing w:after="0" w:line="240" w:lineRule="auto"/>
-        <w:rPr>
-          <w:rFonts w:ascii="Courier New" w:hAnsi="Courier New" w:cs="Courier New"/>
-          <w:color w:val="000000"/>
-          <w:sz w:val="20"/>
-          <w:szCs w:val="20"/>
-          <w:lang w:val="en-US"/>
-        </w:rPr>
-      </w:pPr>
-      <w:r>
-        <w:rPr>
-          <w:rFonts w:ascii="Courier New" w:hAnsi="Courier New" w:cs="Courier New"/>
-          <w:color w:val="000000"/>
-          <w:sz w:val="20"/>
-          <w:szCs w:val="20"/>
-          <w:lang w:val="en-US"/>
-        </w:rPr>
-        <w:t xml:space="preserve">    </w:t>
-      </w:r>
-      <w:r>
-        <w:rPr>
-          <w:rFonts w:ascii="Courier New" w:hAnsi="Courier New" w:cs="Courier New"/>
-          <w:color w:val="000000"/>
-          <w:sz w:val="20"/>
-          <w:szCs w:val="20"/>
-          <w:lang w:val="en-US"/>
-        </w:rPr>
-        <w:t>(</w:t>
-      </w:r>
-      <w:r>
-        <w:rPr>
-          <w:rFonts w:ascii="Courier New" w:hAnsi="Courier New" w:cs="Courier New"/>
-          <w:b/>
-          <w:bCs/>
-          <w:color w:val="7F0055"/>
-          <w:sz w:val="20"/>
-          <w:szCs w:val="20"/>
-          <w:lang w:val="en-US"/>
-        </w:rPr>
-        <w:t>SELECT</w:t>
-      </w:r>
-      <w:r>
-        <w:rPr>
-          <w:rFonts w:ascii="Courier New" w:hAnsi="Courier New" w:cs="Courier New"/>
-          <w:color w:val="000000"/>
-          <w:sz w:val="20"/>
-          <w:szCs w:val="20"/>
-          <w:lang w:val="en-US"/>
-        </w:rPr>
-        <w:t xml:space="preserve"> </w:t>
-      </w:r>
-      <w:r>
-        <w:rPr>
-          <w:rFonts w:ascii="Courier New" w:hAnsi="Courier New" w:cs="Courier New"/>
-          <w:b/>
-          <w:bCs/>
-          <w:color w:val="7F0055"/>
-          <w:sz w:val="20"/>
-          <w:szCs w:val="20"/>
-          <w:lang w:val="en-US"/>
-        </w:rPr>
-        <w:t>VALUE</w:t>
-      </w:r>
-      <w:r>
-        <w:rPr>
-          <w:rFonts w:ascii="Courier New" w:hAnsi="Courier New" w:cs="Courier New"/>
-          <w:color w:val="000000"/>
-          <w:sz w:val="20"/>
-          <w:szCs w:val="20"/>
-          <w:lang w:val="en-US"/>
-        </w:rPr>
-        <w:t xml:space="preserve"> </w:t>
-      </w:r>
-      <w:r>
-        <w:rPr>
-          <w:rFonts w:ascii="Courier New" w:hAnsi="Courier New" w:cs="Courier New"/>
-          <w:b/>
-          <w:bCs/>
-          <w:color w:val="7F0055"/>
-          <w:sz w:val="20"/>
-          <w:szCs w:val="20"/>
-          <w:lang w:val="en-US"/>
-        </w:rPr>
-        <w:t>FROM</w:t>
-      </w:r>
-      <w:r>
-        <w:rPr>
-          <w:rFonts w:ascii="Courier New" w:hAnsi="Courier New" w:cs="Courier New"/>
-          <w:color w:val="000000"/>
-          <w:sz w:val="20"/>
-          <w:szCs w:val="20"/>
-          <w:lang w:val="en-US"/>
-        </w:rPr>
-        <w:t xml:space="preserve"> M_HOST_INFORMATION</w:t>
-      </w:r>
-    </w:p>
-    <w:p>
-      <w:pPr>
-        <w:autoSpaceDE w:val="0"/>
-        <w:autoSpaceDN w:val="0"/>
-        <w:adjustRightInd w:val="0"/>
-        <w:spacing w:after="0" w:line="240" w:lineRule="auto"/>
-        <w:rPr>
-          <w:rFonts w:ascii="Courier New" w:hAnsi="Courier New" w:cs="Courier New"/>
-          <w:sz w:val="20"/>
-          <w:szCs w:val="20"/>
-          <w:lang w:val="en-US"/>
-        </w:rPr>
-      </w:pPr>
-      <w:r>
-        <w:rPr>
-          <w:rFonts w:ascii="Courier New" w:hAnsi="Courier New" w:cs="Courier New"/>
-          <w:color w:val="000000"/>
-          <w:sz w:val="20"/>
-          <w:szCs w:val="20"/>
-          <w:lang w:val="en-US"/>
-        </w:rPr>
-        <w:t xml:space="preserve">      </w:t>
-      </w:r>
-      <w:r>
-        <w:rPr>
-          <w:rFonts w:ascii="Courier New" w:hAnsi="Courier New" w:cs="Courier New"/>
-          <w:b/>
-          <w:bCs/>
-          <w:color w:val="7F0055"/>
-          <w:sz w:val="20"/>
-          <w:szCs w:val="20"/>
-          <w:lang w:val="en-US"/>
-        </w:rPr>
-        <w:t>WHERE UPPER</w:t>
-      </w:r>
-      <w:r>
-        <w:rPr>
-          <w:rFonts w:ascii="Courier New" w:hAnsi="Courier New" w:cs="Courier New"/>
-          <w:color w:val="000000"/>
-          <w:sz w:val="20"/>
-          <w:szCs w:val="20"/>
-          <w:lang w:val="en-US"/>
-        </w:rPr>
-        <w:t>(</w:t>
-      </w:r>
-      <w:r>
-        <w:rPr>
-          <w:rFonts w:ascii="Courier New" w:hAnsi="Courier New" w:cs="Courier New"/>
-          <w:b/>
-          <w:bCs/>
-          <w:color w:val="7F0055"/>
-          <w:sz w:val="20"/>
-          <w:szCs w:val="20"/>
-          <w:lang w:val="en-US"/>
-        </w:rPr>
-        <w:t>KEY</w:t>
-      </w:r>
-      <w:r>
-        <w:rPr>
-          <w:rFonts w:ascii="Courier New" w:hAnsi="Courier New" w:cs="Courier New"/>
-          <w:color w:val="000000"/>
-          <w:sz w:val="20"/>
-          <w:szCs w:val="20"/>
-          <w:lang w:val="en-US"/>
-        </w:rPr>
-        <w:t xml:space="preserve">) = </w:t>
-      </w:r>
-      <w:r>
-        <w:rPr>
-          <w:rFonts w:ascii="Courier New" w:hAnsi="Courier New" w:cs="Courier New"/>
-          <w:color w:val="2A00FF"/>
-          <w:sz w:val="20"/>
-          <w:szCs w:val="20"/>
-          <w:lang w:val="en-US"/>
-        </w:rPr>
-        <w:t>'TIMEZONE_NAME'</w:t>
-      </w:r>
-      <w:r>
-        <w:rPr>
-          <w:rFonts w:ascii="Courier New" w:hAnsi="Courier New" w:cs="Courier New"/>
-          <w:color w:val="000000"/>
-          <w:sz w:val="20"/>
-          <w:szCs w:val="20"/>
-          <w:lang w:val="en-US"/>
-        </w:rPr>
-        <w:t xml:space="preserve"> </w:t>
-      </w:r>
-      <w:r>
-        <w:rPr>
-          <w:rFonts w:ascii="Courier New" w:hAnsi="Courier New" w:cs="Courier New"/>
-          <w:b/>
-          <w:bCs/>
-          <w:color w:val="7F0055"/>
-          <w:sz w:val="20"/>
-          <w:szCs w:val="20"/>
-          <w:lang w:val="en-US"/>
-        </w:rPr>
-        <w:t>LIMIT</w:t>
-      </w:r>
-      <w:r>
-        <w:rPr>
-          <w:rFonts w:ascii="Courier New" w:hAnsi="Courier New" w:cs="Courier New"/>
-          <w:color w:val="000000"/>
-          <w:sz w:val="20"/>
-          <w:szCs w:val="20"/>
-          <w:lang w:val="en-US"/>
-        </w:rPr>
-        <w:t xml:space="preserve"> 1</w:t>
-      </w:r>
-      <w:proofErr w:type="gramStart"/>
-      <w:r>
-        <w:rPr>
-          <w:rFonts w:ascii="Courier New" w:hAnsi="Courier New" w:cs="Courier New"/>
-          <w:color w:val="000000"/>
-          <w:sz w:val="20"/>
-          <w:szCs w:val="20"/>
-          <w:lang w:val="en-US"/>
-        </w:rPr>
-        <w:t>) )</w:t>
-      </w:r>
-      <w:proofErr w:type="gramEnd"/>
-      <w:r>
-        <w:rPr>
-          <w:rFonts w:ascii="Courier New" w:hAnsi="Courier New" w:cs="Courier New"/>
-          <w:color w:val="000000"/>
-          <w:sz w:val="20"/>
-          <w:szCs w:val="20"/>
-          <w:lang w:val="en-US"/>
-        </w:rPr>
-        <w:t xml:space="preserve"> </w:t>
-      </w:r>
-      <w:r>
-        <w:rPr>
-          <w:rFonts w:ascii="Courier New" w:hAnsi="Courier New" w:cs="Courier New"/>
-          <w:b/>
-          <w:bCs/>
-          <w:color w:val="7F0055"/>
-          <w:sz w:val="20"/>
-          <w:szCs w:val="20"/>
-          <w:lang w:val="en-US"/>
-        </w:rPr>
-        <w:t>AS</w:t>
-      </w:r>
-      <w:r>
-        <w:rPr>
-          <w:rFonts w:ascii="Courier New" w:hAnsi="Courier New" w:cs="Courier New"/>
-          <w:color w:val="000000"/>
-          <w:sz w:val="20"/>
-          <w:szCs w:val="20"/>
-          <w:lang w:val="en-US"/>
-        </w:rPr>
-        <w:t xml:space="preserve"> DELTATOKEN</w:t>
-      </w:r>
-    </w:p>
-    <w:p>
-      <w:pPr>
-        <w:autoSpaceDE w:val="0"/>
-        <w:autoSpaceDN w:val="0"/>
-        <w:adjustRightInd w:val="0"/>
-        <w:spacing w:after="0" w:line="240" w:lineRule="auto"/>
-        <w:rPr>
-          <w:rFonts w:ascii="Courier New" w:hAnsi="Courier New" w:cs="Courier New"/>
-          <w:sz w:val="20"/>
-          <w:szCs w:val="20"/>
-          <w:lang w:val="en-US"/>
-        </w:rPr>
-      </w:pPr>
-      <w:r>
-        <w:rPr>
-          <w:rFonts w:ascii="Courier New" w:hAnsi="Courier New" w:cs="Courier New"/>
-          <w:b/>
-          <w:bCs/>
-          <w:color w:val="7F0055"/>
-          <w:sz w:val="20"/>
-          <w:szCs w:val="20"/>
-          <w:lang w:val="en-US"/>
-        </w:rPr>
         <w:t xml:space="preserve">  FROM</w:t>
       </w:r>
       <w:r>
@@ -19101,16 +19056,42 @@
         <w:rPr>
           <w:lang w:val="en-US"/>
         </w:rPr>
-        <w:t>The order in which the decorators are applied is irrelevant, since both interactions depend solely on the request parameters, not on the presence of either of the wrappers.</w:t>
-      </w:r>
-    </w:p>
-    <w:p>
-      <w:pPr>
-        <w:pStyle w:val="NoSpacing"/>
-        <w:rPr>
-          <w:lang w:val="en-US"/>
-        </w:rPr>
-      </w:pPr>
+        <w:t xml:space="preserve">If both </w:t>
+      </w:r>
+      <w:proofErr w:type="spellStart"/>
+      <w:r>
+        <w:rPr>
+          <w:lang w:val="en-US"/>
+        </w:rPr>
+        <w:t>skipToken</w:t>
+      </w:r>
+      <w:proofErr w:type="spellEnd"/>
+      <w:r>
+        <w:rPr>
+          <w:lang w:val="en-US"/>
+        </w:rPr>
+        <w:t xml:space="preserve"> and delta decorators are used, then the </w:t>
+      </w:r>
+      <w:proofErr w:type="spellStart"/>
+      <w:r>
+        <w:rPr>
+          <w:lang w:val="en-US"/>
+        </w:rPr>
+        <w:t>skipToken</w:t>
+      </w:r>
+      <w:proofErr w:type="spellEnd"/>
+      <w:r>
+        <w:rPr>
+          <w:lang w:val="en-US"/>
+        </w:rPr>
+        <w:t xml:space="preserve"> decorator should be applied first so the </w:t>
+      </w:r>
+      <w:r>
+        <w:rPr>
+          <w:lang w:val="en-US"/>
+        </w:rPr>
+        <w:t xml:space="preserve">delta code can determine if its processing the final page. </w:t>
+      </w:r>
     </w:p>
     <w:p>
       <w:pPr>
@@ -19129,7 +19110,15 @@
         <w:rPr>
           <w:lang w:val="en-US"/>
         </w:rPr>
-        <w:t>“Get Buyers Delta (page 2)” sample query</w:t>
+        <w:t>“Get Buyers Delta (page 2)” sample que</w:t>
+      </w:r>
+      <w:bookmarkStart w:id="0" w:name="_GoBack"/>
+      <w:bookmarkEnd w:id="0"/>
+      <w:r>
+        <w:rPr>
+          <w:lang w:val="en-US"/>
+        </w:rPr>
+        <w:t>ry</w:t>
       </w:r>
       <w:r>
         <w:rPr>
@@ -19169,7 +19158,7 @@
 </file>
 
 <file path=word/numbering.xml><?xml version="1.0" encoding="utf-8"?>
-<w:numbering xmlns:wpc="http://schemas.microsoft.com/office/word/2010/wordprocessingCanvas" xmlns:cx="http://schemas.microsoft.com/office/drawing/2014/chartex" xmlns:cx1="http://schemas.microsoft.com/office/drawing/2015/9/8/chartex" xmlns:cx2="http://schemas.microsoft.com/office/drawing/2015/10/21/chartex" xmlns:cx3="http://schemas.microsoft.com/office/drawing/2016/5/9/chartex" xmlns:cx4="http://schemas.microsoft.com/office/drawing/2016/5/10/chartex" xmlns:cx5="http://schemas.microsoft.com/office/drawing/2016/5/11/chartex" xmlns:mc="http://schemas.openxmlformats.org/markup-compatibility/2006" xmlns:o="urn:schemas-microsoft-com:office:office" xmlns:r="http://schemas.openxmlformats.org/officeDocument/2006/relationships" xmlns:m="http://schemas.openxmlformats.org/officeDocument/2006/math" xmlns:v="urn:schemas-microsoft-com:vml" xmlns:wp14="http://schemas.microsoft.com/office/word/2010/wordprocessingDrawing" xmlns:wp="http://schemas.openxmlformats.org/drawingml/2006/wordprocessingDrawing" xmlns:w10="urn:schemas-microsoft-com:office:word" xmlns:w="http://schemas.openxmlformats.org/wordprocessingml/2006/main" xmlns:w14="http://schemas.microsoft.com/office/word/2010/wordml" xmlns:w15="http://schemas.microsoft.com/office/word/2012/wordml" xmlns:w16se="http://schemas.microsoft.com/office/word/2015/wordml/symex" xmlns:wpg="http://schemas.microsoft.com/office/word/2010/wordprocessingGroup" xmlns:wpi="http://schemas.microsoft.com/office/word/2010/wordprocessingInk" xmlns:wne="http://schemas.microsoft.com/office/word/2006/wordml" xmlns:wps="http://schemas.microsoft.com/office/word/2010/wordprocessingShape" mc:Ignorable="w14 w15 w16se wp14">
+<w:numbering xmlns:wpc="http://schemas.microsoft.com/office/word/2010/wordprocessingCanvas" xmlns:cx="http://schemas.microsoft.com/office/drawing/2014/chartex" xmlns:cx1="http://schemas.microsoft.com/office/drawing/2015/9/8/chartex" xmlns:cx2="http://schemas.microsoft.com/office/drawing/2015/10/21/chartex" xmlns:cx3="http://schemas.microsoft.com/office/drawing/2016/5/9/chartex" xmlns:cx4="http://schemas.microsoft.com/office/drawing/2016/5/10/chartex" xmlns:cx5="http://schemas.microsoft.com/office/drawing/2016/5/11/chartex" xmlns:cx6="http://schemas.microsoft.com/office/drawing/2016/5/12/chartex" xmlns:cx7="http://schemas.microsoft.com/office/drawing/2016/5/13/chartex" xmlns:cx8="http://schemas.microsoft.com/office/drawing/2016/5/14/chartex" xmlns:mc="http://schemas.openxmlformats.org/markup-compatibility/2006" xmlns:aink="http://schemas.microsoft.com/office/drawing/2016/ink" xmlns:am3d="http://schemas.microsoft.com/office/drawing/2017/model3d" xmlns:o="urn:schemas-microsoft-com:office:office" xmlns:r="http://schemas.openxmlformats.org/officeDocument/2006/relationships" xmlns:m="http://schemas.openxmlformats.org/officeDocument/2006/math" xmlns:v="urn:schemas-microsoft-com:vml" xmlns:wp14="http://schemas.microsoft.com/office/word/2010/wordprocessingDrawing" xmlns:wp="http://schemas.openxmlformats.org/drawingml/2006/wordprocessingDrawing" xmlns:w10="urn:schemas-microsoft-com:office:word" xmlns:w="http://schemas.openxmlformats.org/wordprocessingml/2006/main" xmlns:w14="http://schemas.microsoft.com/office/word/2010/wordml" xmlns:w15="http://schemas.microsoft.com/office/word/2012/wordml" xmlns:w16cid="http://schemas.microsoft.com/office/word/2016/wordml/cid" xmlns:w16se="http://schemas.microsoft.com/office/word/2015/wordml/symex" xmlns:wpg="http://schemas.microsoft.com/office/word/2010/wordprocessingGroup" xmlns:wpi="http://schemas.microsoft.com/office/word/2010/wordprocessingInk" xmlns:wne="http://schemas.microsoft.com/office/word/2006/wordml" xmlns:wps="http://schemas.microsoft.com/office/word/2010/wordprocessingShape" mc:Ignorable="w14 w15 w16se w16cid wp14">
   <w:abstractNum w:abstractNumId="0" w15:restartNumberingAfterBreak="0">
     <w:nsid w:val="1618402C"/>
     <w:multiLevelType w:val="hybridMultilevel"/>
@@ -20806,7 +20795,7 @@
 </file>
 
 <file path=word/styles.xml><?xml version="1.0" encoding="utf-8"?>
-<w:styles xmlns:mc="http://schemas.openxmlformats.org/markup-compatibility/2006" xmlns:r="http://schemas.openxmlformats.org/officeDocument/2006/relationships" xmlns:w="http://schemas.openxmlformats.org/wordprocessingml/2006/main" xmlns:w14="http://schemas.microsoft.com/office/word/2010/wordml" xmlns:w15="http://schemas.microsoft.com/office/word/2012/wordml" xmlns:w16se="http://schemas.microsoft.com/office/word/2015/wordml/symex" mc:Ignorable="w14 w15 w16se">
+<w:styles xmlns:mc="http://schemas.openxmlformats.org/markup-compatibility/2006" xmlns:r="http://schemas.openxmlformats.org/officeDocument/2006/relationships" xmlns:w="http://schemas.openxmlformats.org/wordprocessingml/2006/main" xmlns:w14="http://schemas.microsoft.com/office/word/2010/wordml" xmlns:w15="http://schemas.microsoft.com/office/word/2012/wordml" xmlns:w16cid="http://schemas.microsoft.com/office/word/2016/wordml/cid" xmlns:w16se="http://schemas.microsoft.com/office/word/2015/wordml/symex" mc:Ignorable="w14 w15 w16se w16cid">
   <w:docDefaults>
     <w:rPrDefault>
       <w:rPr>
@@ -20822,7 +20811,7 @@
       </w:pPr>
     </w:pPrDefault>
   </w:docDefaults>
-  <w:latentStyles w:defLockedState="0" w:defUIPriority="99" w:defSemiHidden="0" w:defUnhideWhenUsed="0" w:defQFormat="0" w:count="374">
+  <w:latentStyles w:defLockedState="0" w:defUIPriority="99" w:defSemiHidden="0" w:defUnhideWhenUsed="0" w:defQFormat="0" w:count="375">
     <w:lsdException w:name="Normal" w:uiPriority="0" w:qFormat="1"/>
     <w:lsdException w:name="heading 1" w:uiPriority="9" w:qFormat="1"/>
     <w:lsdException w:name="heading 2" w:semiHidden="1" w:uiPriority="9" w:unhideWhenUsed="1" w:qFormat="1"/>
@@ -20928,6 +20917,7 @@
     <w:lsdException w:name="HTML Sample" w:semiHidden="1" w:unhideWhenUsed="1"/>
     <w:lsdException w:name="HTML Typewriter" w:semiHidden="1" w:unhideWhenUsed="1"/>
     <w:lsdException w:name="HTML Variable" w:semiHidden="1" w:unhideWhenUsed="1"/>
+    <w:lsdException w:name="Normal Table" w:semiHidden="1" w:unhideWhenUsed="1"/>
     <w:lsdException w:name="annotation subject" w:semiHidden="1" w:unhideWhenUsed="1"/>
     <w:lsdException w:name="No List" w:semiHidden="1" w:unhideWhenUsed="1"/>
     <w:lsdException w:name="Outline List 1" w:semiHidden="1" w:unhideWhenUsed="1"/>
@@ -20972,6 +20962,7 @@
     <w:lsdException w:name="Table Professional" w:semiHidden="1" w:unhideWhenUsed="1"/>
     <w:lsdException w:name="Table Subtle 1" w:semiHidden="1" w:unhideWhenUsed="1"/>
     <w:lsdException w:name="Table Subtle 2" w:semiHidden="1" w:unhideWhenUsed="1"/>
+    <w:lsdException w:name="Table Web 1" w:semiHidden="1" w:unhideWhenUsed="1"/>
     <w:lsdException w:name="Table Web 2" w:semiHidden="1" w:unhideWhenUsed="1"/>
     <w:lsdException w:name="Table Web 3" w:semiHidden="1" w:unhideWhenUsed="1"/>
     <w:lsdException w:name="Balloon Text" w:semiHidden="1" w:unhideWhenUsed="1"/>
@@ -21195,6 +21186,7 @@
     <w:lsdException w:name="Mention" w:semiHidden="1" w:unhideWhenUsed="1"/>
     <w:lsdException w:name="Smart Hyperlink" w:semiHidden="1" w:unhideWhenUsed="1"/>
     <w:lsdException w:name="Hashtag" w:semiHidden="1" w:unhideWhenUsed="1"/>
+    <w:lsdException w:name="Unresolved Mention" w:semiHidden="1" w:unhideWhenUsed="1"/>
   </w:latentStyles>
   <w:style w:type="paragraph" w:default="1" w:styleId="Normal">
     <w:name w:val="Normal"/>
@@ -21681,7 +21673,7 @@
 </file>
 
 <file path=customXml/itemProps1.xml><?xml version="1.0" encoding="utf-8"?>
-<ds:datastoreItem xmlns:ds="http://schemas.openxmlformats.org/officeDocument/2006/customXml" ds:itemID="{9956A1FC-5A92-4039-9710-52E7401E3150}">
+<ds:datastoreItem xmlns:ds="http://schemas.openxmlformats.org/officeDocument/2006/customXml" ds:itemID="{1D77F569-BFA7-43C9-92AC-FFAB026EFC57}">
   <ds:schemaRefs>
     <ds:schemaRef ds:uri="http://schemas.openxmlformats.org/officeDocument/2006/bibliography"/>
   </ds:schemaRefs>

</xml_diff>